<commit_message>
interview and review screen improvements
</commit_message>
<xml_diff>
--- a/docassemble/DebtCollectorLetter/data/templates/debt_collector_letter.docx
+++ b/docassemble/DebtCollectorLetter/data/templates/debt_collector_letter.docx
@@ -49,7 +49,15 @@
           <w:sz w:val="24"/>
           <w:szCs w:val="24"/>
         </w:rPr>
-        <w:t>_date</w:t>
+        <w:t>_</w:t>
+      </w:r>
+      <w:proofErr w:type="gramStart"/>
+      <w:r>
+        <w:rPr>
+          <w:sz w:val="24"/>
+          <w:szCs w:val="24"/>
+        </w:rPr>
+        <w:t>date</w:t>
       </w:r>
       <w:proofErr w:type="spellEnd"/>
       <w:r>
@@ -57,6 +65,312 @@
           <w:sz w:val="24"/>
           <w:szCs w:val="24"/>
         </w:rPr>
+        <w:t xml:space="preserve"> }</w:t>
+      </w:r>
+      <w:proofErr w:type="gramEnd"/>
+      <w:r>
+        <w:rPr>
+          <w:sz w:val="24"/>
+          <w:szCs w:val="24"/>
+        </w:rPr>
+        <w:t>}</w:t>
+      </w:r>
+    </w:p>
+    <w:p>
+      <w:pPr>
+        <w:rPr>
+          <w:sz w:val="24"/>
+          <w:szCs w:val="24"/>
+        </w:rPr>
+      </w:pPr>
+    </w:p>
+    <w:p>
+      <w:pPr>
+        <w:rPr>
+          <w:sz w:val="24"/>
+          <w:szCs w:val="24"/>
+        </w:rPr>
+      </w:pPr>
+    </w:p>
+    <w:p>
+      <w:pPr>
+        <w:rPr>
+          <w:sz w:val="24"/>
+          <w:szCs w:val="24"/>
+        </w:rPr>
+      </w:pPr>
+      <w:proofErr w:type="gramStart"/>
+      <w:r>
+        <w:rPr>
+          <w:sz w:val="24"/>
+          <w:szCs w:val="24"/>
+        </w:rPr>
+        <w:t xml:space="preserve">{{ </w:t>
+      </w:r>
+      <w:proofErr w:type="spellStart"/>
+      <w:r>
+        <w:rPr>
+          <w:sz w:val="24"/>
+          <w:szCs w:val="24"/>
+        </w:rPr>
+        <w:t>user</w:t>
+      </w:r>
+      <w:r>
+        <w:rPr>
+          <w:sz w:val="24"/>
+          <w:szCs w:val="24"/>
+        </w:rPr>
+        <w:t>.name</w:t>
+      </w:r>
+      <w:proofErr w:type="gramEnd"/>
+      <w:r>
+        <w:rPr>
+          <w:sz w:val="24"/>
+          <w:szCs w:val="24"/>
+        </w:rPr>
+        <w:t>.full</w:t>
+      </w:r>
+      <w:proofErr w:type="spellEnd"/>
+      <w:r>
+        <w:rPr>
+          <w:sz w:val="24"/>
+          <w:szCs w:val="24"/>
+        </w:rPr>
+        <w:t>(middle="full"</w:t>
+      </w:r>
+      <w:proofErr w:type="gramStart"/>
+      <w:r>
+        <w:rPr>
+          <w:sz w:val="24"/>
+          <w:szCs w:val="24"/>
+        </w:rPr>
+        <w:t>)</w:t>
+      </w:r>
+      <w:r>
+        <w:rPr>
+          <w:sz w:val="24"/>
+          <w:szCs w:val="24"/>
+        </w:rPr>
+        <w:t xml:space="preserve"> }</w:t>
+      </w:r>
+      <w:proofErr w:type="gramEnd"/>
+      <w:r>
+        <w:rPr>
+          <w:sz w:val="24"/>
+          <w:szCs w:val="24"/>
+        </w:rPr>
+        <w:t>}</w:t>
+      </w:r>
+    </w:p>
+    <w:p>
+      <w:pPr>
+        <w:rPr>
+          <w:sz w:val="24"/>
+          <w:szCs w:val="24"/>
+        </w:rPr>
+      </w:pPr>
+      <w:proofErr w:type="gramStart"/>
+      <w:r>
+        <w:rPr>
+          <w:sz w:val="24"/>
+          <w:szCs w:val="24"/>
+        </w:rPr>
+        <w:t xml:space="preserve">{{ </w:t>
+      </w:r>
+      <w:proofErr w:type="spellStart"/>
+      <w:r>
+        <w:rPr>
+          <w:sz w:val="24"/>
+          <w:szCs w:val="24"/>
+        </w:rPr>
+        <w:t>user</w:t>
+      </w:r>
+      <w:proofErr w:type="gramEnd"/>
+      <w:r>
+        <w:rPr>
+          <w:sz w:val="24"/>
+          <w:szCs w:val="24"/>
+        </w:rPr>
+        <w:t>.</w:t>
+      </w:r>
+      <w:proofErr w:type="gramStart"/>
+      <w:r>
+        <w:rPr>
+          <w:sz w:val="24"/>
+          <w:szCs w:val="24"/>
+        </w:rPr>
+        <w:t>address</w:t>
+      </w:r>
+      <w:r>
+        <w:rPr>
+          <w:sz w:val="24"/>
+          <w:szCs w:val="24"/>
+        </w:rPr>
+        <w:t>.line</w:t>
+      </w:r>
+      <w:proofErr w:type="gramEnd"/>
+      <w:r>
+        <w:rPr>
+          <w:sz w:val="24"/>
+          <w:szCs w:val="24"/>
+        </w:rPr>
+        <w:t>_one</w:t>
+      </w:r>
+      <w:proofErr w:type="spellEnd"/>
+      <w:r>
+        <w:rPr>
+          <w:sz w:val="24"/>
+          <w:szCs w:val="24"/>
+        </w:rPr>
+        <w:t>(bare=True</w:t>
+      </w:r>
+      <w:proofErr w:type="gramStart"/>
+      <w:r>
+        <w:rPr>
+          <w:sz w:val="24"/>
+          <w:szCs w:val="24"/>
+        </w:rPr>
+        <w:t>)</w:t>
+      </w:r>
+      <w:r>
+        <w:rPr>
+          <w:sz w:val="24"/>
+          <w:szCs w:val="24"/>
+        </w:rPr>
+        <w:t xml:space="preserve"> }</w:t>
+      </w:r>
+      <w:proofErr w:type="gramEnd"/>
+      <w:r>
+        <w:rPr>
+          <w:sz w:val="24"/>
+          <w:szCs w:val="24"/>
+        </w:rPr>
+        <w:t>}</w:t>
+      </w:r>
+    </w:p>
+    <w:p>
+      <w:pPr>
+        <w:rPr>
+          <w:sz w:val="24"/>
+          <w:szCs w:val="24"/>
+        </w:rPr>
+      </w:pPr>
+      <w:proofErr w:type="gramStart"/>
+      <w:r>
+        <w:rPr>
+          <w:sz w:val="24"/>
+          <w:szCs w:val="24"/>
+        </w:rPr>
+        <w:t xml:space="preserve">{{ </w:t>
+      </w:r>
+      <w:proofErr w:type="spellStart"/>
+      <w:r>
+        <w:rPr>
+          <w:sz w:val="24"/>
+          <w:szCs w:val="24"/>
+        </w:rPr>
+        <w:t>user</w:t>
+      </w:r>
+      <w:proofErr w:type="gramEnd"/>
+      <w:r>
+        <w:rPr>
+          <w:sz w:val="24"/>
+          <w:szCs w:val="24"/>
+        </w:rPr>
+        <w:t>.</w:t>
+      </w:r>
+      <w:proofErr w:type="gramStart"/>
+      <w:r>
+        <w:rPr>
+          <w:sz w:val="24"/>
+          <w:szCs w:val="24"/>
+        </w:rPr>
+        <w:t>address.line</w:t>
+      </w:r>
+      <w:proofErr w:type="gramEnd"/>
+      <w:r>
+        <w:rPr>
+          <w:sz w:val="24"/>
+          <w:szCs w:val="24"/>
+        </w:rPr>
+        <w:t>_</w:t>
+      </w:r>
+      <w:proofErr w:type="gramStart"/>
+      <w:r>
+        <w:rPr>
+          <w:sz w:val="24"/>
+          <w:szCs w:val="24"/>
+        </w:rPr>
+        <w:t>two</w:t>
+      </w:r>
+      <w:proofErr w:type="spellEnd"/>
+      <w:r>
+        <w:rPr>
+          <w:sz w:val="24"/>
+          <w:szCs w:val="24"/>
+        </w:rPr>
+        <w:t>()</w:t>
+      </w:r>
+      <w:r>
+        <w:rPr>
+          <w:sz w:val="24"/>
+          <w:szCs w:val="24"/>
+        </w:rPr>
+        <w:t xml:space="preserve"> }</w:t>
+      </w:r>
+      <w:proofErr w:type="gramEnd"/>
+      <w:r>
+        <w:rPr>
+          <w:sz w:val="24"/>
+          <w:szCs w:val="24"/>
+        </w:rPr>
+        <w:t>}</w:t>
+      </w:r>
+    </w:p>
+    <w:p>
+      <w:pPr>
+        <w:rPr>
+          <w:sz w:val="24"/>
+          <w:szCs w:val="24"/>
+        </w:rPr>
+      </w:pPr>
+    </w:p>
+    <w:p>
+      <w:pPr>
+        <w:rPr>
+          <w:sz w:val="24"/>
+          <w:szCs w:val="24"/>
+        </w:rPr>
+      </w:pPr>
+    </w:p>
+    <w:p>
+      <w:pPr>
+        <w:rPr>
+          <w:sz w:val="24"/>
+          <w:szCs w:val="24"/>
+        </w:rPr>
+      </w:pPr>
+      <w:proofErr w:type="gramStart"/>
+      <w:r>
+        <w:rPr>
+          <w:sz w:val="24"/>
+          <w:szCs w:val="24"/>
+        </w:rPr>
+        <w:t>{{ debt_collector</w:t>
+      </w:r>
+      <w:r>
+        <w:rPr>
+          <w:sz w:val="24"/>
+          <w:szCs w:val="24"/>
+        </w:rPr>
+        <w:t>.name</w:t>
+      </w:r>
+      <w:proofErr w:type="gramEnd"/>
+      <w:r>
+        <w:rPr>
+          <w:sz w:val="24"/>
+          <w:szCs w:val="24"/>
+        </w:rPr>
         <w:t xml:space="preserve"> }}</w:t>
       </w:r>
     </w:p>
@@ -67,22 +381,6 @@
           <w:szCs w:val="24"/>
         </w:rPr>
       </w:pPr>
-    </w:p>
-    <w:p>
-      <w:pPr>
-        <w:rPr>
-          <w:sz w:val="24"/>
-          <w:szCs w:val="24"/>
-        </w:rPr>
-      </w:pPr>
-    </w:p>
-    <w:p>
-      <w:pPr>
-        <w:rPr>
-          <w:sz w:val="24"/>
-          <w:szCs w:val="24"/>
-        </w:rPr>
-      </w:pPr>
       <w:proofErr w:type="gramStart"/>
       <w:r>
         <w:rPr>
@@ -97,22 +395,38 @@
           <w:sz w:val="24"/>
           <w:szCs w:val="24"/>
         </w:rPr>
-        <w:t>user</w:t>
-      </w:r>
-      <w:r>
-        <w:rPr>
-          <w:sz w:val="24"/>
-          <w:szCs w:val="24"/>
-        </w:rPr>
-        <w:t>.name</w:t>
-      </w:r>
-      <w:proofErr w:type="gramEnd"/>
-      <w:r>
-        <w:rPr>
-          <w:sz w:val="24"/>
-          <w:szCs w:val="24"/>
-        </w:rPr>
-        <w:t>.full</w:t>
+        <w:t>debt</w:t>
+      </w:r>
+      <w:proofErr w:type="gramEnd"/>
+      <w:r>
+        <w:rPr>
+          <w:sz w:val="24"/>
+          <w:szCs w:val="24"/>
+        </w:rPr>
+        <w:t>_</w:t>
+      </w:r>
+      <w:proofErr w:type="gramStart"/>
+      <w:r>
+        <w:rPr>
+          <w:sz w:val="24"/>
+          <w:szCs w:val="24"/>
+        </w:rPr>
+        <w:t>collector</w:t>
+      </w:r>
+      <w:r>
+        <w:rPr>
+          <w:sz w:val="24"/>
+          <w:szCs w:val="24"/>
+        </w:rPr>
+        <w:t>.address</w:t>
+      </w:r>
+      <w:proofErr w:type="gramEnd"/>
+      <w:r>
+        <w:rPr>
+          <w:sz w:val="24"/>
+          <w:szCs w:val="24"/>
+        </w:rPr>
+        <w:t>.line_one</w:t>
       </w:r>
       <w:proofErr w:type="spellEnd"/>
       <w:r>
@@ -120,14 +434,30 @@
           <w:sz w:val="24"/>
           <w:szCs w:val="24"/>
         </w:rPr>
-        <w:t>(middle="full")</w:t>
-      </w:r>
-      <w:r>
-        <w:rPr>
-          <w:sz w:val="24"/>
-          <w:szCs w:val="24"/>
-        </w:rPr>
-        <w:t xml:space="preserve"> }}</w:t>
+        <w:t>(bare=True</w:t>
+      </w:r>
+      <w:proofErr w:type="gramStart"/>
+      <w:r>
+        <w:rPr>
+          <w:sz w:val="24"/>
+          <w:szCs w:val="24"/>
+        </w:rPr>
+        <w:t>)</w:t>
+      </w:r>
+      <w:r>
+        <w:rPr>
+          <w:sz w:val="24"/>
+          <w:szCs w:val="24"/>
+        </w:rPr>
+        <w:t xml:space="preserve"> }</w:t>
+      </w:r>
+      <w:proofErr w:type="gramEnd"/>
+      <w:r>
+        <w:rPr>
+          <w:sz w:val="24"/>
+          <w:szCs w:val="24"/>
+        </w:rPr>
+        <w:t>}</w:t>
       </w:r>
     </w:p>
     <w:p>
@@ -151,9 +481,24 @@
           <w:sz w:val="24"/>
           <w:szCs w:val="24"/>
         </w:rPr>
-        <w:t>user</w:t>
-      </w:r>
-      <w:proofErr w:type="gramEnd"/>
+        <w:t>debt</w:t>
+      </w:r>
+      <w:proofErr w:type="gramEnd"/>
+      <w:r>
+        <w:rPr>
+          <w:sz w:val="24"/>
+          <w:szCs w:val="24"/>
+        </w:rPr>
+        <w:t>_</w:t>
+      </w:r>
+      <w:proofErr w:type="gramStart"/>
+      <w:r>
+        <w:rPr>
+          <w:sz w:val="24"/>
+          <w:szCs w:val="24"/>
+        </w:rPr>
+        <w:t>collector</w:t>
+      </w:r>
       <w:r>
         <w:rPr>
           <w:sz w:val="24"/>
@@ -161,12 +506,21 @@
         </w:rPr>
         <w:t>.address</w:t>
       </w:r>
-      <w:r>
-        <w:rPr>
-          <w:sz w:val="24"/>
-          <w:szCs w:val="24"/>
-        </w:rPr>
-        <w:t>.line_one</w:t>
+      <w:proofErr w:type="gramEnd"/>
+      <w:r>
+        <w:rPr>
+          <w:sz w:val="24"/>
+          <w:szCs w:val="24"/>
+        </w:rPr>
+        <w:t>.line_</w:t>
+      </w:r>
+      <w:proofErr w:type="gramStart"/>
+      <w:r>
+        <w:rPr>
+          <w:sz w:val="24"/>
+          <w:szCs w:val="24"/>
+        </w:rPr>
+        <w:t>two</w:t>
       </w:r>
       <w:proofErr w:type="spellEnd"/>
       <w:r>
@@ -174,53 +528,6 @@
           <w:sz w:val="24"/>
           <w:szCs w:val="24"/>
         </w:rPr>
-        <w:t>(bare=True)</w:t>
-      </w:r>
-      <w:r>
-        <w:rPr>
-          <w:sz w:val="24"/>
-          <w:szCs w:val="24"/>
-        </w:rPr>
-        <w:t xml:space="preserve"> }}</w:t>
-      </w:r>
-    </w:p>
-    <w:p>
-      <w:pPr>
-        <w:rPr>
-          <w:sz w:val="24"/>
-          <w:szCs w:val="24"/>
-        </w:rPr>
-      </w:pPr>
-      <w:proofErr w:type="gramStart"/>
-      <w:r>
-        <w:rPr>
-          <w:sz w:val="24"/>
-          <w:szCs w:val="24"/>
-        </w:rPr>
-        <w:t xml:space="preserve">{{ </w:t>
-      </w:r>
-      <w:proofErr w:type="spellStart"/>
-      <w:r>
-        <w:rPr>
-          <w:sz w:val="24"/>
-          <w:szCs w:val="24"/>
-        </w:rPr>
-        <w:t>user</w:t>
-      </w:r>
-      <w:proofErr w:type="gramEnd"/>
-      <w:r>
-        <w:rPr>
-          <w:sz w:val="24"/>
-          <w:szCs w:val="24"/>
-        </w:rPr>
-        <w:t>.address.line_two</w:t>
-      </w:r>
-      <w:proofErr w:type="spellEnd"/>
-      <w:r>
-        <w:rPr>
-          <w:sz w:val="24"/>
-          <w:szCs w:val="24"/>
-        </w:rPr>
         <w:t>()</w:t>
       </w:r>
       <w:r>
@@ -228,169 +535,15 @@
           <w:sz w:val="24"/>
           <w:szCs w:val="24"/>
         </w:rPr>
-        <w:t xml:space="preserve"> }}</w:t>
-      </w:r>
-    </w:p>
-    <w:p>
-      <w:pPr>
-        <w:rPr>
-          <w:sz w:val="24"/>
-          <w:szCs w:val="24"/>
-        </w:rPr>
-      </w:pPr>
-    </w:p>
-    <w:p>
-      <w:pPr>
-        <w:rPr>
-          <w:sz w:val="24"/>
-          <w:szCs w:val="24"/>
-        </w:rPr>
-      </w:pPr>
-    </w:p>
-    <w:p>
-      <w:pPr>
-        <w:rPr>
-          <w:sz w:val="24"/>
-          <w:szCs w:val="24"/>
-        </w:rPr>
-      </w:pPr>
-      <w:proofErr w:type="gramStart"/>
-      <w:r>
-        <w:rPr>
-          <w:sz w:val="24"/>
-          <w:szCs w:val="24"/>
-        </w:rPr>
-        <w:t>{{ debt_collector</w:t>
-      </w:r>
-      <w:r>
-        <w:rPr>
-          <w:sz w:val="24"/>
-          <w:szCs w:val="24"/>
-        </w:rPr>
-        <w:t>.name</w:t>
-      </w:r>
-      <w:proofErr w:type="gramEnd"/>
-      <w:r>
-        <w:rPr>
-          <w:sz w:val="24"/>
-          <w:szCs w:val="24"/>
-        </w:rPr>
-        <w:t xml:space="preserve"> }}</w:t>
-      </w:r>
-    </w:p>
-    <w:p>
-      <w:pPr>
-        <w:rPr>
-          <w:sz w:val="24"/>
-          <w:szCs w:val="24"/>
-        </w:rPr>
-      </w:pPr>
-      <w:proofErr w:type="gramStart"/>
-      <w:r>
-        <w:rPr>
-          <w:sz w:val="24"/>
-          <w:szCs w:val="24"/>
-        </w:rPr>
-        <w:t xml:space="preserve">{{ </w:t>
-      </w:r>
-      <w:proofErr w:type="spellStart"/>
-      <w:r>
-        <w:rPr>
-          <w:sz w:val="24"/>
-          <w:szCs w:val="24"/>
-        </w:rPr>
-        <w:t>debt</w:t>
-      </w:r>
-      <w:proofErr w:type="gramEnd"/>
-      <w:r>
-        <w:rPr>
-          <w:sz w:val="24"/>
-          <w:szCs w:val="24"/>
-        </w:rPr>
-        <w:t>_collector</w:t>
-      </w:r>
-      <w:r>
-        <w:rPr>
-          <w:sz w:val="24"/>
-          <w:szCs w:val="24"/>
-        </w:rPr>
-        <w:t>.address</w:t>
-      </w:r>
-      <w:r>
-        <w:rPr>
-          <w:sz w:val="24"/>
-          <w:szCs w:val="24"/>
-        </w:rPr>
-        <w:t>.line_one</w:t>
-      </w:r>
-      <w:proofErr w:type="spellEnd"/>
-      <w:r>
-        <w:rPr>
-          <w:sz w:val="24"/>
-          <w:szCs w:val="24"/>
-        </w:rPr>
-        <w:t>(bare=True)</w:t>
-      </w:r>
-      <w:r>
-        <w:rPr>
-          <w:sz w:val="24"/>
-          <w:szCs w:val="24"/>
-        </w:rPr>
-        <w:t xml:space="preserve"> }}</w:t>
-      </w:r>
-    </w:p>
-    <w:p>
-      <w:pPr>
-        <w:rPr>
-          <w:sz w:val="24"/>
-          <w:szCs w:val="24"/>
-        </w:rPr>
-      </w:pPr>
-      <w:proofErr w:type="gramStart"/>
-      <w:r>
-        <w:rPr>
-          <w:sz w:val="24"/>
-          <w:szCs w:val="24"/>
-        </w:rPr>
-        <w:t xml:space="preserve">{{ </w:t>
-      </w:r>
-      <w:proofErr w:type="spellStart"/>
-      <w:r>
-        <w:rPr>
-          <w:sz w:val="24"/>
-          <w:szCs w:val="24"/>
-        </w:rPr>
-        <w:t>debt</w:t>
-      </w:r>
-      <w:proofErr w:type="gramEnd"/>
-      <w:r>
-        <w:rPr>
-          <w:sz w:val="24"/>
-          <w:szCs w:val="24"/>
-        </w:rPr>
-        <w:t>_collector</w:t>
-      </w:r>
-      <w:r>
-        <w:rPr>
-          <w:sz w:val="24"/>
-          <w:szCs w:val="24"/>
-        </w:rPr>
-        <w:t>.address.line_two</w:t>
-      </w:r>
-      <w:proofErr w:type="spellEnd"/>
-      <w:r>
-        <w:rPr>
-          <w:sz w:val="24"/>
-          <w:szCs w:val="24"/>
-        </w:rPr>
-        <w:t>()</w:t>
-      </w:r>
-      <w:r>
-        <w:rPr>
-          <w:sz w:val="24"/>
-          <w:szCs w:val="24"/>
-        </w:rPr>
-        <w:t xml:space="preserve"> }}</w:t>
+        <w:t xml:space="preserve"> }</w:t>
+      </w:r>
+      <w:proofErr w:type="gramEnd"/>
+      <w:r>
+        <w:rPr>
+          <w:sz w:val="24"/>
+          <w:szCs w:val="24"/>
+        </w:rPr>
+        <w:t>}</w:t>
       </w:r>
     </w:p>
     <w:p>
@@ -438,7 +591,15 @@
           <w:sz w:val="24"/>
           <w:szCs w:val="24"/>
         </w:rPr>
-        <w:t>_number</w:t>
+        <w:t>_</w:t>
+      </w:r>
+      <w:proofErr w:type="gramStart"/>
+      <w:r>
+        <w:rPr>
+          <w:sz w:val="24"/>
+          <w:szCs w:val="24"/>
+        </w:rPr>
+        <w:t>number</w:t>
       </w:r>
       <w:proofErr w:type="spellEnd"/>
       <w:r>
@@ -446,47 +607,55 @@
           <w:sz w:val="24"/>
           <w:szCs w:val="24"/>
         </w:rPr>
+        <w:t xml:space="preserve"> }</w:t>
+      </w:r>
+      <w:proofErr w:type="gramEnd"/>
+      <w:r>
+        <w:rPr>
+          <w:sz w:val="24"/>
+          <w:szCs w:val="24"/>
+        </w:rPr>
+        <w:t>}</w:t>
+      </w:r>
+    </w:p>
+    <w:p>
+      <w:pPr>
+        <w:rPr>
+          <w:sz w:val="24"/>
+          <w:szCs w:val="24"/>
+        </w:rPr>
+      </w:pPr>
+    </w:p>
+    <w:p>
+      <w:pPr>
+        <w:rPr>
+          <w:sz w:val="24"/>
+          <w:szCs w:val="24"/>
+        </w:rPr>
+      </w:pPr>
+      <w:r>
+        <w:rPr>
+          <w:sz w:val="24"/>
+          <w:szCs w:val="24"/>
+        </w:rPr>
+        <w:t xml:space="preserve">Dear </w:t>
+      </w:r>
+      <w:proofErr w:type="gramStart"/>
+      <w:r>
+        <w:rPr>
+          <w:sz w:val="24"/>
+          <w:szCs w:val="24"/>
+        </w:rPr>
+        <w:t>{{ debt_collector.name</w:t>
+      </w:r>
+      <w:proofErr w:type="gramEnd"/>
+      <w:r>
+        <w:rPr>
+          <w:sz w:val="24"/>
+          <w:szCs w:val="24"/>
+        </w:rPr>
         <w:t xml:space="preserve"> }}</w:t>
       </w:r>
-    </w:p>
-    <w:p>
-      <w:pPr>
-        <w:rPr>
-          <w:sz w:val="24"/>
-          <w:szCs w:val="24"/>
-        </w:rPr>
-      </w:pPr>
-    </w:p>
-    <w:p>
-      <w:pPr>
-        <w:rPr>
-          <w:sz w:val="24"/>
-          <w:szCs w:val="24"/>
-        </w:rPr>
-      </w:pPr>
-      <w:r>
-        <w:rPr>
-          <w:sz w:val="24"/>
-          <w:szCs w:val="24"/>
-        </w:rPr>
-        <w:t xml:space="preserve">Dear </w:t>
-      </w:r>
-      <w:proofErr w:type="gramStart"/>
-      <w:r>
-        <w:rPr>
-          <w:sz w:val="24"/>
-          <w:szCs w:val="24"/>
-        </w:rPr>
-        <w:t>{{ debt_collector.name</w:t>
-      </w:r>
-      <w:proofErr w:type="gramEnd"/>
-      <w:r>
-        <w:rPr>
-          <w:sz w:val="24"/>
-          <w:szCs w:val="24"/>
-        </w:rPr>
-        <w:t xml:space="preserve"> }}</w:t>
-      </w:r>
       <w:r>
         <w:rPr>
           <w:sz w:val="24"/>
@@ -624,7 +793,15 @@
           <w:sz w:val="24"/>
           <w:szCs w:val="24"/>
         </w:rPr>
-        <w:t>_for_dispute</w:t>
+        <w:t>_for_</w:t>
+      </w:r>
+      <w:proofErr w:type="gramStart"/>
+      <w:r>
+        <w:rPr>
+          <w:sz w:val="24"/>
+          <w:szCs w:val="24"/>
+        </w:rPr>
+        <w:t>dispute</w:t>
       </w:r>
       <w:proofErr w:type="spellEnd"/>
       <w:r>
@@ -632,7 +809,107 @@
           <w:sz w:val="24"/>
           <w:szCs w:val="24"/>
         </w:rPr>
-        <w:t xml:space="preserve"> }}. Please record this dispute. If you stop your</w:t>
+        <w:t>[</w:t>
+      </w:r>
+      <w:proofErr w:type="gramEnd"/>
+      <w:r>
+        <w:rPr>
+          <w:sz w:val="24"/>
+          <w:szCs w:val="24"/>
+        </w:rPr>
+        <w:t>:-1]</w:t>
+      </w:r>
+      <w:r>
+        <w:rPr>
+          <w:sz w:val="24"/>
+          <w:szCs w:val="24"/>
+        </w:rPr>
+        <w:t xml:space="preserve"> </w:t>
+      </w:r>
+      <w:r>
+        <w:rPr>
+          <w:sz w:val="24"/>
+          <w:szCs w:val="24"/>
+        </w:rPr>
+        <w:t xml:space="preserve">if </w:t>
+      </w:r>
+      <w:proofErr w:type="spellStart"/>
+      <w:r>
+        <w:rPr>
+          <w:sz w:val="24"/>
+          <w:szCs w:val="24"/>
+        </w:rPr>
+        <w:t>re</w:t>
+      </w:r>
+      <w:r>
+        <w:rPr>
+          <w:sz w:val="24"/>
+          <w:szCs w:val="24"/>
+        </w:rPr>
+        <w:t>a</w:t>
+      </w:r>
+      <w:r>
+        <w:rPr>
+          <w:sz w:val="24"/>
+          <w:szCs w:val="24"/>
+        </w:rPr>
+        <w:t>son_for_</w:t>
+      </w:r>
+      <w:proofErr w:type="gramStart"/>
+      <w:r>
+        <w:rPr>
+          <w:sz w:val="24"/>
+          <w:szCs w:val="24"/>
+        </w:rPr>
+        <w:t>dispute.endswith</w:t>
+      </w:r>
+      <w:proofErr w:type="spellEnd"/>
+      <w:proofErr w:type="gramEnd"/>
+      <w:r>
+        <w:rPr>
+          <w:sz w:val="24"/>
+          <w:szCs w:val="24"/>
+        </w:rPr>
+        <w:t xml:space="preserve">(“.”) else </w:t>
+      </w:r>
+      <w:proofErr w:type="spellStart"/>
+      <w:r>
+        <w:rPr>
+          <w:sz w:val="24"/>
+          <w:szCs w:val="24"/>
+        </w:rPr>
+        <w:t>reason_for_</w:t>
+      </w:r>
+      <w:proofErr w:type="gramStart"/>
+      <w:r>
+        <w:rPr>
+          <w:sz w:val="24"/>
+          <w:szCs w:val="24"/>
+        </w:rPr>
+        <w:t>dispute</w:t>
+      </w:r>
+      <w:proofErr w:type="spellEnd"/>
+      <w:r>
+        <w:rPr>
+          <w:sz w:val="24"/>
+          <w:szCs w:val="24"/>
+        </w:rPr>
+        <w:t xml:space="preserve"> </w:t>
+      </w:r>
+      <w:r>
+        <w:rPr>
+          <w:sz w:val="24"/>
+          <w:szCs w:val="24"/>
+        </w:rPr>
+        <w:t>}</w:t>
+      </w:r>
+      <w:proofErr w:type="gramEnd"/>
+      <w:r>
+        <w:rPr>
+          <w:sz w:val="24"/>
+          <w:szCs w:val="24"/>
+        </w:rPr>
+        <w:t>}. Please record this dispute. If you stop your</w:t>
       </w:r>
       <w:r>
         <w:rPr>
@@ -1033,6 +1310,7 @@
           <w:sz w:val="24"/>
           <w:szCs w:val="24"/>
         </w:rPr>
+        <w:lastRenderedPageBreak/>
         <w:t>Provide a copy of any agreement expressly authorizing such interest, fees, or additional charges.</w:t>
       </w:r>
     </w:p>
@@ -1053,7 +1331,6 @@
           <w:sz w:val="24"/>
           <w:szCs w:val="24"/>
         </w:rPr>
-        <w:lastRenderedPageBreak/>
         <w:t>Provide an itemization showing any payments since the last billing statement from the original creditor.</w:t>
       </w:r>
     </w:p>
@@ -1346,7 +1623,15 @@
           <w:sz w:val="24"/>
           <w:szCs w:val="24"/>
         </w:rPr>
-        <w:t>_number</w:t>
+        <w:t>_</w:t>
+      </w:r>
+      <w:proofErr w:type="gramStart"/>
+      <w:r>
+        <w:rPr>
+          <w:sz w:val="24"/>
+          <w:szCs w:val="24"/>
+        </w:rPr>
+        <w:t>number</w:t>
       </w:r>
       <w:proofErr w:type="spellEnd"/>
       <w:r>
@@ -1354,7 +1639,15 @@
           <w:sz w:val="24"/>
           <w:szCs w:val="24"/>
         </w:rPr>
-        <w:t xml:space="preserve"> }} as required by</w:t>
+        <w:t xml:space="preserve"> }</w:t>
+      </w:r>
+      <w:proofErr w:type="gramEnd"/>
+      <w:r>
+        <w:rPr>
+          <w:sz w:val="24"/>
+          <w:szCs w:val="24"/>
+        </w:rPr>
+        <w:t>} as required by</w:t>
       </w:r>
       <w:r>
         <w:rPr>
@@ -1406,7 +1699,15 @@
           <w:sz w:val="24"/>
           <w:szCs w:val="24"/>
         </w:rPr>
-        <w:t xml:space="preserve"> only contact me in the following way(s): {{ </w:t>
+        <w:t xml:space="preserve"> only contact me in the following way(s): </w:t>
+      </w:r>
+      <w:proofErr w:type="gramStart"/>
+      <w:r>
+        <w:rPr>
+          <w:sz w:val="24"/>
+          <w:szCs w:val="24"/>
+        </w:rPr>
+        <w:t xml:space="preserve">{{ </w:t>
       </w:r>
       <w:proofErr w:type="spellStart"/>
       <w:r>
@@ -1414,7 +1715,15 @@
           <w:sz w:val="24"/>
           <w:szCs w:val="24"/>
         </w:rPr>
-        <w:t>acceptable_contact</w:t>
+        <w:t>acceptable</w:t>
+      </w:r>
+      <w:proofErr w:type="gramEnd"/>
+      <w:r>
+        <w:rPr>
+          <w:sz w:val="24"/>
+          <w:szCs w:val="24"/>
+        </w:rPr>
+        <w:t>_contact</w:t>
       </w:r>
       <w:proofErr w:type="spellEnd"/>
       <w:r>
@@ -1422,7 +1731,107 @@
           <w:sz w:val="24"/>
           <w:szCs w:val="24"/>
         </w:rPr>
-        <w:t xml:space="preserve"> }}</w:t>
+        <w:t xml:space="preserve"> </w:t>
+      </w:r>
+      <w:proofErr w:type="gramStart"/>
+      <w:r>
+        <w:rPr>
+          <w:sz w:val="24"/>
+          <w:szCs w:val="24"/>
+        </w:rPr>
+        <w:t>[:-</w:t>
+      </w:r>
+      <w:proofErr w:type="gramEnd"/>
+      <w:r>
+        <w:rPr>
+          <w:sz w:val="24"/>
+          <w:szCs w:val="24"/>
+        </w:rPr>
+        <w:t>1]</w:t>
+      </w:r>
+      <w:r>
+        <w:rPr>
+          <w:sz w:val="24"/>
+          <w:szCs w:val="24"/>
+        </w:rPr>
+        <w:t xml:space="preserve"> </w:t>
+      </w:r>
+      <w:r>
+        <w:rPr>
+          <w:sz w:val="24"/>
+          <w:szCs w:val="24"/>
+        </w:rPr>
+        <w:t xml:space="preserve">if </w:t>
+      </w:r>
+      <w:proofErr w:type="spellStart"/>
+      <w:r>
+        <w:rPr>
+          <w:sz w:val="24"/>
+          <w:szCs w:val="24"/>
+        </w:rPr>
+        <w:t>acceptable_</w:t>
+      </w:r>
+      <w:proofErr w:type="gramStart"/>
+      <w:r>
+        <w:rPr>
+          <w:sz w:val="24"/>
+          <w:szCs w:val="24"/>
+        </w:rPr>
+        <w:t>contact</w:t>
+      </w:r>
+      <w:r>
+        <w:rPr>
+          <w:sz w:val="24"/>
+          <w:szCs w:val="24"/>
+        </w:rPr>
+        <w:t>.endswith</w:t>
+      </w:r>
+      <w:proofErr w:type="spellEnd"/>
+      <w:proofErr w:type="gramEnd"/>
+      <w:r>
+        <w:rPr>
+          <w:sz w:val="24"/>
+          <w:szCs w:val="24"/>
+        </w:rPr>
+        <w:t>(“.”) else</w:t>
+      </w:r>
+      <w:r>
+        <w:rPr>
+          <w:sz w:val="24"/>
+          <w:szCs w:val="24"/>
+        </w:rPr>
+        <w:t xml:space="preserve"> </w:t>
+      </w:r>
+      <w:proofErr w:type="spellStart"/>
+      <w:r>
+        <w:rPr>
+          <w:sz w:val="24"/>
+          <w:szCs w:val="24"/>
+        </w:rPr>
+        <w:t>acceptable_</w:t>
+      </w:r>
+      <w:proofErr w:type="gramStart"/>
+      <w:r>
+        <w:rPr>
+          <w:sz w:val="24"/>
+          <w:szCs w:val="24"/>
+        </w:rPr>
+        <w:t>contact</w:t>
+      </w:r>
+      <w:proofErr w:type="spellEnd"/>
+      <w:r>
+        <w:rPr>
+          <w:sz w:val="24"/>
+          <w:szCs w:val="24"/>
+        </w:rPr>
+        <w:t xml:space="preserve"> </w:t>
+      </w:r>
+      <w:r>
+        <w:rPr>
+          <w:sz w:val="24"/>
+          <w:szCs w:val="24"/>
+        </w:rPr>
+        <w:t>}}</w:t>
       </w:r>
       <w:r>
         <w:rPr>
@@ -1436,79 +1845,248 @@
           <w:sz w:val="24"/>
           <w:szCs w:val="24"/>
         </w:rPr>
-        <w:t xml:space="preserve">{% </w:t>
-      </w:r>
-      <w:proofErr w:type="gramStart"/>
-      <w:r>
-        <w:rPr>
-          <w:sz w:val="24"/>
-          <w:szCs w:val="24"/>
-        </w:rPr>
-        <w:t>endif %}</w:t>
-      </w:r>
-      <w:proofErr w:type="gramEnd"/>
-    </w:p>
-    <w:p>
-      <w:pPr>
-        <w:rPr>
-          <w:sz w:val="24"/>
-          <w:szCs w:val="24"/>
-        </w:rPr>
-      </w:pPr>
-    </w:p>
-    <w:p>
-      <w:pPr>
-        <w:rPr>
-          <w:sz w:val="24"/>
-          <w:szCs w:val="24"/>
-        </w:rPr>
-      </w:pPr>
-    </w:p>
-    <w:p>
-      <w:pPr>
-        <w:rPr>
-          <w:sz w:val="24"/>
-          <w:szCs w:val="24"/>
-        </w:rPr>
-      </w:pPr>
-    </w:p>
-    <w:p>
-      <w:pPr>
-        <w:rPr>
-          <w:sz w:val="24"/>
-          <w:szCs w:val="24"/>
-        </w:rPr>
-      </w:pPr>
-    </w:p>
-    <w:p>
-      <w:pPr>
-        <w:rPr>
-          <w:sz w:val="24"/>
-          <w:szCs w:val="24"/>
-        </w:rPr>
-      </w:pPr>
-    </w:p>
-    <w:p>
-      <w:pPr>
-        <w:rPr>
-          <w:sz w:val="24"/>
-          <w:szCs w:val="24"/>
-        </w:rPr>
-      </w:pPr>
-      <w:r>
-        <w:rPr>
-          <w:sz w:val="24"/>
-          <w:szCs w:val="24"/>
-        </w:rPr>
-        <w:t xml:space="preserve">I recently received a bill from you </w:t>
-      </w:r>
-      <w:r>
-        <w:rPr>
-          <w:sz w:val="24"/>
-          <w:szCs w:val="24"/>
-        </w:rPr>
-        <w:t xml:space="preserve">regarding account number </w:t>
-      </w:r>
+        <w:t>{</w:t>
+      </w:r>
+      <w:proofErr w:type="gramEnd"/>
+      <w:r>
+        <w:rPr>
+          <w:sz w:val="24"/>
+          <w:szCs w:val="24"/>
+        </w:rPr>
+        <w:t>% endif %}</w:t>
+      </w:r>
+    </w:p>
+    <w:p>
+      <w:pPr>
+        <w:rPr>
+          <w:sz w:val="24"/>
+          <w:szCs w:val="24"/>
+        </w:rPr>
+      </w:pPr>
+    </w:p>
+    <w:p>
+      <w:pPr>
+        <w:rPr>
+          <w:sz w:val="24"/>
+          <w:szCs w:val="24"/>
+        </w:rPr>
+      </w:pPr>
+      <w:r>
+        <w:rPr>
+          <w:sz w:val="24"/>
+          <w:szCs w:val="24"/>
+        </w:rPr>
+        <w:t xml:space="preserve">{% if </w:t>
+      </w:r>
+      <w:proofErr w:type="spellStart"/>
+      <w:r>
+        <w:rPr>
+          <w:sz w:val="24"/>
+          <w:szCs w:val="24"/>
+        </w:rPr>
+        <w:t>collection_proof_check</w:t>
+      </w:r>
+      <w:proofErr w:type="spellEnd"/>
+      <w:r>
+        <w:rPr>
+          <w:sz w:val="24"/>
+          <w:szCs w:val="24"/>
+        </w:rPr>
+        <w:t xml:space="preserve"> == "already" or (</w:t>
+      </w:r>
+      <w:proofErr w:type="spellStart"/>
+      <w:r>
+        <w:rPr>
+          <w:sz w:val="24"/>
+          <w:szCs w:val="24"/>
+        </w:rPr>
+        <w:t>income_qualified</w:t>
+      </w:r>
+      <w:proofErr w:type="spellEnd"/>
+      <w:r>
+        <w:rPr>
+          <w:sz w:val="24"/>
+          <w:szCs w:val="24"/>
+        </w:rPr>
+        <w:t xml:space="preserve"> and </w:t>
+      </w:r>
+      <w:proofErr w:type="spellStart"/>
+      <w:r>
+        <w:rPr>
+          <w:sz w:val="24"/>
+          <w:szCs w:val="24"/>
+        </w:rPr>
+        <w:t>home_equity_exempt</w:t>
+      </w:r>
+      <w:proofErr w:type="spellEnd"/>
+      <w:r>
+        <w:rPr>
+          <w:sz w:val="24"/>
+          <w:szCs w:val="24"/>
+        </w:rPr>
+        <w:t xml:space="preserve"> and </w:t>
+      </w:r>
+      <w:proofErr w:type="spellStart"/>
+      <w:r>
+        <w:rPr>
+          <w:sz w:val="24"/>
+          <w:szCs w:val="24"/>
+        </w:rPr>
+        <w:t>property_exempt</w:t>
+      </w:r>
+      <w:proofErr w:type="spellEnd"/>
+      <w:r>
+        <w:rPr>
+          <w:sz w:val="24"/>
+          <w:szCs w:val="24"/>
+        </w:rPr>
+        <w:t>)</w:t>
+      </w:r>
+      <w:r>
+        <w:rPr>
+          <w:sz w:val="24"/>
+          <w:szCs w:val="24"/>
+        </w:rPr>
+        <w:t xml:space="preserve"> </w:t>
+      </w:r>
+      <w:proofErr w:type="gramStart"/>
+      <w:r>
+        <w:rPr>
+          <w:sz w:val="24"/>
+          <w:szCs w:val="24"/>
+        </w:rPr>
+        <w:t>%}</w:t>
+      </w:r>
+      <w:r>
+        <w:rPr>
+          <w:sz w:val="24"/>
+          <w:szCs w:val="24"/>
+        </w:rPr>
+        <w:t>I</w:t>
+      </w:r>
+      <w:proofErr w:type="gramEnd"/>
+      <w:r>
+        <w:rPr>
+          <w:sz w:val="24"/>
+          <w:szCs w:val="24"/>
+        </w:rPr>
+        <w:t xml:space="preserve"> am unable to pay this debt</w:t>
+      </w:r>
+      <w:r>
+        <w:rPr>
+          <w:sz w:val="24"/>
+          <w:szCs w:val="24"/>
+        </w:rPr>
+        <w:t xml:space="preserve">. </w:t>
+      </w:r>
+      <w:r>
+        <w:rPr>
+          <w:sz w:val="24"/>
+          <w:szCs w:val="24"/>
+          <w:lang w:val="en-US"/>
+        </w:rPr>
+        <w:t xml:space="preserve">Since </w:t>
+      </w:r>
+      <w:r>
+        <w:rPr>
+          <w:sz w:val="24"/>
+          <w:szCs w:val="24"/>
+          <w:lang w:val="en-US"/>
+        </w:rPr>
+        <w:t xml:space="preserve">all my </w:t>
+      </w:r>
+      <w:r>
+        <w:rPr>
+          <w:sz w:val="24"/>
+          <w:szCs w:val="24"/>
+          <w:lang w:val="en-US"/>
+        </w:rPr>
+        <w:t xml:space="preserve">income and </w:t>
+      </w:r>
+      <w:r>
+        <w:rPr>
+          <w:sz w:val="24"/>
+          <w:szCs w:val="24"/>
+          <w:lang w:val="en-US"/>
+        </w:rPr>
+        <w:t>property are exempt under the laws of Illinois, any attempt to collect this debt will not be successful.</w:t>
+      </w:r>
+      <w:r>
+        <w:rPr>
+          <w:sz w:val="24"/>
+          <w:szCs w:val="24"/>
+        </w:rPr>
+        <w:t xml:space="preserve"> </w:t>
+      </w:r>
+      <w:r>
+        <w:rPr>
+          <w:sz w:val="24"/>
+          <w:szCs w:val="24"/>
+        </w:rPr>
+        <w:t>{% endif %}</w:t>
+      </w:r>
+    </w:p>
+    <w:p>
+      <w:pPr>
+        <w:rPr>
+          <w:sz w:val="24"/>
+          <w:szCs w:val="24"/>
+        </w:rPr>
+      </w:pPr>
+    </w:p>
+    <w:p>
+      <w:pPr>
+        <w:rPr>
+          <w:sz w:val="24"/>
+          <w:szCs w:val="24"/>
+        </w:rPr>
+      </w:pPr>
+      <w:r>
+        <w:rPr>
+          <w:sz w:val="24"/>
+          <w:szCs w:val="24"/>
+        </w:rPr>
+        <w:t>Sincerely,</w:t>
+      </w:r>
+    </w:p>
+    <w:p>
+      <w:pPr>
+        <w:rPr>
+          <w:sz w:val="24"/>
+          <w:szCs w:val="24"/>
+        </w:rPr>
+      </w:pPr>
+    </w:p>
+    <w:p>
+      <w:pPr>
+        <w:rPr>
+          <w:sz w:val="24"/>
+          <w:szCs w:val="24"/>
+        </w:rPr>
+      </w:pPr>
+    </w:p>
+    <w:p>
+      <w:pPr>
+        <w:rPr>
+          <w:sz w:val="24"/>
+          <w:szCs w:val="24"/>
+        </w:rPr>
+      </w:pPr>
+      <w:r>
+        <w:rPr>
+          <w:sz w:val="24"/>
+          <w:szCs w:val="24"/>
+        </w:rPr>
+        <w:t>_____________________</w:t>
+      </w:r>
+    </w:p>
+    <w:p>
+      <w:pPr>
+        <w:rPr>
+          <w:sz w:val="24"/>
+          <w:szCs w:val="24"/>
+        </w:rPr>
+      </w:pPr>
       <w:proofErr w:type="gramStart"/>
       <w:r>
         <w:rPr>
@@ -1523,15 +2101,22 @@
           <w:sz w:val="24"/>
           <w:szCs w:val="24"/>
         </w:rPr>
-        <w:t>account</w:t>
-      </w:r>
-      <w:proofErr w:type="gramEnd"/>
-      <w:r>
-        <w:rPr>
-          <w:sz w:val="24"/>
-          <w:szCs w:val="24"/>
-        </w:rPr>
-        <w:t>_number</w:t>
+        <w:t>user</w:t>
+      </w:r>
+      <w:r>
+        <w:rPr>
+          <w:sz w:val="24"/>
+          <w:szCs w:val="24"/>
+        </w:rPr>
+        <w:t>.name</w:t>
+      </w:r>
+      <w:proofErr w:type="gramEnd"/>
+      <w:r>
+        <w:rPr>
+          <w:sz w:val="24"/>
+          <w:szCs w:val="24"/>
+        </w:rPr>
+        <w:t>.full</w:t>
       </w:r>
       <w:proofErr w:type="spellEnd"/>
       <w:r>
@@ -1539,698 +2124,30 @@
           <w:sz w:val="24"/>
           <w:szCs w:val="24"/>
         </w:rPr>
-        <w:t xml:space="preserve"> }}</w:t>
-      </w:r>
-      <w:r>
-        <w:rPr>
-          <w:sz w:val="24"/>
-          <w:szCs w:val="24"/>
-        </w:rPr>
-        <w:t xml:space="preserve">. I am unable to pay this debt. </w:t>
-      </w:r>
-      <w:r>
-        <w:rPr>
-          <w:sz w:val="24"/>
-          <w:szCs w:val="24"/>
-        </w:rPr>
-        <w:t>{</w:t>
-      </w:r>
-      <w:r>
-        <w:rPr>
-          <w:sz w:val="24"/>
-          <w:szCs w:val="24"/>
-        </w:rPr>
-        <w:t>%</w:t>
-      </w:r>
-      <w:r>
-        <w:rPr>
-          <w:sz w:val="24"/>
-          <w:szCs w:val="24"/>
-        </w:rPr>
-        <w:t xml:space="preserve"> if </w:t>
-      </w:r>
-      <w:proofErr w:type="spellStart"/>
-      <w:r>
-        <w:rPr>
-          <w:sz w:val="24"/>
-          <w:szCs w:val="24"/>
-        </w:rPr>
-        <w:t>has_employment_income</w:t>
-      </w:r>
-      <w:proofErr w:type="spellEnd"/>
-      <w:r>
-        <w:rPr>
-          <w:sz w:val="24"/>
-          <w:szCs w:val="24"/>
-        </w:rPr>
-        <w:t xml:space="preserve"> == False and </w:t>
-      </w:r>
-      <w:proofErr w:type="spellStart"/>
-      <w:r>
-        <w:rPr>
-          <w:sz w:val="24"/>
-          <w:szCs w:val="24"/>
-        </w:rPr>
-        <w:t>income</w:t>
-      </w:r>
-      <w:r>
-        <w:rPr>
-          <w:sz w:val="24"/>
-          <w:szCs w:val="24"/>
-        </w:rPr>
-        <w:t>_none</w:t>
-      </w:r>
-      <w:proofErr w:type="spellEnd"/>
-      <w:r>
-        <w:rPr>
-          <w:sz w:val="24"/>
-          <w:szCs w:val="24"/>
-        </w:rPr>
-        <w:t xml:space="preserve"> == True</w:t>
-      </w:r>
-      <w:r>
-        <w:rPr>
-          <w:sz w:val="24"/>
-          <w:szCs w:val="24"/>
-        </w:rPr>
-        <w:t xml:space="preserve"> </w:t>
-      </w:r>
-      <w:proofErr w:type="gramStart"/>
-      <w:r>
-        <w:rPr>
-          <w:sz w:val="24"/>
-          <w:szCs w:val="24"/>
-        </w:rPr>
-        <w:t>%</w:t>
-      </w:r>
+        <w:t>(middle="full"</w:t>
+      </w:r>
+      <w:proofErr w:type="gramStart"/>
+      <w:r>
+        <w:rPr>
+          <w:sz w:val="24"/>
+          <w:szCs w:val="24"/>
+        </w:rPr>
+        <w:t>)</w:t>
+      </w:r>
+      <w:r>
+        <w:rPr>
+          <w:sz w:val="24"/>
+          <w:szCs w:val="24"/>
+        </w:rPr>
+        <w:t xml:space="preserve"> }</w:t>
+      </w:r>
+      <w:proofErr w:type="gramEnd"/>
       <w:r>
         <w:rPr>
           <w:sz w:val="24"/>
           <w:szCs w:val="24"/>
         </w:rPr>
         <w:t>}</w:t>
-      </w:r>
-      <w:r>
-        <w:rPr>
-          <w:sz w:val="24"/>
-          <w:szCs w:val="24"/>
-        </w:rPr>
-        <w:t>At</w:t>
-      </w:r>
-      <w:proofErr w:type="gramEnd"/>
-      <w:r>
-        <w:rPr>
-          <w:sz w:val="24"/>
-          <w:szCs w:val="24"/>
-        </w:rPr>
-        <w:t xml:space="preserve"> this time, I do not have any income from any source.</w:t>
-      </w:r>
-      <w:r>
-        <w:rPr>
-          <w:sz w:val="24"/>
-          <w:szCs w:val="24"/>
-        </w:rPr>
-        <w:t>{</w:t>
-      </w:r>
-      <w:r>
-        <w:rPr>
-          <w:sz w:val="24"/>
-          <w:szCs w:val="24"/>
-        </w:rPr>
-        <w:t>%</w:t>
-      </w:r>
-      <w:r>
-        <w:rPr>
-          <w:sz w:val="24"/>
-          <w:szCs w:val="24"/>
-        </w:rPr>
-        <w:t xml:space="preserve"> else </w:t>
-      </w:r>
-      <w:r>
-        <w:rPr>
-          <w:sz w:val="24"/>
-          <w:szCs w:val="24"/>
-        </w:rPr>
-        <w:t>%</w:t>
-      </w:r>
-      <w:r>
-        <w:rPr>
-          <w:sz w:val="24"/>
-          <w:szCs w:val="24"/>
-        </w:rPr>
-        <w:t>}</w:t>
-      </w:r>
-      <w:r>
-        <w:rPr>
-          <w:sz w:val="24"/>
-          <w:szCs w:val="24"/>
-        </w:rPr>
-        <w:t xml:space="preserve">My only income comes from the following exempt sources: </w:t>
-      </w:r>
-      <w:r>
-        <w:rPr>
-          <w:sz w:val="24"/>
-          <w:szCs w:val="24"/>
-        </w:rPr>
-        <w:t xml:space="preserve">{{ </w:t>
-      </w:r>
-      <w:proofErr w:type="spellStart"/>
-      <w:r>
-        <w:rPr>
-          <w:sz w:val="24"/>
-          <w:szCs w:val="24"/>
-        </w:rPr>
-        <w:t>income_</w:t>
-      </w:r>
-      <w:r>
-        <w:rPr>
-          <w:sz w:val="24"/>
-          <w:szCs w:val="24"/>
-        </w:rPr>
-        <w:t>sources</w:t>
-      </w:r>
-      <w:proofErr w:type="spellEnd"/>
-      <w:r>
-        <w:rPr>
-          <w:sz w:val="24"/>
-          <w:szCs w:val="24"/>
-        </w:rPr>
-        <w:t xml:space="preserve"> }}</w:t>
-      </w:r>
-      <w:r>
-        <w:rPr>
-          <w:sz w:val="24"/>
-          <w:szCs w:val="24"/>
-        </w:rPr>
-        <w:t>.</w:t>
-      </w:r>
-      <w:r>
-        <w:rPr>
-          <w:sz w:val="24"/>
-          <w:szCs w:val="24"/>
-        </w:rPr>
-        <w:t>{</w:t>
-      </w:r>
-      <w:r>
-        <w:rPr>
-          <w:sz w:val="24"/>
-          <w:szCs w:val="24"/>
-        </w:rPr>
-        <w:t>%</w:t>
-      </w:r>
-      <w:r>
-        <w:rPr>
-          <w:sz w:val="24"/>
-          <w:szCs w:val="24"/>
-        </w:rPr>
-        <w:t xml:space="preserve"> </w:t>
-      </w:r>
-      <w:proofErr w:type="gramStart"/>
-      <w:r>
-        <w:rPr>
-          <w:sz w:val="24"/>
-          <w:szCs w:val="24"/>
-        </w:rPr>
-        <w:t xml:space="preserve">endif </w:t>
-      </w:r>
-      <w:r>
-        <w:rPr>
-          <w:sz w:val="24"/>
-          <w:szCs w:val="24"/>
-        </w:rPr>
-        <w:t>%</w:t>
-      </w:r>
-      <w:r>
-        <w:rPr>
-          <w:sz w:val="24"/>
-          <w:szCs w:val="24"/>
-        </w:rPr>
-        <w:t>}</w:t>
-      </w:r>
-      <w:proofErr w:type="gramEnd"/>
-    </w:p>
-    <w:p>
-      <w:pPr>
-        <w:rPr>
-          <w:sz w:val="24"/>
-          <w:szCs w:val="24"/>
-        </w:rPr>
-      </w:pPr>
-    </w:p>
-    <w:p>
-      <w:pPr>
-        <w:rPr>
-          <w:sz w:val="24"/>
-          <w:szCs w:val="24"/>
-        </w:rPr>
-      </w:pPr>
-      <w:r>
-        <w:rPr>
-          <w:sz w:val="24"/>
-          <w:szCs w:val="24"/>
-        </w:rPr>
-        <w:t>{</w:t>
-      </w:r>
-      <w:r>
-        <w:rPr>
-          <w:sz w:val="24"/>
-          <w:szCs w:val="24"/>
-        </w:rPr>
-        <w:t>%</w:t>
-      </w:r>
-      <w:r>
-        <w:rPr>
-          <w:sz w:val="24"/>
-          <w:szCs w:val="24"/>
-        </w:rPr>
-        <w:t xml:space="preserve"> if </w:t>
-      </w:r>
-      <w:proofErr w:type="spellStart"/>
-      <w:r>
-        <w:rPr>
-          <w:sz w:val="24"/>
-          <w:szCs w:val="24"/>
-        </w:rPr>
-        <w:t>owns</w:t>
-      </w:r>
-      <w:r>
-        <w:rPr>
-          <w:sz w:val="24"/>
-          <w:szCs w:val="24"/>
-        </w:rPr>
-        <w:t>_</w:t>
-      </w:r>
-      <w:r>
-        <w:rPr>
-          <w:sz w:val="24"/>
-          <w:szCs w:val="24"/>
-        </w:rPr>
-        <w:t>home</w:t>
-      </w:r>
-      <w:proofErr w:type="spellEnd"/>
-      <w:r>
-        <w:rPr>
-          <w:sz w:val="24"/>
-          <w:szCs w:val="24"/>
-        </w:rPr>
-        <w:t xml:space="preserve"> == false </w:t>
-      </w:r>
-      <w:proofErr w:type="gramStart"/>
-      <w:r>
-        <w:rPr>
-          <w:sz w:val="24"/>
-          <w:szCs w:val="24"/>
-        </w:rPr>
-        <w:t>%</w:t>
-      </w:r>
-      <w:r>
-        <w:rPr>
-          <w:sz w:val="24"/>
-          <w:szCs w:val="24"/>
-        </w:rPr>
-        <w:t>}</w:t>
-      </w:r>
-      <w:r>
-        <w:rPr>
-          <w:sz w:val="24"/>
-          <w:szCs w:val="24"/>
-        </w:rPr>
-        <w:t>I</w:t>
-      </w:r>
-      <w:proofErr w:type="gramEnd"/>
-      <w:r>
-        <w:rPr>
-          <w:sz w:val="24"/>
-          <w:szCs w:val="24"/>
-        </w:rPr>
-        <w:t xml:space="preserve"> do not own a home or any real estate. </w:t>
-      </w:r>
-      <w:r>
-        <w:rPr>
-          <w:sz w:val="24"/>
-          <w:szCs w:val="24"/>
-        </w:rPr>
-        <w:t>{</w:t>
-      </w:r>
-      <w:r>
-        <w:rPr>
-          <w:sz w:val="24"/>
-          <w:szCs w:val="24"/>
-        </w:rPr>
-        <w:t>%</w:t>
-      </w:r>
-      <w:r>
-        <w:rPr>
-          <w:sz w:val="24"/>
-          <w:szCs w:val="24"/>
-        </w:rPr>
-        <w:t xml:space="preserve"> else </w:t>
-      </w:r>
-      <w:proofErr w:type="gramStart"/>
-      <w:r>
-        <w:rPr>
-          <w:sz w:val="24"/>
-          <w:szCs w:val="24"/>
-        </w:rPr>
-        <w:t>%</w:t>
-      </w:r>
-      <w:r>
-        <w:rPr>
-          <w:sz w:val="24"/>
-          <w:szCs w:val="24"/>
-        </w:rPr>
-        <w:t>}</w:t>
-      </w:r>
-      <w:r>
-        <w:rPr>
-          <w:sz w:val="24"/>
-          <w:szCs w:val="24"/>
-        </w:rPr>
-        <w:t>My</w:t>
-      </w:r>
-      <w:proofErr w:type="gramEnd"/>
-      <w:r>
-        <w:rPr>
-          <w:sz w:val="24"/>
-          <w:szCs w:val="24"/>
-        </w:rPr>
-        <w:t xml:space="preserve"> real estate is exempt because </w:t>
-      </w:r>
-      <w:r>
-        <w:rPr>
-          <w:sz w:val="24"/>
-          <w:szCs w:val="24"/>
-        </w:rPr>
-        <w:t xml:space="preserve">the equity is protected by the </w:t>
-      </w:r>
-      <w:r>
-        <w:rPr>
-          <w:sz w:val="24"/>
-          <w:szCs w:val="24"/>
-        </w:rPr>
-        <w:t>Homestead</w:t>
-      </w:r>
-      <w:r>
-        <w:rPr>
-          <w:sz w:val="24"/>
-          <w:szCs w:val="24"/>
-        </w:rPr>
-        <w:t xml:space="preserve"> </w:t>
-      </w:r>
-      <w:r>
-        <w:rPr>
-          <w:sz w:val="24"/>
-          <w:szCs w:val="24"/>
-        </w:rPr>
-        <w:t>E</w:t>
-      </w:r>
-      <w:r>
-        <w:rPr>
-          <w:sz w:val="24"/>
-          <w:szCs w:val="24"/>
-        </w:rPr>
-        <w:t>xemption.</w:t>
-      </w:r>
-      <w:r>
-        <w:rPr>
-          <w:sz w:val="24"/>
-          <w:szCs w:val="24"/>
-        </w:rPr>
-        <w:t xml:space="preserve"> </w:t>
-      </w:r>
-      <w:r>
-        <w:rPr>
-          <w:sz w:val="24"/>
-          <w:szCs w:val="24"/>
-        </w:rPr>
-        <w:t>{</w:t>
-      </w:r>
-      <w:r>
-        <w:rPr>
-          <w:sz w:val="24"/>
-          <w:szCs w:val="24"/>
-        </w:rPr>
-        <w:t>%</w:t>
-      </w:r>
-      <w:r>
-        <w:rPr>
-          <w:sz w:val="24"/>
-          <w:szCs w:val="24"/>
-        </w:rPr>
-        <w:t xml:space="preserve"> endif </w:t>
-      </w:r>
-      <w:proofErr w:type="gramStart"/>
-      <w:r>
-        <w:rPr>
-          <w:sz w:val="24"/>
-          <w:szCs w:val="24"/>
-        </w:rPr>
-        <w:t>%</w:t>
-      </w:r>
-      <w:r>
-        <w:rPr>
-          <w:sz w:val="24"/>
-          <w:szCs w:val="24"/>
-        </w:rPr>
-        <w:t>}</w:t>
-      </w:r>
-      <w:r>
-        <w:rPr>
-          <w:sz w:val="24"/>
-          <w:szCs w:val="24"/>
-        </w:rPr>
-        <w:t>All</w:t>
-      </w:r>
-      <w:proofErr w:type="gramEnd"/>
-      <w:r>
-        <w:rPr>
-          <w:sz w:val="24"/>
-          <w:szCs w:val="24"/>
-        </w:rPr>
-        <w:t xml:space="preserve"> of my </w:t>
-      </w:r>
-      <w:r>
-        <w:rPr>
-          <w:sz w:val="24"/>
-          <w:szCs w:val="24"/>
-        </w:rPr>
-        <w:t xml:space="preserve">personal </w:t>
-      </w:r>
-      <w:r>
-        <w:rPr>
-          <w:sz w:val="24"/>
-          <w:szCs w:val="24"/>
-        </w:rPr>
-        <w:t>property is exempt under</w:t>
-      </w:r>
-      <w:r>
-        <w:rPr>
-          <w:sz w:val="24"/>
-          <w:szCs w:val="24"/>
-        </w:rPr>
-        <w:t xml:space="preserve"> law</w:t>
-      </w:r>
-      <w:r>
-        <w:rPr>
-          <w:sz w:val="24"/>
-          <w:szCs w:val="24"/>
-        </w:rPr>
-        <w:t>.</w:t>
-      </w:r>
-    </w:p>
-    <w:p>
-      <w:pPr>
-        <w:rPr>
-          <w:sz w:val="24"/>
-          <w:szCs w:val="24"/>
-        </w:rPr>
-      </w:pPr>
-    </w:p>
-    <w:p>
-      <w:pPr>
-        <w:rPr>
-          <w:sz w:val="24"/>
-          <w:szCs w:val="24"/>
-        </w:rPr>
-      </w:pPr>
-      <w:r>
-        <w:rPr>
-          <w:sz w:val="24"/>
-          <w:szCs w:val="24"/>
-          <w:lang w:val="en-US"/>
-        </w:rPr>
-        <w:t xml:space="preserve">Since </w:t>
-      </w:r>
-      <w:r>
-        <w:rPr>
-          <w:sz w:val="24"/>
-          <w:szCs w:val="24"/>
-          <w:lang w:val="en-US"/>
-        </w:rPr>
-        <w:t xml:space="preserve">all my </w:t>
-      </w:r>
-      <w:r>
-        <w:rPr>
-          <w:sz w:val="24"/>
-          <w:szCs w:val="24"/>
-          <w:lang w:val="en-US"/>
-        </w:rPr>
-        <w:t xml:space="preserve">income and </w:t>
-      </w:r>
-      <w:r>
-        <w:rPr>
-          <w:sz w:val="24"/>
-          <w:szCs w:val="24"/>
-          <w:lang w:val="en-US"/>
-        </w:rPr>
-        <w:t>property are exempt under the laws of Illinois, any attempt to collect this debt will not be successful.</w:t>
-      </w:r>
-    </w:p>
-    <w:p>
-      <w:pPr>
-        <w:rPr>
-          <w:sz w:val="24"/>
-          <w:szCs w:val="24"/>
-        </w:rPr>
-      </w:pPr>
-    </w:p>
-    <w:p>
-      <w:pPr>
-        <w:rPr>
-          <w:sz w:val="24"/>
-          <w:szCs w:val="24"/>
-        </w:rPr>
-      </w:pPr>
-      <w:r>
-        <w:rPr>
-          <w:sz w:val="24"/>
-          <w:szCs w:val="24"/>
-          <w:lang w:val="en-US"/>
-        </w:rPr>
-        <w:t>Please</w:t>
-      </w:r>
-      <w:r>
-        <w:rPr>
-          <w:sz w:val="24"/>
-          <w:szCs w:val="24"/>
-          <w:lang w:val="en-US"/>
-        </w:rPr>
-        <w:t xml:space="preserve"> stop all further communication with me </w:t>
-      </w:r>
-      <w:r>
-        <w:rPr>
-          <w:sz w:val="24"/>
-          <w:szCs w:val="24"/>
-        </w:rPr>
-        <w:t>as required by the Fair Debt Collection Practices Act, 15 USC sec. 1692c(c).</w:t>
-      </w:r>
-    </w:p>
-    <w:p>
-      <w:pPr>
-        <w:rPr>
-          <w:sz w:val="24"/>
-          <w:szCs w:val="24"/>
-        </w:rPr>
-      </w:pPr>
-    </w:p>
-    <w:p>
-      <w:pPr>
-        <w:rPr>
-          <w:sz w:val="24"/>
-          <w:szCs w:val="24"/>
-        </w:rPr>
-      </w:pPr>
-      <w:r>
-        <w:rPr>
-          <w:sz w:val="24"/>
-          <w:szCs w:val="24"/>
-        </w:rPr>
-        <w:t>Sincerely,</w:t>
-      </w:r>
-    </w:p>
-    <w:p>
-      <w:pPr>
-        <w:rPr>
-          <w:sz w:val="24"/>
-          <w:szCs w:val="24"/>
-        </w:rPr>
-      </w:pPr>
-    </w:p>
-    <w:p>
-      <w:pPr>
-        <w:rPr>
-          <w:sz w:val="24"/>
-          <w:szCs w:val="24"/>
-        </w:rPr>
-      </w:pPr>
-    </w:p>
-    <w:p>
-      <w:pPr>
-        <w:rPr>
-          <w:sz w:val="24"/>
-          <w:szCs w:val="24"/>
-        </w:rPr>
-      </w:pPr>
-      <w:r>
-        <w:rPr>
-          <w:sz w:val="24"/>
-          <w:szCs w:val="24"/>
-        </w:rPr>
-        <w:t>_____________________</w:t>
-      </w:r>
-    </w:p>
-    <w:p>
-      <w:pPr>
-        <w:rPr>
-          <w:sz w:val="24"/>
-          <w:szCs w:val="24"/>
-        </w:rPr>
-      </w:pPr>
-      <w:proofErr w:type="gramStart"/>
-      <w:r>
-        <w:rPr>
-          <w:sz w:val="24"/>
-          <w:szCs w:val="24"/>
-        </w:rPr>
-        <w:t xml:space="preserve">{{ </w:t>
-      </w:r>
-      <w:proofErr w:type="spellStart"/>
-      <w:r>
-        <w:rPr>
-          <w:sz w:val="24"/>
-          <w:szCs w:val="24"/>
-        </w:rPr>
-        <w:t>user</w:t>
-      </w:r>
-      <w:r>
-        <w:rPr>
-          <w:sz w:val="24"/>
-          <w:szCs w:val="24"/>
-        </w:rPr>
-        <w:t>.name</w:t>
-      </w:r>
-      <w:proofErr w:type="gramEnd"/>
-      <w:r>
-        <w:rPr>
-          <w:sz w:val="24"/>
-          <w:szCs w:val="24"/>
-        </w:rPr>
-        <w:t>.full</w:t>
-      </w:r>
-      <w:proofErr w:type="spellEnd"/>
-      <w:r>
-        <w:rPr>
-          <w:sz w:val="24"/>
-          <w:szCs w:val="24"/>
-        </w:rPr>
-        <w:t>(middle="full")</w:t>
-      </w:r>
-      <w:r>
-        <w:rPr>
-          <w:sz w:val="24"/>
-          <w:szCs w:val="24"/>
-        </w:rPr>
-        <w:t xml:space="preserve"> }}</w:t>
       </w:r>
     </w:p>
     <w:sectPr>

</xml_diff>

<commit_message>
interview functionality and letter format updated
</commit_message>
<xml_diff>
--- a/docassemble/DebtCollectorLetter/data/templates/debt_collector_letter.docx
+++ b/docassemble/DebtCollectorLetter/data/templates/debt_collector_letter.docx
@@ -5,29 +5,10 @@
     <w:p>
       <w:pPr>
         <w:rPr>
-          <w:b/>
-          <w:bCs/>
-          <w:sz w:val="28"/>
-          <w:szCs w:val="28"/>
-        </w:rPr>
-      </w:pPr>
-    </w:p>
-    <w:p>
-      <w:pPr>
-        <w:rPr>
-          <w:sz w:val="24"/>
-          <w:szCs w:val="24"/>
-        </w:rPr>
-      </w:pPr>
-    </w:p>
-    <w:p>
-      <w:pPr>
-        <w:rPr>
-          <w:sz w:val="24"/>
-          <w:szCs w:val="24"/>
-        </w:rPr>
-      </w:pPr>
-      <w:proofErr w:type="gramStart"/>
+          <w:sz w:val="24"/>
+          <w:szCs w:val="24"/>
+        </w:rPr>
+      </w:pPr>
       <w:r>
         <w:rPr>
           <w:sz w:val="24"/>
@@ -41,23 +22,7 @@
           <w:sz w:val="24"/>
           <w:szCs w:val="24"/>
         </w:rPr>
-        <w:t>letter</w:t>
-      </w:r>
-      <w:proofErr w:type="gramEnd"/>
-      <w:r>
-        <w:rPr>
-          <w:sz w:val="24"/>
-          <w:szCs w:val="24"/>
-        </w:rPr>
-        <w:t>_</w:t>
-      </w:r>
-      <w:proofErr w:type="gramStart"/>
-      <w:r>
-        <w:rPr>
-          <w:sz w:val="24"/>
-          <w:szCs w:val="24"/>
-        </w:rPr>
-        <w:t>date</w:t>
+        <w:t>letter_date</w:t>
       </w:r>
       <w:proofErr w:type="spellEnd"/>
       <w:r>
@@ -65,41 +30,32 @@
           <w:sz w:val="24"/>
           <w:szCs w:val="24"/>
         </w:rPr>
-        <w:t xml:space="preserve"> }</w:t>
-      </w:r>
-      <w:proofErr w:type="gramEnd"/>
-      <w:r>
-        <w:rPr>
-          <w:sz w:val="24"/>
-          <w:szCs w:val="24"/>
-        </w:rPr>
-        <w:t>}</w:t>
-      </w:r>
-    </w:p>
-    <w:p>
-      <w:pPr>
-        <w:rPr>
-          <w:sz w:val="24"/>
-          <w:szCs w:val="24"/>
-        </w:rPr>
-      </w:pPr>
-    </w:p>
-    <w:p>
-      <w:pPr>
-        <w:rPr>
-          <w:sz w:val="24"/>
-          <w:szCs w:val="24"/>
-        </w:rPr>
-      </w:pPr>
-    </w:p>
-    <w:p>
-      <w:pPr>
-        <w:rPr>
-          <w:sz w:val="24"/>
-          <w:szCs w:val="24"/>
-        </w:rPr>
-      </w:pPr>
-      <w:proofErr w:type="gramStart"/>
+        <w:t xml:space="preserve"> }}</w:t>
+      </w:r>
+    </w:p>
+    <w:p>
+      <w:pPr>
+        <w:rPr>
+          <w:sz w:val="24"/>
+          <w:szCs w:val="24"/>
+        </w:rPr>
+      </w:pPr>
+    </w:p>
+    <w:p>
+      <w:pPr>
+        <w:rPr>
+          <w:sz w:val="24"/>
+          <w:szCs w:val="24"/>
+        </w:rPr>
+      </w:pPr>
+    </w:p>
+    <w:p>
+      <w:pPr>
+        <w:rPr>
+          <w:sz w:val="24"/>
+          <w:szCs w:val="24"/>
+        </w:rPr>
+      </w:pPr>
       <w:r>
         <w:rPr>
           <w:sz w:val="24"/>
@@ -122,7 +78,6 @@
         </w:rPr>
         <w:t>.name</w:t>
       </w:r>
-      <w:proofErr w:type="gramEnd"/>
       <w:r>
         <w:rPr>
           <w:sz w:val="24"/>
@@ -136,40 +91,23 @@
           <w:sz w:val="24"/>
           <w:szCs w:val="24"/>
         </w:rPr>
-        <w:t>(middle="full"</w:t>
-      </w:r>
-      <w:proofErr w:type="gramStart"/>
-      <w:r>
-        <w:rPr>
-          <w:sz w:val="24"/>
-          <w:szCs w:val="24"/>
-        </w:rPr>
-        <w:t>)</w:t>
-      </w:r>
-      <w:r>
-        <w:rPr>
-          <w:sz w:val="24"/>
-          <w:szCs w:val="24"/>
-        </w:rPr>
-        <w:t xml:space="preserve"> }</w:t>
-      </w:r>
-      <w:proofErr w:type="gramEnd"/>
-      <w:r>
-        <w:rPr>
-          <w:sz w:val="24"/>
-          <w:szCs w:val="24"/>
-        </w:rPr>
-        <w:t>}</w:t>
-      </w:r>
-    </w:p>
-    <w:p>
-      <w:pPr>
-        <w:rPr>
-          <w:sz w:val="24"/>
-          <w:szCs w:val="24"/>
-        </w:rPr>
-      </w:pPr>
-      <w:proofErr w:type="gramStart"/>
+        <w:t>(middle="full")</w:t>
+      </w:r>
+      <w:r>
+        <w:rPr>
+          <w:sz w:val="24"/>
+          <w:szCs w:val="24"/>
+        </w:rPr>
+        <w:t xml:space="preserve"> }}</w:t>
+      </w:r>
+    </w:p>
+    <w:p>
+      <w:pPr>
+        <w:rPr>
+          <w:sz w:val="24"/>
+          <w:szCs w:val="24"/>
+        </w:rPr>
+      </w:pPr>
       <w:r>
         <w:rPr>
           <w:sz w:val="24"/>
@@ -183,38 +121,14 @@
           <w:sz w:val="24"/>
           <w:szCs w:val="24"/>
         </w:rPr>
-        <w:t>user</w:t>
-      </w:r>
-      <w:proofErr w:type="gramEnd"/>
-      <w:r>
-        <w:rPr>
-          <w:sz w:val="24"/>
-          <w:szCs w:val="24"/>
-        </w:rPr>
-        <w:t>.</w:t>
-      </w:r>
-      <w:proofErr w:type="gramStart"/>
-      <w:r>
-        <w:rPr>
-          <w:sz w:val="24"/>
-          <w:szCs w:val="24"/>
-        </w:rPr>
-        <w:t>address</w:t>
-      </w:r>
-      <w:r>
-        <w:rPr>
-          <w:sz w:val="24"/>
-          <w:szCs w:val="24"/>
-        </w:rPr>
-        <w:t>.line</w:t>
-      </w:r>
-      <w:proofErr w:type="gramEnd"/>
-      <w:r>
-        <w:rPr>
-          <w:sz w:val="24"/>
-          <w:szCs w:val="24"/>
-        </w:rPr>
-        <w:t>_one</w:t>
+        <w:t>user.address</w:t>
+      </w:r>
+      <w:r>
+        <w:rPr>
+          <w:sz w:val="24"/>
+          <w:szCs w:val="24"/>
+        </w:rPr>
+        <w:t>.line_one</w:t>
       </w:r>
       <w:proofErr w:type="spellEnd"/>
       <w:r>
@@ -222,40 +136,23 @@
           <w:sz w:val="24"/>
           <w:szCs w:val="24"/>
         </w:rPr>
-        <w:t>(bare=True</w:t>
-      </w:r>
-      <w:proofErr w:type="gramStart"/>
-      <w:r>
-        <w:rPr>
-          <w:sz w:val="24"/>
-          <w:szCs w:val="24"/>
-        </w:rPr>
-        <w:t>)</w:t>
-      </w:r>
-      <w:r>
-        <w:rPr>
-          <w:sz w:val="24"/>
-          <w:szCs w:val="24"/>
-        </w:rPr>
-        <w:t xml:space="preserve"> }</w:t>
-      </w:r>
-      <w:proofErr w:type="gramEnd"/>
-      <w:r>
-        <w:rPr>
-          <w:sz w:val="24"/>
-          <w:szCs w:val="24"/>
-        </w:rPr>
-        <w:t>}</w:t>
-      </w:r>
-    </w:p>
-    <w:p>
-      <w:pPr>
-        <w:rPr>
-          <w:sz w:val="24"/>
-          <w:szCs w:val="24"/>
-        </w:rPr>
-      </w:pPr>
-      <w:proofErr w:type="gramStart"/>
+        <w:t>(bare=True)</w:t>
+      </w:r>
+      <w:r>
+        <w:rPr>
+          <w:sz w:val="24"/>
+          <w:szCs w:val="24"/>
+        </w:rPr>
+        <w:t xml:space="preserve"> }}</w:t>
+      </w:r>
+    </w:p>
+    <w:p>
+      <w:pPr>
+        <w:rPr>
+          <w:sz w:val="24"/>
+          <w:szCs w:val="24"/>
+        </w:rPr>
+      </w:pPr>
       <w:r>
         <w:rPr>
           <w:sz w:val="24"/>
@@ -269,39 +166,7 @@
           <w:sz w:val="24"/>
           <w:szCs w:val="24"/>
         </w:rPr>
-        <w:t>user</w:t>
-      </w:r>
-      <w:proofErr w:type="gramEnd"/>
-      <w:r>
-        <w:rPr>
-          <w:sz w:val="24"/>
-          <w:szCs w:val="24"/>
-        </w:rPr>
-        <w:t>.</w:t>
-      </w:r>
-      <w:proofErr w:type="gramStart"/>
-      <w:r>
-        <w:rPr>
-          <w:sz w:val="24"/>
-          <w:szCs w:val="24"/>
-        </w:rPr>
-        <w:t>address.line</w:t>
-      </w:r>
-      <w:proofErr w:type="gramEnd"/>
-      <w:r>
-        <w:rPr>
-          <w:sz w:val="24"/>
-          <w:szCs w:val="24"/>
-        </w:rPr>
-        <w:t>_</w:t>
-      </w:r>
-      <w:proofErr w:type="gramStart"/>
-      <w:r>
-        <w:rPr>
-          <w:sz w:val="24"/>
-          <w:szCs w:val="24"/>
-        </w:rPr>
-        <w:t>two</w:t>
+        <w:t>user.address.line_two</w:t>
       </w:r>
       <w:proofErr w:type="spellEnd"/>
       <w:r>
@@ -316,41 +181,32 @@
           <w:sz w:val="24"/>
           <w:szCs w:val="24"/>
         </w:rPr>
-        <w:t xml:space="preserve"> }</w:t>
-      </w:r>
-      <w:proofErr w:type="gramEnd"/>
-      <w:r>
-        <w:rPr>
-          <w:sz w:val="24"/>
-          <w:szCs w:val="24"/>
-        </w:rPr>
-        <w:t>}</w:t>
-      </w:r>
-    </w:p>
-    <w:p>
-      <w:pPr>
-        <w:rPr>
-          <w:sz w:val="24"/>
-          <w:szCs w:val="24"/>
-        </w:rPr>
-      </w:pPr>
-    </w:p>
-    <w:p>
-      <w:pPr>
-        <w:rPr>
-          <w:sz w:val="24"/>
-          <w:szCs w:val="24"/>
-        </w:rPr>
-      </w:pPr>
-    </w:p>
-    <w:p>
-      <w:pPr>
-        <w:rPr>
-          <w:sz w:val="24"/>
-          <w:szCs w:val="24"/>
-        </w:rPr>
-      </w:pPr>
-      <w:proofErr w:type="gramStart"/>
+        <w:t xml:space="preserve"> }}</w:t>
+      </w:r>
+    </w:p>
+    <w:p>
+      <w:pPr>
+        <w:rPr>
+          <w:sz w:val="24"/>
+          <w:szCs w:val="24"/>
+        </w:rPr>
+      </w:pPr>
+    </w:p>
+    <w:p>
+      <w:pPr>
+        <w:rPr>
+          <w:sz w:val="24"/>
+          <w:szCs w:val="24"/>
+        </w:rPr>
+      </w:pPr>
+    </w:p>
+    <w:p>
+      <w:pPr>
+        <w:rPr>
+          <w:sz w:val="24"/>
+          <w:szCs w:val="24"/>
+        </w:rPr>
+      </w:pPr>
       <w:r>
         <w:rPr>
           <w:sz w:val="24"/>
@@ -365,7 +221,6 @@
         </w:rPr>
         <w:t>.name</w:t>
       </w:r>
-      <w:proofErr w:type="gramEnd"/>
       <w:r>
         <w:rPr>
           <w:sz w:val="24"/>
@@ -381,7 +236,6 @@
           <w:szCs w:val="24"/>
         </w:rPr>
       </w:pPr>
-      <w:proofErr w:type="gramStart"/>
       <w:r>
         <w:rPr>
           <w:sz w:val="24"/>
@@ -395,23 +249,7 @@
           <w:sz w:val="24"/>
           <w:szCs w:val="24"/>
         </w:rPr>
-        <w:t>debt</w:t>
-      </w:r>
-      <w:proofErr w:type="gramEnd"/>
-      <w:r>
-        <w:rPr>
-          <w:sz w:val="24"/>
-          <w:szCs w:val="24"/>
-        </w:rPr>
-        <w:t>_</w:t>
-      </w:r>
-      <w:proofErr w:type="gramStart"/>
-      <w:r>
-        <w:rPr>
-          <w:sz w:val="24"/>
-          <w:szCs w:val="24"/>
-        </w:rPr>
-        <w:t>collector</w:t>
+        <w:t>debt_collector</w:t>
       </w:r>
       <w:r>
         <w:rPr>
@@ -420,7 +258,6 @@
         </w:rPr>
         <w:t>.address</w:t>
       </w:r>
-      <w:proofErr w:type="gramEnd"/>
       <w:r>
         <w:rPr>
           <w:sz w:val="24"/>
@@ -434,40 +271,23 @@
           <w:sz w:val="24"/>
           <w:szCs w:val="24"/>
         </w:rPr>
-        <w:t>(bare=True</w:t>
-      </w:r>
-      <w:proofErr w:type="gramStart"/>
-      <w:r>
-        <w:rPr>
-          <w:sz w:val="24"/>
-          <w:szCs w:val="24"/>
-        </w:rPr>
-        <w:t>)</w:t>
-      </w:r>
-      <w:r>
-        <w:rPr>
-          <w:sz w:val="24"/>
-          <w:szCs w:val="24"/>
-        </w:rPr>
-        <w:t xml:space="preserve"> }</w:t>
-      </w:r>
-      <w:proofErr w:type="gramEnd"/>
-      <w:r>
-        <w:rPr>
-          <w:sz w:val="24"/>
-          <w:szCs w:val="24"/>
-        </w:rPr>
-        <w:t>}</w:t>
-      </w:r>
-    </w:p>
-    <w:p>
-      <w:pPr>
-        <w:rPr>
-          <w:sz w:val="24"/>
-          <w:szCs w:val="24"/>
-        </w:rPr>
-      </w:pPr>
-      <w:proofErr w:type="gramStart"/>
+        <w:t>(bare=True)</w:t>
+      </w:r>
+      <w:r>
+        <w:rPr>
+          <w:sz w:val="24"/>
+          <w:szCs w:val="24"/>
+        </w:rPr>
+        <w:t xml:space="preserve"> }}</w:t>
+      </w:r>
+    </w:p>
+    <w:p>
+      <w:pPr>
+        <w:rPr>
+          <w:sz w:val="24"/>
+          <w:szCs w:val="24"/>
+        </w:rPr>
+      </w:pPr>
       <w:r>
         <w:rPr>
           <w:sz w:val="24"/>
@@ -481,46 +301,14 @@
           <w:sz w:val="24"/>
           <w:szCs w:val="24"/>
         </w:rPr>
-        <w:t>debt</w:t>
-      </w:r>
-      <w:proofErr w:type="gramEnd"/>
-      <w:r>
-        <w:rPr>
-          <w:sz w:val="24"/>
-          <w:szCs w:val="24"/>
-        </w:rPr>
-        <w:t>_</w:t>
-      </w:r>
-      <w:proofErr w:type="gramStart"/>
-      <w:r>
-        <w:rPr>
-          <w:sz w:val="24"/>
-          <w:szCs w:val="24"/>
-        </w:rPr>
-        <w:t>collector</w:t>
-      </w:r>
-      <w:r>
-        <w:rPr>
-          <w:sz w:val="24"/>
-          <w:szCs w:val="24"/>
-        </w:rPr>
-        <w:t>.address</w:t>
-      </w:r>
-      <w:proofErr w:type="gramEnd"/>
-      <w:r>
-        <w:rPr>
-          <w:sz w:val="24"/>
-          <w:szCs w:val="24"/>
-        </w:rPr>
-        <w:t>.line_</w:t>
-      </w:r>
-      <w:proofErr w:type="gramStart"/>
-      <w:r>
-        <w:rPr>
-          <w:sz w:val="24"/>
-          <w:szCs w:val="24"/>
-        </w:rPr>
-        <w:t>two</w:t>
+        <w:t>debt_collector</w:t>
+      </w:r>
+      <w:r>
+        <w:rPr>
+          <w:sz w:val="24"/>
+          <w:szCs w:val="24"/>
+        </w:rPr>
+        <w:t>.address.line_two</w:t>
       </w:r>
       <w:proofErr w:type="spellEnd"/>
       <w:r>
@@ -535,15 +323,7 @@
           <w:sz w:val="24"/>
           <w:szCs w:val="24"/>
         </w:rPr>
-        <w:t xml:space="preserve"> }</w:t>
-      </w:r>
-      <w:proofErr w:type="gramEnd"/>
-      <w:r>
-        <w:rPr>
-          <w:sz w:val="24"/>
-          <w:szCs w:val="24"/>
-        </w:rPr>
-        <w:t>}</w:t>
+        <w:t xml:space="preserve"> }}</w:t>
       </w:r>
     </w:p>
     <w:p>
@@ -567,15 +347,7 @@
           <w:szCs w:val="24"/>
         </w:rPr>
         <w:tab/>
-        <w:t xml:space="preserve">RE: Account Number: </w:t>
-      </w:r>
-      <w:proofErr w:type="gramStart"/>
-      <w:r>
-        <w:rPr>
-          <w:sz w:val="24"/>
-          <w:szCs w:val="24"/>
-        </w:rPr>
-        <w:t xml:space="preserve">{{ </w:t>
+        <w:t xml:space="preserve">RE: Account Number: {{ </w:t>
       </w:r>
       <w:proofErr w:type="spellStart"/>
       <w:r>
@@ -583,23 +355,7 @@
           <w:sz w:val="24"/>
           <w:szCs w:val="24"/>
         </w:rPr>
-        <w:t>account</w:t>
-      </w:r>
-      <w:proofErr w:type="gramEnd"/>
-      <w:r>
-        <w:rPr>
-          <w:sz w:val="24"/>
-          <w:szCs w:val="24"/>
-        </w:rPr>
-        <w:t>_</w:t>
-      </w:r>
-      <w:proofErr w:type="gramStart"/>
-      <w:r>
-        <w:rPr>
-          <w:sz w:val="24"/>
-          <w:szCs w:val="24"/>
-        </w:rPr>
-        <w:t>number</w:t>
+        <w:t>account_number</w:t>
       </w:r>
       <w:proofErr w:type="spellEnd"/>
       <w:r>
@@ -607,15 +363,7 @@
           <w:sz w:val="24"/>
           <w:szCs w:val="24"/>
         </w:rPr>
-        <w:t xml:space="preserve"> }</w:t>
-      </w:r>
-      <w:proofErr w:type="gramEnd"/>
-      <w:r>
-        <w:rPr>
-          <w:sz w:val="24"/>
-          <w:szCs w:val="24"/>
-        </w:rPr>
-        <w:t>}</w:t>
+        <w:t xml:space="preserve"> }}</w:t>
       </w:r>
     </w:p>
     <w:p>
@@ -640,21 +388,12 @@
         </w:rPr>
         <w:t xml:space="preserve">Dear </w:t>
       </w:r>
-      <w:proofErr w:type="gramStart"/>
-      <w:r>
-        <w:rPr>
-          <w:sz w:val="24"/>
-          <w:szCs w:val="24"/>
-        </w:rPr>
-        <w:t>{{ debt_collector.name</w:t>
-      </w:r>
-      <w:proofErr w:type="gramEnd"/>
-      <w:r>
-        <w:rPr>
-          <w:sz w:val="24"/>
-          <w:szCs w:val="24"/>
-        </w:rPr>
-        <w:t xml:space="preserve"> }}</w:t>
+      <w:r>
+        <w:rPr>
+          <w:sz w:val="24"/>
+          <w:szCs w:val="24"/>
+        </w:rPr>
+        <w:t>{{ debt_collector.name }}</w:t>
       </w:r>
       <w:r>
         <w:rPr>
@@ -684,46 +423,36 @@
           <w:sz w:val="24"/>
           <w:szCs w:val="24"/>
         </w:rPr>
-        <w:t xml:space="preserve">I am responding to your contact about collecting </w:t>
-      </w:r>
-      <w:proofErr w:type="gramStart"/>
-      <w:r>
-        <w:rPr>
-          <w:sz w:val="24"/>
-          <w:szCs w:val="24"/>
-        </w:rPr>
-        <w:t>an alleged</w:t>
-      </w:r>
-      <w:proofErr w:type="gramEnd"/>
-      <w:r>
-        <w:rPr>
-          <w:sz w:val="24"/>
-          <w:szCs w:val="24"/>
-        </w:rPr>
-        <w:t xml:space="preserve"> debt.</w:t>
-      </w:r>
-    </w:p>
-    <w:p>
-      <w:pPr>
-        <w:rPr>
-          <w:sz w:val="24"/>
-          <w:szCs w:val="24"/>
-        </w:rPr>
-      </w:pPr>
-    </w:p>
-    <w:p>
-      <w:pPr>
-        <w:rPr>
-          <w:sz w:val="24"/>
-          <w:szCs w:val="24"/>
-        </w:rPr>
-      </w:pPr>
-      <w:r>
-        <w:rPr>
-          <w:sz w:val="24"/>
-          <w:szCs w:val="24"/>
-        </w:rPr>
-        <w:t xml:space="preserve">{% if </w:t>
+        <w:t>I am responding to your contact about collecting an alleged debt.</w:t>
+      </w:r>
+    </w:p>
+    <w:p>
+      <w:pPr>
+        <w:rPr>
+          <w:sz w:val="24"/>
+          <w:szCs w:val="24"/>
+        </w:rPr>
+      </w:pPr>
+      <w:r>
+        <w:rPr>
+          <w:sz w:val="24"/>
+          <w:szCs w:val="24"/>
+        </w:rPr>
+        <w:t>{%</w:t>
+      </w:r>
+      <w:r>
+        <w:rPr>
+          <w:sz w:val="24"/>
+          <w:szCs w:val="24"/>
+        </w:rPr>
+        <w:t>p</w:t>
+      </w:r>
+      <w:r>
+        <w:rPr>
+          <w:sz w:val="24"/>
+          <w:szCs w:val="24"/>
+        </w:rPr>
+        <w:t xml:space="preserve"> if </w:t>
       </w:r>
       <w:proofErr w:type="spellStart"/>
       <w:r>
@@ -746,38 +475,30 @@
           <w:sz w:val="24"/>
           <w:szCs w:val="24"/>
         </w:rPr>
-        <w:t xml:space="preserve"> == true </w:t>
-      </w:r>
-      <w:proofErr w:type="gramStart"/>
-      <w:r>
-        <w:rPr>
-          <w:sz w:val="24"/>
-          <w:szCs w:val="24"/>
-        </w:rPr>
-        <w:t>%}</w:t>
-      </w:r>
-      <w:r>
-        <w:rPr>
-          <w:sz w:val="24"/>
-          <w:szCs w:val="24"/>
-        </w:rPr>
-        <w:t>I</w:t>
-      </w:r>
-      <w:proofErr w:type="gramEnd"/>
-      <w:r>
-        <w:rPr>
-          <w:sz w:val="24"/>
-          <w:szCs w:val="24"/>
-        </w:rPr>
-        <w:t xml:space="preserve"> dispute this debt. </w:t>
-      </w:r>
-      <w:proofErr w:type="gramStart"/>
-      <w:r>
-        <w:rPr>
-          <w:sz w:val="24"/>
-          <w:szCs w:val="24"/>
-        </w:rPr>
-        <w:t xml:space="preserve">{{ </w:t>
+        <w:t xml:space="preserve"> == true %}</w:t>
+      </w:r>
+    </w:p>
+    <w:p>
+      <w:pPr>
+        <w:rPr>
+          <w:sz w:val="24"/>
+          <w:szCs w:val="24"/>
+        </w:rPr>
+      </w:pPr>
+    </w:p>
+    <w:p>
+      <w:pPr>
+        <w:rPr>
+          <w:sz w:val="24"/>
+          <w:szCs w:val="24"/>
+        </w:rPr>
+      </w:pPr>
+      <w:r>
+        <w:rPr>
+          <w:sz w:val="24"/>
+          <w:szCs w:val="24"/>
+        </w:rPr>
+        <w:t xml:space="preserve">I dispute this debt. {{ </w:t>
       </w:r>
       <w:proofErr w:type="spellStart"/>
       <w:r>
@@ -785,23 +506,7 @@
           <w:sz w:val="24"/>
           <w:szCs w:val="24"/>
         </w:rPr>
-        <w:t>reason</w:t>
-      </w:r>
-      <w:proofErr w:type="gramEnd"/>
-      <w:r>
-        <w:rPr>
-          <w:sz w:val="24"/>
-          <w:szCs w:val="24"/>
-        </w:rPr>
-        <w:t>_for_</w:t>
-      </w:r>
-      <w:proofErr w:type="gramStart"/>
-      <w:r>
-        <w:rPr>
-          <w:sz w:val="24"/>
-          <w:szCs w:val="24"/>
-        </w:rPr>
-        <w:t>dispute</w:t>
+        <w:t>reason_for_dispute</w:t>
       </w:r>
       <w:proofErr w:type="spellEnd"/>
       <w:r>
@@ -809,15 +514,7 @@
           <w:sz w:val="24"/>
           <w:szCs w:val="24"/>
         </w:rPr>
-        <w:t>[</w:t>
-      </w:r>
-      <w:proofErr w:type="gramEnd"/>
-      <w:r>
-        <w:rPr>
-          <w:sz w:val="24"/>
-          <w:szCs w:val="24"/>
-        </w:rPr>
-        <w:t>:-1]</w:t>
+        <w:t>[:-1]</w:t>
       </w:r>
       <w:r>
         <w:rPr>
@@ -853,18 +550,9 @@
           <w:sz w:val="24"/>
           <w:szCs w:val="24"/>
         </w:rPr>
-        <w:t>son_for_</w:t>
-      </w:r>
-      <w:proofErr w:type="gramStart"/>
-      <w:r>
-        <w:rPr>
-          <w:sz w:val="24"/>
-          <w:szCs w:val="24"/>
-        </w:rPr>
-        <w:t>dispute.endswith</w:t>
+        <w:t>son_for_dispute.endswith</w:t>
       </w:r>
       <w:proofErr w:type="spellEnd"/>
-      <w:proofErr w:type="gramEnd"/>
       <w:r>
         <w:rPr>
           <w:sz w:val="24"/>
@@ -878,15 +566,7 @@
           <w:sz w:val="24"/>
           <w:szCs w:val="24"/>
         </w:rPr>
-        <w:t>reason_for_</w:t>
-      </w:r>
-      <w:proofErr w:type="gramStart"/>
-      <w:r>
-        <w:rPr>
-          <w:sz w:val="24"/>
-          <w:szCs w:val="24"/>
-        </w:rPr>
-        <w:t>dispute</w:t>
+        <w:t>reason_for_dispute</w:t>
       </w:r>
       <w:proofErr w:type="spellEnd"/>
       <w:r>
@@ -901,15 +581,7 @@
           <w:sz w:val="24"/>
           <w:szCs w:val="24"/>
         </w:rPr>
-        <w:t>}</w:t>
-      </w:r>
-      <w:proofErr w:type="gramEnd"/>
-      <w:r>
-        <w:rPr>
-          <w:sz w:val="24"/>
-          <w:szCs w:val="24"/>
-        </w:rPr>
-        <w:t>}. Please record this dispute. If you stop your</w:t>
+        <w:t>}}. Please record this dispute. If you stop your</w:t>
       </w:r>
       <w:r>
         <w:rPr>
@@ -951,62 +623,65 @@
           <w:sz w:val="24"/>
           <w:szCs w:val="24"/>
         </w:rPr>
-        <w:t xml:space="preserve">that the debt is </w:t>
-      </w:r>
-      <w:proofErr w:type="gramStart"/>
-      <w:r>
-        <w:rPr>
-          <w:sz w:val="24"/>
-          <w:szCs w:val="24"/>
-        </w:rPr>
-        <w:t>disputed.</w:t>
-      </w:r>
-      <w:r>
-        <w:rPr>
-          <w:sz w:val="24"/>
-          <w:szCs w:val="24"/>
-        </w:rPr>
-        <w:t>{</w:t>
-      </w:r>
-      <w:proofErr w:type="gramEnd"/>
-      <w:r>
-        <w:rPr>
-          <w:sz w:val="24"/>
-          <w:szCs w:val="24"/>
-        </w:rPr>
-        <w:t xml:space="preserve">% </w:t>
-      </w:r>
-      <w:proofErr w:type="gramStart"/>
-      <w:r>
-        <w:rPr>
-          <w:sz w:val="24"/>
-          <w:szCs w:val="24"/>
-        </w:rPr>
-        <w:t>endif %}</w:t>
-      </w:r>
-      <w:proofErr w:type="gramEnd"/>
-    </w:p>
-    <w:p>
-      <w:pPr>
-        <w:rPr>
-          <w:sz w:val="24"/>
-          <w:szCs w:val="24"/>
-        </w:rPr>
-      </w:pPr>
-    </w:p>
-    <w:p>
-      <w:pPr>
-        <w:rPr>
-          <w:sz w:val="24"/>
-          <w:szCs w:val="24"/>
-        </w:rPr>
-      </w:pPr>
-      <w:r>
-        <w:rPr>
-          <w:sz w:val="24"/>
-          <w:szCs w:val="24"/>
-        </w:rPr>
-        <w:t xml:space="preserve">{% if </w:t>
+        <w:t>that the debt is disputed.</w:t>
+      </w:r>
+    </w:p>
+    <w:p>
+      <w:pPr>
+        <w:rPr>
+          <w:sz w:val="24"/>
+          <w:szCs w:val="24"/>
+        </w:rPr>
+      </w:pPr>
+      <w:r>
+        <w:rPr>
+          <w:sz w:val="24"/>
+          <w:szCs w:val="24"/>
+        </w:rPr>
+        <w:t>{%</w:t>
+      </w:r>
+      <w:r>
+        <w:rPr>
+          <w:sz w:val="24"/>
+          <w:szCs w:val="24"/>
+        </w:rPr>
+        <w:t>p</w:t>
+      </w:r>
+      <w:r>
+        <w:rPr>
+          <w:sz w:val="24"/>
+          <w:szCs w:val="24"/>
+        </w:rPr>
+        <w:t xml:space="preserve"> endif %}</w:t>
+      </w:r>
+    </w:p>
+    <w:p>
+      <w:pPr>
+        <w:rPr>
+          <w:sz w:val="24"/>
+          <w:szCs w:val="24"/>
+        </w:rPr>
+      </w:pPr>
+      <w:r>
+        <w:rPr>
+          <w:sz w:val="24"/>
+          <w:szCs w:val="24"/>
+        </w:rPr>
+        <w:t>{%</w:t>
+      </w:r>
+      <w:r>
+        <w:rPr>
+          <w:sz w:val="24"/>
+          <w:szCs w:val="24"/>
+        </w:rPr>
+        <w:t>p</w:t>
+      </w:r>
+      <w:r>
+        <w:rPr>
+          <w:sz w:val="24"/>
+          <w:szCs w:val="24"/>
+        </w:rPr>
+        <w:t xml:space="preserve"> if </w:t>
       </w:r>
       <w:proofErr w:type="spellStart"/>
       <w:r>
@@ -1036,62 +711,60 @@
           <w:sz w:val="24"/>
           <w:szCs w:val="24"/>
         </w:rPr>
-        <w:t xml:space="preserve">e </w:t>
-      </w:r>
-      <w:proofErr w:type="gramStart"/>
-      <w:r>
-        <w:rPr>
-          <w:sz w:val="24"/>
-          <w:szCs w:val="24"/>
-        </w:rPr>
-        <w:t>%}Please</w:t>
-      </w:r>
-      <w:proofErr w:type="gramEnd"/>
-      <w:r>
-        <w:rPr>
-          <w:sz w:val="24"/>
-          <w:szCs w:val="24"/>
-        </w:rPr>
-        <w:t xml:space="preserve"> supply the information below so that I can be fully informed about the alleged debt:</w:t>
-      </w:r>
-    </w:p>
-    <w:p>
-      <w:pPr>
-        <w:rPr>
-          <w:sz w:val="24"/>
-          <w:szCs w:val="24"/>
-        </w:rPr>
-      </w:pPr>
-    </w:p>
-    <w:p>
-      <w:pPr>
-        <w:rPr>
-          <w:sz w:val="24"/>
-          <w:szCs w:val="24"/>
-        </w:rPr>
-      </w:pPr>
-      <w:r>
-        <w:rPr>
-          <w:sz w:val="24"/>
-          <w:szCs w:val="24"/>
-        </w:rPr>
-        <w:t xml:space="preserve">Why </w:t>
-      </w:r>
-      <w:proofErr w:type="gramStart"/>
-      <w:r>
-        <w:rPr>
-          <w:sz w:val="24"/>
-          <w:szCs w:val="24"/>
-        </w:rPr>
-        <w:t>you</w:t>
-      </w:r>
-      <w:proofErr w:type="gramEnd"/>
-      <w:r>
-        <w:rPr>
-          <w:sz w:val="24"/>
-          <w:szCs w:val="24"/>
-        </w:rPr>
-        <w:t xml:space="preserve"> think I owe the debt and to whom I owe it, including:</w:t>
+        <w:t>e %}</w:t>
+      </w:r>
+    </w:p>
+    <w:p>
+      <w:pPr>
+        <w:rPr>
+          <w:sz w:val="24"/>
+          <w:szCs w:val="24"/>
+        </w:rPr>
+      </w:pPr>
+    </w:p>
+    <w:p>
+      <w:pPr>
+        <w:rPr>
+          <w:sz w:val="24"/>
+          <w:szCs w:val="24"/>
+        </w:rPr>
+      </w:pPr>
+      <w:r>
+        <w:rPr>
+          <w:sz w:val="24"/>
+          <w:szCs w:val="24"/>
+        </w:rPr>
+        <w:t>Please supply the information below so that I can be fully informed about the alleged debt:</w:t>
+      </w:r>
+    </w:p>
+    <w:p>
+      <w:pPr>
+        <w:rPr>
+          <w:sz w:val="24"/>
+          <w:szCs w:val="24"/>
+        </w:rPr>
+      </w:pPr>
+    </w:p>
+    <w:p>
+      <w:pPr>
+        <w:rPr>
+          <w:sz w:val="24"/>
+          <w:szCs w:val="24"/>
+        </w:rPr>
+      </w:pPr>
+      <w:r>
+        <w:rPr>
+          <w:sz w:val="24"/>
+          <w:szCs w:val="24"/>
+        </w:rPr>
+        <w:t xml:space="preserve">1) </w:t>
+      </w:r>
+      <w:r>
+        <w:rPr>
+          <w:sz w:val="24"/>
+          <w:szCs w:val="24"/>
+        </w:rPr>
+        <w:t>Why you think I owe the debt and to whom I owe it, including:</w:t>
       </w:r>
     </w:p>
     <w:p>
@@ -1194,6 +867,13 @@
           <w:sz w:val="24"/>
           <w:szCs w:val="24"/>
         </w:rPr>
+        <w:t xml:space="preserve">2) </w:t>
+      </w:r>
+      <w:r>
+        <w:rPr>
+          <w:sz w:val="24"/>
+          <w:szCs w:val="24"/>
+        </w:rPr>
         <w:t>The amount and age of the debt, including:</w:t>
       </w:r>
     </w:p>
@@ -1274,23 +954,8 @@
           <w:sz w:val="24"/>
           <w:szCs w:val="24"/>
         </w:rPr>
-        <w:t xml:space="preserve">Provide an itemized list of any alleged interest, fees, or charges </w:t>
-      </w:r>
-      <w:proofErr w:type="gramStart"/>
-      <w:r>
-        <w:rPr>
-          <w:sz w:val="24"/>
-          <w:szCs w:val="24"/>
-        </w:rPr>
-        <w:t>since</w:t>
-      </w:r>
-      <w:proofErr w:type="gramEnd"/>
-      <w:r>
-        <w:rPr>
-          <w:sz w:val="24"/>
-          <w:szCs w:val="24"/>
-        </w:rPr>
-        <w:t xml:space="preserve"> the last billing statement from the original creditor.</w:t>
+        <w:lastRenderedPageBreak/>
+        <w:t>Provide an itemized list of any alleged interest, fees, or charges since the last billing statement from the original creditor.</w:t>
       </w:r>
     </w:p>
     <w:p>
@@ -1310,7 +975,6 @@
           <w:sz w:val="24"/>
           <w:szCs w:val="24"/>
         </w:rPr>
-        <w:lastRenderedPageBreak/>
         <w:t>Provide a copy of any agreement expressly authorizing such interest, fees, or additional charges.</w:t>
       </w:r>
     </w:p>
@@ -1414,6 +1078,13 @@
           <w:sz w:val="24"/>
           <w:szCs w:val="24"/>
         </w:rPr>
+        <w:t xml:space="preserve">3) </w:t>
+      </w:r>
+      <w:r>
+        <w:rPr>
+          <w:sz w:val="24"/>
+          <w:szCs w:val="24"/>
+        </w:rPr>
         <w:t>Details about your authority to collect this debt, including:</w:t>
       </w:r>
     </w:p>
@@ -1477,40 +1148,37 @@
           <w:sz w:val="24"/>
           <w:szCs w:val="24"/>
         </w:rPr>
-        <w:t xml:space="preserve">Please treat this debt as disputed until you provide the information </w:t>
-      </w:r>
-      <w:proofErr w:type="gramStart"/>
-      <w:r>
-        <w:rPr>
-          <w:sz w:val="24"/>
-          <w:szCs w:val="24"/>
-        </w:rPr>
-        <w:t>requested.</w:t>
-      </w:r>
-      <w:r>
-        <w:rPr>
-          <w:sz w:val="24"/>
-          <w:szCs w:val="24"/>
-        </w:rPr>
-        <w:t>{</w:t>
-      </w:r>
-      <w:proofErr w:type="gramEnd"/>
-      <w:r>
-        <w:rPr>
-          <w:sz w:val="24"/>
-          <w:szCs w:val="24"/>
-        </w:rPr>
-        <w:t xml:space="preserve">% </w:t>
-      </w:r>
-      <w:proofErr w:type="gramStart"/>
-      <w:r>
-        <w:rPr>
-          <w:sz w:val="24"/>
-          <w:szCs w:val="24"/>
-        </w:rPr>
-        <w:t>endif %}</w:t>
-      </w:r>
-      <w:proofErr w:type="gramEnd"/>
+        <w:t>Please treat this debt as disputed until you provide the information requested.</w:t>
+      </w:r>
+    </w:p>
+    <w:p>
+      <w:pPr>
+        <w:rPr>
+          <w:sz w:val="24"/>
+          <w:szCs w:val="24"/>
+        </w:rPr>
+      </w:pPr>
+      <w:r>
+        <w:rPr>
+          <w:sz w:val="24"/>
+          <w:szCs w:val="24"/>
+        </w:rPr>
+        <w:t>{%</w:t>
+      </w:r>
+      <w:r>
+        <w:rPr>
+          <w:sz w:val="24"/>
+          <w:szCs w:val="24"/>
+        </w:rPr>
+        <w:t>p</w:t>
+      </w:r>
+      <w:r>
+        <w:rPr>
+          <w:sz w:val="24"/>
+          <w:szCs w:val="24"/>
+        </w:rPr>
+        <w:t xml:space="preserve"> endif %}</w:t>
+      </w:r>
     </w:p>
     <w:p>
       <w:pPr>
@@ -1569,15 +1237,7 @@
           <w:sz w:val="24"/>
           <w:szCs w:val="24"/>
         </w:rPr>
-        <w:t>‘stop</w:t>
-      </w:r>
-      <w:proofErr w:type="gramStart"/>
-      <w:r>
-        <w:rPr>
-          <w:sz w:val="24"/>
-          <w:szCs w:val="24"/>
-        </w:rPr>
-        <w:t>’</w:t>
+        <w:t>‘stop’</w:t>
       </w:r>
       <w:r>
         <w:rPr>
@@ -1586,7 +1246,29 @@
         </w:rPr>
         <w:t xml:space="preserve"> %}</w:t>
       </w:r>
-      <w:proofErr w:type="gramEnd"/>
+      <w:r>
+        <w:rPr>
+          <w:sz w:val="24"/>
+          <w:szCs w:val="24"/>
+        </w:rPr>
+        <w:t xml:space="preserve">Please stop contacting me regarding account number {{ </w:t>
+      </w:r>
+      <w:proofErr w:type="spellStart"/>
+      <w:r>
+        <w:rPr>
+          <w:sz w:val="24"/>
+          <w:szCs w:val="24"/>
+        </w:rPr>
+        <w:t>account_number</w:t>
+      </w:r>
+      <w:proofErr w:type="spellEnd"/>
+      <w:r>
+        <w:rPr>
+          <w:sz w:val="24"/>
+          <w:szCs w:val="24"/>
+        </w:rPr>
+        <w:t xml:space="preserve"> }} as required by</w:t>
+      </w:r>
       <w:r>
         <w:rPr>
           <w:sz w:val="24"/>
@@ -1599,9 +1281,403 @@
           <w:sz w:val="24"/>
           <w:szCs w:val="24"/>
         </w:rPr>
-        <w:t xml:space="preserve">Please stop contacting me regarding account number </w:t>
-      </w:r>
-      <w:proofErr w:type="gramStart"/>
+        <w:t>the Fair Debt Collection Practices Act, 15 USC sec. 1692c(c).</w:t>
+      </w:r>
+    </w:p>
+    <w:p>
+      <w:pPr>
+        <w:rPr>
+          <w:sz w:val="24"/>
+          <w:szCs w:val="24"/>
+        </w:rPr>
+      </w:pPr>
+      <w:r>
+        <w:rPr>
+          <w:sz w:val="24"/>
+          <w:szCs w:val="24"/>
+        </w:rPr>
+        <w:t>{% else %}</w:t>
+      </w:r>
+      <w:r>
+        <w:rPr>
+          <w:sz w:val="24"/>
+          <w:szCs w:val="24"/>
+        </w:rPr>
+        <w:t xml:space="preserve">Please only contact me in the following way(s): {{ </w:t>
+      </w:r>
+      <w:proofErr w:type="spellStart"/>
+      <w:r>
+        <w:rPr>
+          <w:sz w:val="24"/>
+          <w:szCs w:val="24"/>
+        </w:rPr>
+        <w:t>acceptable_contact</w:t>
+      </w:r>
+      <w:proofErr w:type="spellEnd"/>
+      <w:r>
+        <w:rPr>
+          <w:sz w:val="24"/>
+          <w:szCs w:val="24"/>
+        </w:rPr>
+        <w:t xml:space="preserve"> </w:t>
+      </w:r>
+      <w:r>
+        <w:rPr>
+          <w:sz w:val="24"/>
+          <w:szCs w:val="24"/>
+        </w:rPr>
+        <w:t>[:-1]</w:t>
+      </w:r>
+      <w:r>
+        <w:rPr>
+          <w:sz w:val="24"/>
+          <w:szCs w:val="24"/>
+        </w:rPr>
+        <w:t xml:space="preserve"> </w:t>
+      </w:r>
+      <w:r>
+        <w:rPr>
+          <w:sz w:val="24"/>
+          <w:szCs w:val="24"/>
+        </w:rPr>
+        <w:t xml:space="preserve">if </w:t>
+      </w:r>
+      <w:proofErr w:type="spellStart"/>
+      <w:r>
+        <w:rPr>
+          <w:sz w:val="24"/>
+          <w:szCs w:val="24"/>
+        </w:rPr>
+        <w:t>acceptable_contact</w:t>
+      </w:r>
+      <w:r>
+        <w:rPr>
+          <w:sz w:val="24"/>
+          <w:szCs w:val="24"/>
+        </w:rPr>
+        <w:t>.endswith</w:t>
+      </w:r>
+      <w:proofErr w:type="spellEnd"/>
+      <w:r>
+        <w:rPr>
+          <w:sz w:val="24"/>
+          <w:szCs w:val="24"/>
+        </w:rPr>
+        <w:t>(“.”) else</w:t>
+      </w:r>
+      <w:r>
+        <w:rPr>
+          <w:sz w:val="24"/>
+          <w:szCs w:val="24"/>
+        </w:rPr>
+        <w:t xml:space="preserve"> </w:t>
+      </w:r>
+      <w:proofErr w:type="spellStart"/>
+      <w:r>
+        <w:rPr>
+          <w:sz w:val="24"/>
+          <w:szCs w:val="24"/>
+        </w:rPr>
+        <w:t>acceptable_contact</w:t>
+      </w:r>
+      <w:proofErr w:type="spellEnd"/>
+      <w:r>
+        <w:rPr>
+          <w:sz w:val="24"/>
+          <w:szCs w:val="24"/>
+        </w:rPr>
+        <w:t xml:space="preserve"> </w:t>
+      </w:r>
+      <w:r>
+        <w:rPr>
+          <w:sz w:val="24"/>
+          <w:szCs w:val="24"/>
+        </w:rPr>
+        <w:t>}}</w:t>
+      </w:r>
+      <w:r>
+        <w:rPr>
+          <w:sz w:val="24"/>
+          <w:szCs w:val="24"/>
+        </w:rPr>
+        <w:t>.</w:t>
+      </w:r>
+    </w:p>
+    <w:p>
+      <w:pPr>
+        <w:rPr>
+          <w:sz w:val="24"/>
+          <w:szCs w:val="24"/>
+        </w:rPr>
+      </w:pPr>
+      <w:r>
+        <w:rPr>
+          <w:sz w:val="24"/>
+          <w:szCs w:val="24"/>
+        </w:rPr>
+        <w:t>{% endif %}</w:t>
+      </w:r>
+    </w:p>
+    <w:p>
+      <w:pPr>
+        <w:rPr>
+          <w:sz w:val="24"/>
+          <w:szCs w:val="24"/>
+        </w:rPr>
+      </w:pPr>
+      <w:r>
+        <w:rPr>
+          <w:sz w:val="24"/>
+          <w:szCs w:val="24"/>
+        </w:rPr>
+        <w:t>{%</w:t>
+      </w:r>
+      <w:r>
+        <w:rPr>
+          <w:sz w:val="24"/>
+          <w:szCs w:val="24"/>
+        </w:rPr>
+        <w:t>p</w:t>
+      </w:r>
+      <w:r>
+        <w:rPr>
+          <w:sz w:val="24"/>
+          <w:szCs w:val="24"/>
+        </w:rPr>
+        <w:t xml:space="preserve"> if </w:t>
+      </w:r>
+      <w:proofErr w:type="spellStart"/>
+      <w:r>
+        <w:rPr>
+          <w:sz w:val="24"/>
+          <w:szCs w:val="24"/>
+        </w:rPr>
+        <w:t>collection_proof_check</w:t>
+      </w:r>
+      <w:proofErr w:type="spellEnd"/>
+      <w:r>
+        <w:rPr>
+          <w:sz w:val="24"/>
+          <w:szCs w:val="24"/>
+        </w:rPr>
+        <w:t xml:space="preserve"> == "already" or (</w:t>
+      </w:r>
+      <w:proofErr w:type="spellStart"/>
+      <w:r>
+        <w:rPr>
+          <w:sz w:val="24"/>
+          <w:szCs w:val="24"/>
+        </w:rPr>
+        <w:t>employment_income_exempt</w:t>
+      </w:r>
+      <w:proofErr w:type="spellEnd"/>
+      <w:r>
+        <w:rPr>
+          <w:sz w:val="24"/>
+          <w:szCs w:val="24"/>
+        </w:rPr>
+        <w:t xml:space="preserve"> and </w:t>
+      </w:r>
+      <w:proofErr w:type="spellStart"/>
+      <w:r>
+        <w:rPr>
+          <w:sz w:val="24"/>
+          <w:szCs w:val="24"/>
+        </w:rPr>
+        <w:t>home_equity_exempt</w:t>
+      </w:r>
+      <w:proofErr w:type="spellEnd"/>
+      <w:r>
+        <w:rPr>
+          <w:sz w:val="24"/>
+          <w:szCs w:val="24"/>
+        </w:rPr>
+        <w:t xml:space="preserve"> and </w:t>
+      </w:r>
+      <w:proofErr w:type="spellStart"/>
+      <w:r>
+        <w:rPr>
+          <w:sz w:val="24"/>
+          <w:szCs w:val="24"/>
+        </w:rPr>
+        <w:t>property_exempt</w:t>
+      </w:r>
+      <w:proofErr w:type="spellEnd"/>
+      <w:r>
+        <w:rPr>
+          <w:sz w:val="24"/>
+          <w:szCs w:val="24"/>
+        </w:rPr>
+        <w:t>)</w:t>
+      </w:r>
+      <w:r>
+        <w:rPr>
+          <w:sz w:val="24"/>
+          <w:szCs w:val="24"/>
+        </w:rPr>
+        <w:t xml:space="preserve"> %}</w:t>
+      </w:r>
+    </w:p>
+    <w:p>
+      <w:pPr>
+        <w:rPr>
+          <w:sz w:val="24"/>
+          <w:szCs w:val="24"/>
+          <w:lang w:val="en-US"/>
+        </w:rPr>
+      </w:pPr>
+      <w:r>
+        <w:rPr>
+          <w:sz w:val="24"/>
+          <w:szCs w:val="24"/>
+        </w:rPr>
+        <w:t>I am unable to pay this debt</w:t>
+      </w:r>
+      <w:r>
+        <w:rPr>
+          <w:sz w:val="24"/>
+          <w:szCs w:val="24"/>
+        </w:rPr>
+        <w:t xml:space="preserve">. </w:t>
+      </w:r>
+      <w:r>
+        <w:rPr>
+          <w:sz w:val="24"/>
+          <w:szCs w:val="24"/>
+          <w:lang w:val="en-US"/>
+        </w:rPr>
+        <w:t xml:space="preserve">Since </w:t>
+      </w:r>
+      <w:r>
+        <w:rPr>
+          <w:sz w:val="24"/>
+          <w:szCs w:val="24"/>
+          <w:lang w:val="en-US"/>
+        </w:rPr>
+        <w:t xml:space="preserve">all my </w:t>
+      </w:r>
+      <w:r>
+        <w:rPr>
+          <w:sz w:val="24"/>
+          <w:szCs w:val="24"/>
+          <w:lang w:val="en-US"/>
+        </w:rPr>
+        <w:t xml:space="preserve">income and </w:t>
+      </w:r>
+      <w:r>
+        <w:rPr>
+          <w:sz w:val="24"/>
+          <w:szCs w:val="24"/>
+          <w:lang w:val="en-US"/>
+        </w:rPr>
+        <w:t>property are exempt under the laws of Illinois, any attempt to collect this debt will not be successful.</w:t>
+      </w:r>
+    </w:p>
+    <w:p>
+      <w:pPr>
+        <w:rPr>
+          <w:sz w:val="24"/>
+          <w:szCs w:val="24"/>
+          <w:lang w:val="en-US"/>
+        </w:rPr>
+      </w:pPr>
+    </w:p>
+    <w:p>
+      <w:pPr>
+        <w:rPr>
+          <w:sz w:val="24"/>
+          <w:szCs w:val="24"/>
+        </w:rPr>
+      </w:pPr>
+      <w:r>
+        <w:rPr>
+          <w:sz w:val="24"/>
+          <w:szCs w:val="24"/>
+        </w:rPr>
+        <w:t>{%</w:t>
+      </w:r>
+      <w:r>
+        <w:rPr>
+          <w:sz w:val="24"/>
+          <w:szCs w:val="24"/>
+        </w:rPr>
+        <w:t>p</w:t>
+      </w:r>
+      <w:r>
+        <w:rPr>
+          <w:sz w:val="24"/>
+          <w:szCs w:val="24"/>
+        </w:rPr>
+        <w:t xml:space="preserve"> endif %}</w:t>
+      </w:r>
+    </w:p>
+    <w:p>
+      <w:pPr>
+        <w:rPr>
+          <w:sz w:val="24"/>
+          <w:szCs w:val="24"/>
+        </w:rPr>
+      </w:pPr>
+      <w:r>
+        <w:rPr>
+          <w:sz w:val="24"/>
+          <w:szCs w:val="24"/>
+        </w:rPr>
+        <w:t>Sincerely,</w:t>
+      </w:r>
+    </w:p>
+    <w:p>
+      <w:pPr>
+        <w:rPr>
+          <w:sz w:val="24"/>
+          <w:szCs w:val="24"/>
+        </w:rPr>
+      </w:pPr>
+    </w:p>
+    <w:p>
+      <w:pPr>
+        <w:rPr>
+          <w:sz w:val="24"/>
+          <w:szCs w:val="24"/>
+        </w:rPr>
+      </w:pPr>
+    </w:p>
+    <w:p>
+      <w:pPr>
+        <w:rPr>
+          <w:sz w:val="24"/>
+          <w:szCs w:val="24"/>
+        </w:rPr>
+      </w:pPr>
+      <w:r>
+        <w:rPr>
+          <w:sz w:val="24"/>
+          <w:szCs w:val="24"/>
+        </w:rPr>
+        <w:t>__________________</w:t>
+      </w:r>
+      <w:r>
+        <w:rPr>
+          <w:sz w:val="24"/>
+          <w:szCs w:val="24"/>
+        </w:rPr>
+        <w:t>________</w:t>
+      </w:r>
+      <w:r>
+        <w:rPr>
+          <w:sz w:val="24"/>
+          <w:szCs w:val="24"/>
+        </w:rPr>
+        <w:t>___</w:t>
+      </w:r>
+    </w:p>
+    <w:p>
+      <w:pPr>
+        <w:rPr>
+          <w:sz w:val="24"/>
+          <w:szCs w:val="24"/>
+        </w:rPr>
+      </w:pPr>
       <w:r>
         <w:rPr>
           <w:sz w:val="24"/>
@@ -1615,23 +1691,21 @@
           <w:sz w:val="24"/>
           <w:szCs w:val="24"/>
         </w:rPr>
-        <w:t>account</w:t>
-      </w:r>
-      <w:proofErr w:type="gramEnd"/>
-      <w:r>
-        <w:rPr>
-          <w:sz w:val="24"/>
-          <w:szCs w:val="24"/>
-        </w:rPr>
-        <w:t>_</w:t>
-      </w:r>
-      <w:proofErr w:type="gramStart"/>
-      <w:r>
-        <w:rPr>
-          <w:sz w:val="24"/>
-          <w:szCs w:val="24"/>
-        </w:rPr>
-        <w:t>number</w:t>
+        <w:t>user</w:t>
+      </w:r>
+      <w:r>
+        <w:rPr>
+          <w:sz w:val="24"/>
+          <w:szCs w:val="24"/>
+        </w:rPr>
+        <w:t>.name</w:t>
+      </w:r>
+      <w:r>
+        <w:rPr>
+          <w:sz w:val="24"/>
+          <w:szCs w:val="24"/>
+        </w:rPr>
+        <w:t>.full</w:t>
       </w:r>
       <w:proofErr w:type="spellEnd"/>
       <w:r>
@@ -1639,520 +1713,19 @@
           <w:sz w:val="24"/>
           <w:szCs w:val="24"/>
         </w:rPr>
-        <w:t xml:space="preserve"> }</w:t>
-      </w:r>
-      <w:proofErr w:type="gramEnd"/>
-      <w:r>
-        <w:rPr>
-          <w:sz w:val="24"/>
-          <w:szCs w:val="24"/>
-        </w:rPr>
-        <w:t>} as required by</w:t>
-      </w:r>
-      <w:r>
-        <w:rPr>
-          <w:sz w:val="24"/>
-          <w:szCs w:val="24"/>
-        </w:rPr>
-        <w:t xml:space="preserve"> </w:t>
-      </w:r>
-      <w:r>
-        <w:rPr>
-          <w:sz w:val="24"/>
-          <w:szCs w:val="24"/>
-        </w:rPr>
-        <w:t>the Fair Debt Collection Practices Act, 15 USC sec. 1692c(c).</w:t>
-      </w:r>
-    </w:p>
-    <w:p>
-      <w:pPr>
-        <w:rPr>
-          <w:sz w:val="24"/>
-          <w:szCs w:val="24"/>
-        </w:rPr>
-      </w:pPr>
-      <w:r>
-        <w:rPr>
-          <w:sz w:val="24"/>
-          <w:szCs w:val="24"/>
-        </w:rPr>
-        <w:t xml:space="preserve">{% else </w:t>
-      </w:r>
-      <w:proofErr w:type="gramStart"/>
-      <w:r>
-        <w:rPr>
-          <w:sz w:val="24"/>
-          <w:szCs w:val="24"/>
-        </w:rPr>
-        <w:t>%}</w:t>
-      </w:r>
-      <w:r>
-        <w:rPr>
-          <w:sz w:val="24"/>
-          <w:szCs w:val="24"/>
-        </w:rPr>
-        <w:t>Please</w:t>
-      </w:r>
-      <w:proofErr w:type="gramEnd"/>
-      <w:r>
-        <w:rPr>
-          <w:sz w:val="24"/>
-          <w:szCs w:val="24"/>
-        </w:rPr>
-        <w:t xml:space="preserve"> only contact me in the following way(s): </w:t>
-      </w:r>
-      <w:proofErr w:type="gramStart"/>
-      <w:r>
-        <w:rPr>
-          <w:sz w:val="24"/>
-          <w:szCs w:val="24"/>
-        </w:rPr>
-        <w:t xml:space="preserve">{{ </w:t>
-      </w:r>
-      <w:proofErr w:type="spellStart"/>
-      <w:r>
-        <w:rPr>
-          <w:sz w:val="24"/>
-          <w:szCs w:val="24"/>
-        </w:rPr>
-        <w:t>acceptable</w:t>
-      </w:r>
-      <w:proofErr w:type="gramEnd"/>
-      <w:r>
-        <w:rPr>
-          <w:sz w:val="24"/>
-          <w:szCs w:val="24"/>
-        </w:rPr>
-        <w:t>_contact</w:t>
-      </w:r>
-      <w:proofErr w:type="spellEnd"/>
-      <w:r>
-        <w:rPr>
-          <w:sz w:val="24"/>
-          <w:szCs w:val="24"/>
-        </w:rPr>
-        <w:t xml:space="preserve"> </w:t>
-      </w:r>
-      <w:proofErr w:type="gramStart"/>
-      <w:r>
-        <w:rPr>
-          <w:sz w:val="24"/>
-          <w:szCs w:val="24"/>
-        </w:rPr>
-        <w:t>[:-</w:t>
-      </w:r>
-      <w:proofErr w:type="gramEnd"/>
-      <w:r>
-        <w:rPr>
-          <w:sz w:val="24"/>
-          <w:szCs w:val="24"/>
-        </w:rPr>
-        <w:t>1]</w:t>
-      </w:r>
-      <w:r>
-        <w:rPr>
-          <w:sz w:val="24"/>
-          <w:szCs w:val="24"/>
-        </w:rPr>
-        <w:t xml:space="preserve"> </w:t>
-      </w:r>
-      <w:r>
-        <w:rPr>
-          <w:sz w:val="24"/>
-          <w:szCs w:val="24"/>
-        </w:rPr>
-        <w:t xml:space="preserve">if </w:t>
-      </w:r>
-      <w:proofErr w:type="spellStart"/>
-      <w:r>
-        <w:rPr>
-          <w:sz w:val="24"/>
-          <w:szCs w:val="24"/>
-        </w:rPr>
-        <w:t>acceptable_</w:t>
-      </w:r>
-      <w:proofErr w:type="gramStart"/>
-      <w:r>
-        <w:rPr>
-          <w:sz w:val="24"/>
-          <w:szCs w:val="24"/>
-        </w:rPr>
-        <w:t>contact</w:t>
-      </w:r>
-      <w:r>
-        <w:rPr>
-          <w:sz w:val="24"/>
-          <w:szCs w:val="24"/>
-        </w:rPr>
-        <w:t>.endswith</w:t>
-      </w:r>
-      <w:proofErr w:type="spellEnd"/>
-      <w:proofErr w:type="gramEnd"/>
-      <w:r>
-        <w:rPr>
-          <w:sz w:val="24"/>
-          <w:szCs w:val="24"/>
-        </w:rPr>
-        <w:t>(“.”) else</w:t>
-      </w:r>
-      <w:r>
-        <w:rPr>
-          <w:sz w:val="24"/>
-          <w:szCs w:val="24"/>
-        </w:rPr>
-        <w:t xml:space="preserve"> </w:t>
-      </w:r>
-      <w:proofErr w:type="spellStart"/>
-      <w:r>
-        <w:rPr>
-          <w:sz w:val="24"/>
-          <w:szCs w:val="24"/>
-        </w:rPr>
-        <w:t>acceptable_</w:t>
-      </w:r>
-      <w:proofErr w:type="gramStart"/>
-      <w:r>
-        <w:rPr>
-          <w:sz w:val="24"/>
-          <w:szCs w:val="24"/>
-        </w:rPr>
-        <w:t>contact</w:t>
-      </w:r>
-      <w:proofErr w:type="spellEnd"/>
-      <w:r>
-        <w:rPr>
-          <w:sz w:val="24"/>
-          <w:szCs w:val="24"/>
-        </w:rPr>
-        <w:t xml:space="preserve"> </w:t>
-      </w:r>
-      <w:r>
-        <w:rPr>
-          <w:sz w:val="24"/>
-          <w:szCs w:val="24"/>
-        </w:rPr>
-        <w:t>}}</w:t>
-      </w:r>
-      <w:r>
-        <w:rPr>
-          <w:sz w:val="24"/>
-          <w:szCs w:val="24"/>
-        </w:rPr>
-        <w:t>.</w:t>
-      </w:r>
-      <w:r>
-        <w:rPr>
-          <w:sz w:val="24"/>
-          <w:szCs w:val="24"/>
-        </w:rPr>
-        <w:t>{</w:t>
-      </w:r>
-      <w:proofErr w:type="gramEnd"/>
-      <w:r>
-        <w:rPr>
-          <w:sz w:val="24"/>
-          <w:szCs w:val="24"/>
-        </w:rPr>
-        <w:t>% endif %}</w:t>
-      </w:r>
-    </w:p>
-    <w:p>
-      <w:pPr>
-        <w:rPr>
-          <w:sz w:val="24"/>
-          <w:szCs w:val="24"/>
-        </w:rPr>
-      </w:pPr>
-    </w:p>
-    <w:p>
-      <w:pPr>
-        <w:rPr>
-          <w:sz w:val="24"/>
-          <w:szCs w:val="24"/>
-        </w:rPr>
-      </w:pPr>
-      <w:r>
-        <w:rPr>
-          <w:sz w:val="24"/>
-          <w:szCs w:val="24"/>
-        </w:rPr>
-        <w:t xml:space="preserve">{% if </w:t>
-      </w:r>
-      <w:proofErr w:type="spellStart"/>
-      <w:r>
-        <w:rPr>
-          <w:sz w:val="24"/>
-          <w:szCs w:val="24"/>
-        </w:rPr>
-        <w:t>collection_proof_check</w:t>
-      </w:r>
-      <w:proofErr w:type="spellEnd"/>
-      <w:r>
-        <w:rPr>
-          <w:sz w:val="24"/>
-          <w:szCs w:val="24"/>
-        </w:rPr>
-        <w:t xml:space="preserve"> == "already" or (</w:t>
-      </w:r>
-      <w:proofErr w:type="spellStart"/>
-      <w:r>
-        <w:rPr>
-          <w:sz w:val="24"/>
-          <w:szCs w:val="24"/>
-        </w:rPr>
-        <w:t>income_qualified</w:t>
-      </w:r>
-      <w:proofErr w:type="spellEnd"/>
-      <w:r>
-        <w:rPr>
-          <w:sz w:val="24"/>
-          <w:szCs w:val="24"/>
-        </w:rPr>
-        <w:t xml:space="preserve"> and </w:t>
-      </w:r>
-      <w:proofErr w:type="spellStart"/>
-      <w:r>
-        <w:rPr>
-          <w:sz w:val="24"/>
-          <w:szCs w:val="24"/>
-        </w:rPr>
-        <w:t>home_equity_exempt</w:t>
-      </w:r>
-      <w:proofErr w:type="spellEnd"/>
-      <w:r>
-        <w:rPr>
-          <w:sz w:val="24"/>
-          <w:szCs w:val="24"/>
-        </w:rPr>
-        <w:t xml:space="preserve"> and </w:t>
-      </w:r>
-      <w:proofErr w:type="spellStart"/>
-      <w:r>
-        <w:rPr>
-          <w:sz w:val="24"/>
-          <w:szCs w:val="24"/>
-        </w:rPr>
-        <w:t>property_exempt</w:t>
-      </w:r>
-      <w:proofErr w:type="spellEnd"/>
-      <w:r>
-        <w:rPr>
-          <w:sz w:val="24"/>
-          <w:szCs w:val="24"/>
-        </w:rPr>
-        <w:t>)</w:t>
-      </w:r>
-      <w:r>
-        <w:rPr>
-          <w:sz w:val="24"/>
-          <w:szCs w:val="24"/>
-        </w:rPr>
-        <w:t xml:space="preserve"> </w:t>
-      </w:r>
-      <w:proofErr w:type="gramStart"/>
-      <w:r>
-        <w:rPr>
-          <w:sz w:val="24"/>
-          <w:szCs w:val="24"/>
-        </w:rPr>
-        <w:t>%}</w:t>
-      </w:r>
-      <w:r>
-        <w:rPr>
-          <w:sz w:val="24"/>
-          <w:szCs w:val="24"/>
-        </w:rPr>
-        <w:t>I</w:t>
-      </w:r>
-      <w:proofErr w:type="gramEnd"/>
-      <w:r>
-        <w:rPr>
-          <w:sz w:val="24"/>
-          <w:szCs w:val="24"/>
-        </w:rPr>
-        <w:t xml:space="preserve"> am unable to pay this debt</w:t>
-      </w:r>
-      <w:r>
-        <w:rPr>
-          <w:sz w:val="24"/>
-          <w:szCs w:val="24"/>
-        </w:rPr>
-        <w:t xml:space="preserve">. </w:t>
-      </w:r>
-      <w:r>
-        <w:rPr>
-          <w:sz w:val="24"/>
-          <w:szCs w:val="24"/>
-          <w:lang w:val="en-US"/>
-        </w:rPr>
-        <w:t xml:space="preserve">Since </w:t>
-      </w:r>
-      <w:r>
-        <w:rPr>
-          <w:sz w:val="24"/>
-          <w:szCs w:val="24"/>
-          <w:lang w:val="en-US"/>
-        </w:rPr>
-        <w:t xml:space="preserve">all my </w:t>
-      </w:r>
-      <w:r>
-        <w:rPr>
-          <w:sz w:val="24"/>
-          <w:szCs w:val="24"/>
-          <w:lang w:val="en-US"/>
-        </w:rPr>
-        <w:t xml:space="preserve">income and </w:t>
-      </w:r>
-      <w:r>
-        <w:rPr>
-          <w:sz w:val="24"/>
-          <w:szCs w:val="24"/>
-          <w:lang w:val="en-US"/>
-        </w:rPr>
-        <w:t>property are exempt under the laws of Illinois, any attempt to collect this debt will not be successful.</w:t>
-      </w:r>
-      <w:r>
-        <w:rPr>
-          <w:sz w:val="24"/>
-          <w:szCs w:val="24"/>
-        </w:rPr>
-        <w:t xml:space="preserve"> </w:t>
-      </w:r>
-      <w:r>
-        <w:rPr>
-          <w:sz w:val="24"/>
-          <w:szCs w:val="24"/>
-        </w:rPr>
-        <w:t>{% endif %}</w:t>
-      </w:r>
-    </w:p>
-    <w:p>
-      <w:pPr>
-        <w:rPr>
-          <w:sz w:val="24"/>
-          <w:szCs w:val="24"/>
-        </w:rPr>
-      </w:pPr>
-    </w:p>
-    <w:p>
-      <w:pPr>
-        <w:rPr>
-          <w:sz w:val="24"/>
-          <w:szCs w:val="24"/>
-        </w:rPr>
-      </w:pPr>
-      <w:r>
-        <w:rPr>
-          <w:sz w:val="24"/>
-          <w:szCs w:val="24"/>
-        </w:rPr>
-        <w:t>Sincerely,</w:t>
-      </w:r>
-    </w:p>
-    <w:p>
-      <w:pPr>
-        <w:rPr>
-          <w:sz w:val="24"/>
-          <w:szCs w:val="24"/>
-        </w:rPr>
-      </w:pPr>
-    </w:p>
-    <w:p>
-      <w:pPr>
-        <w:rPr>
-          <w:sz w:val="24"/>
-          <w:szCs w:val="24"/>
-        </w:rPr>
-      </w:pPr>
-    </w:p>
-    <w:p>
-      <w:pPr>
-        <w:rPr>
-          <w:sz w:val="24"/>
-          <w:szCs w:val="24"/>
-        </w:rPr>
-      </w:pPr>
-      <w:r>
-        <w:rPr>
-          <w:sz w:val="24"/>
-          <w:szCs w:val="24"/>
-        </w:rPr>
-        <w:t>_____________________</w:t>
-      </w:r>
-    </w:p>
-    <w:p>
-      <w:pPr>
-        <w:rPr>
-          <w:sz w:val="24"/>
-          <w:szCs w:val="24"/>
-        </w:rPr>
-      </w:pPr>
-      <w:proofErr w:type="gramStart"/>
-      <w:r>
-        <w:rPr>
-          <w:sz w:val="24"/>
-          <w:szCs w:val="24"/>
-        </w:rPr>
-        <w:t xml:space="preserve">{{ </w:t>
-      </w:r>
-      <w:proofErr w:type="spellStart"/>
-      <w:r>
-        <w:rPr>
-          <w:sz w:val="24"/>
-          <w:szCs w:val="24"/>
-        </w:rPr>
-        <w:t>user</w:t>
-      </w:r>
-      <w:r>
-        <w:rPr>
-          <w:sz w:val="24"/>
-          <w:szCs w:val="24"/>
-        </w:rPr>
-        <w:t>.name</w:t>
-      </w:r>
-      <w:proofErr w:type="gramEnd"/>
-      <w:r>
-        <w:rPr>
-          <w:sz w:val="24"/>
-          <w:szCs w:val="24"/>
-        </w:rPr>
-        <w:t>.full</w:t>
-      </w:r>
-      <w:proofErr w:type="spellEnd"/>
-      <w:r>
-        <w:rPr>
-          <w:sz w:val="24"/>
-          <w:szCs w:val="24"/>
-        </w:rPr>
-        <w:t>(middle="full"</w:t>
-      </w:r>
-      <w:proofErr w:type="gramStart"/>
-      <w:r>
-        <w:rPr>
-          <w:sz w:val="24"/>
-          <w:szCs w:val="24"/>
-        </w:rPr>
-        <w:t>)</w:t>
-      </w:r>
-      <w:r>
-        <w:rPr>
-          <w:sz w:val="24"/>
-          <w:szCs w:val="24"/>
-        </w:rPr>
-        <w:t xml:space="preserve"> }</w:t>
-      </w:r>
-      <w:proofErr w:type="gramEnd"/>
-      <w:r>
-        <w:rPr>
-          <w:sz w:val="24"/>
-          <w:szCs w:val="24"/>
-        </w:rPr>
-        <w:t>}</w:t>
+        <w:t>(middle="full")</w:t>
+      </w:r>
+      <w:r>
+        <w:rPr>
+          <w:sz w:val="24"/>
+          <w:szCs w:val="24"/>
+        </w:rPr>
+        <w:t xml:space="preserve"> }}</w:t>
       </w:r>
     </w:p>
     <w:sectPr>
       <w:pgSz w:w="12240" w:h="15840"/>
-      <w:pgMar w:top="864" w:right="1152" w:bottom="1440" w:left="1440" w:header="720" w:footer="720" w:gutter="0"/>
+      <w:pgMar w:top="1440" w:right="1152" w:bottom="1440" w:left="1440" w:header="720" w:footer="720" w:gutter="0"/>
       <w:pgNumType w:start="1"/>
       <w:cols w:space="720"/>
       <w:titlePg/>

</xml_diff>

<commit_message>
updates after internal testing
</commit_message>
<xml_diff>
--- a/docassemble/DebtCollectorLetter/data/templates/debt_collector_letter.docx
+++ b/docassemble/DebtCollectorLetter/data/templates/debt_collector_letter.docx
@@ -9,6 +9,7 @@
           <w:szCs w:val="24"/>
         </w:rPr>
       </w:pPr>
+      <w:proofErr w:type="gramStart"/>
       <w:r>
         <w:rPr>
           <w:sz w:val="24"/>
@@ -22,7 +23,23 @@
           <w:sz w:val="24"/>
           <w:szCs w:val="24"/>
         </w:rPr>
-        <w:t>letter_date</w:t>
+        <w:t>letter</w:t>
+      </w:r>
+      <w:proofErr w:type="gramEnd"/>
+      <w:r>
+        <w:rPr>
+          <w:sz w:val="24"/>
+          <w:szCs w:val="24"/>
+        </w:rPr>
+        <w:t>_</w:t>
+      </w:r>
+      <w:proofErr w:type="gramStart"/>
+      <w:r>
+        <w:rPr>
+          <w:sz w:val="24"/>
+          <w:szCs w:val="24"/>
+        </w:rPr>
+        <w:t>date</w:t>
       </w:r>
       <w:proofErr w:type="spellEnd"/>
       <w:r>
@@ -30,6 +47,312 @@
           <w:sz w:val="24"/>
           <w:szCs w:val="24"/>
         </w:rPr>
+        <w:t xml:space="preserve"> }</w:t>
+      </w:r>
+      <w:proofErr w:type="gramEnd"/>
+      <w:r>
+        <w:rPr>
+          <w:sz w:val="24"/>
+          <w:szCs w:val="24"/>
+        </w:rPr>
+        <w:t>}</w:t>
+      </w:r>
+    </w:p>
+    <w:p>
+      <w:pPr>
+        <w:rPr>
+          <w:sz w:val="24"/>
+          <w:szCs w:val="24"/>
+        </w:rPr>
+      </w:pPr>
+    </w:p>
+    <w:p>
+      <w:pPr>
+        <w:rPr>
+          <w:sz w:val="24"/>
+          <w:szCs w:val="24"/>
+        </w:rPr>
+      </w:pPr>
+    </w:p>
+    <w:p>
+      <w:pPr>
+        <w:rPr>
+          <w:sz w:val="24"/>
+          <w:szCs w:val="24"/>
+        </w:rPr>
+      </w:pPr>
+      <w:proofErr w:type="gramStart"/>
+      <w:r>
+        <w:rPr>
+          <w:sz w:val="24"/>
+          <w:szCs w:val="24"/>
+        </w:rPr>
+        <w:t xml:space="preserve">{{ </w:t>
+      </w:r>
+      <w:proofErr w:type="spellStart"/>
+      <w:r>
+        <w:rPr>
+          <w:sz w:val="24"/>
+          <w:szCs w:val="24"/>
+        </w:rPr>
+        <w:t>user</w:t>
+      </w:r>
+      <w:r>
+        <w:rPr>
+          <w:sz w:val="24"/>
+          <w:szCs w:val="24"/>
+        </w:rPr>
+        <w:t>.name</w:t>
+      </w:r>
+      <w:proofErr w:type="gramEnd"/>
+      <w:r>
+        <w:rPr>
+          <w:sz w:val="24"/>
+          <w:szCs w:val="24"/>
+        </w:rPr>
+        <w:t>.full</w:t>
+      </w:r>
+      <w:proofErr w:type="spellEnd"/>
+      <w:r>
+        <w:rPr>
+          <w:sz w:val="24"/>
+          <w:szCs w:val="24"/>
+        </w:rPr>
+        <w:t>(middle="full"</w:t>
+      </w:r>
+      <w:proofErr w:type="gramStart"/>
+      <w:r>
+        <w:rPr>
+          <w:sz w:val="24"/>
+          <w:szCs w:val="24"/>
+        </w:rPr>
+        <w:t>)</w:t>
+      </w:r>
+      <w:r>
+        <w:rPr>
+          <w:sz w:val="24"/>
+          <w:szCs w:val="24"/>
+        </w:rPr>
+        <w:t xml:space="preserve"> }</w:t>
+      </w:r>
+      <w:proofErr w:type="gramEnd"/>
+      <w:r>
+        <w:rPr>
+          <w:sz w:val="24"/>
+          <w:szCs w:val="24"/>
+        </w:rPr>
+        <w:t>}</w:t>
+      </w:r>
+    </w:p>
+    <w:p>
+      <w:pPr>
+        <w:rPr>
+          <w:sz w:val="24"/>
+          <w:szCs w:val="24"/>
+        </w:rPr>
+      </w:pPr>
+      <w:proofErr w:type="gramStart"/>
+      <w:r>
+        <w:rPr>
+          <w:sz w:val="24"/>
+          <w:szCs w:val="24"/>
+        </w:rPr>
+        <w:t xml:space="preserve">{{ </w:t>
+      </w:r>
+      <w:proofErr w:type="spellStart"/>
+      <w:r>
+        <w:rPr>
+          <w:sz w:val="24"/>
+          <w:szCs w:val="24"/>
+        </w:rPr>
+        <w:t>user</w:t>
+      </w:r>
+      <w:proofErr w:type="gramEnd"/>
+      <w:r>
+        <w:rPr>
+          <w:sz w:val="24"/>
+          <w:szCs w:val="24"/>
+        </w:rPr>
+        <w:t>.</w:t>
+      </w:r>
+      <w:proofErr w:type="gramStart"/>
+      <w:r>
+        <w:rPr>
+          <w:sz w:val="24"/>
+          <w:szCs w:val="24"/>
+        </w:rPr>
+        <w:t>address</w:t>
+      </w:r>
+      <w:r>
+        <w:rPr>
+          <w:sz w:val="24"/>
+          <w:szCs w:val="24"/>
+        </w:rPr>
+        <w:t>.line</w:t>
+      </w:r>
+      <w:proofErr w:type="gramEnd"/>
+      <w:r>
+        <w:rPr>
+          <w:sz w:val="24"/>
+          <w:szCs w:val="24"/>
+        </w:rPr>
+        <w:t>_one</w:t>
+      </w:r>
+      <w:proofErr w:type="spellEnd"/>
+      <w:r>
+        <w:rPr>
+          <w:sz w:val="24"/>
+          <w:szCs w:val="24"/>
+        </w:rPr>
+        <w:t>(bare=True</w:t>
+      </w:r>
+      <w:proofErr w:type="gramStart"/>
+      <w:r>
+        <w:rPr>
+          <w:sz w:val="24"/>
+          <w:szCs w:val="24"/>
+        </w:rPr>
+        <w:t>)</w:t>
+      </w:r>
+      <w:r>
+        <w:rPr>
+          <w:sz w:val="24"/>
+          <w:szCs w:val="24"/>
+        </w:rPr>
+        <w:t xml:space="preserve"> }</w:t>
+      </w:r>
+      <w:proofErr w:type="gramEnd"/>
+      <w:r>
+        <w:rPr>
+          <w:sz w:val="24"/>
+          <w:szCs w:val="24"/>
+        </w:rPr>
+        <w:t>}</w:t>
+      </w:r>
+    </w:p>
+    <w:p>
+      <w:pPr>
+        <w:rPr>
+          <w:sz w:val="24"/>
+          <w:szCs w:val="24"/>
+        </w:rPr>
+      </w:pPr>
+      <w:proofErr w:type="gramStart"/>
+      <w:r>
+        <w:rPr>
+          <w:sz w:val="24"/>
+          <w:szCs w:val="24"/>
+        </w:rPr>
+        <w:t xml:space="preserve">{{ </w:t>
+      </w:r>
+      <w:proofErr w:type="spellStart"/>
+      <w:r>
+        <w:rPr>
+          <w:sz w:val="24"/>
+          <w:szCs w:val="24"/>
+        </w:rPr>
+        <w:t>user</w:t>
+      </w:r>
+      <w:proofErr w:type="gramEnd"/>
+      <w:r>
+        <w:rPr>
+          <w:sz w:val="24"/>
+          <w:szCs w:val="24"/>
+        </w:rPr>
+        <w:t>.</w:t>
+      </w:r>
+      <w:proofErr w:type="gramStart"/>
+      <w:r>
+        <w:rPr>
+          <w:sz w:val="24"/>
+          <w:szCs w:val="24"/>
+        </w:rPr>
+        <w:t>address.line</w:t>
+      </w:r>
+      <w:proofErr w:type="gramEnd"/>
+      <w:r>
+        <w:rPr>
+          <w:sz w:val="24"/>
+          <w:szCs w:val="24"/>
+        </w:rPr>
+        <w:t>_</w:t>
+      </w:r>
+      <w:proofErr w:type="gramStart"/>
+      <w:r>
+        <w:rPr>
+          <w:sz w:val="24"/>
+          <w:szCs w:val="24"/>
+        </w:rPr>
+        <w:t>two</w:t>
+      </w:r>
+      <w:proofErr w:type="spellEnd"/>
+      <w:r>
+        <w:rPr>
+          <w:sz w:val="24"/>
+          <w:szCs w:val="24"/>
+        </w:rPr>
+        <w:t>()</w:t>
+      </w:r>
+      <w:r>
+        <w:rPr>
+          <w:sz w:val="24"/>
+          <w:szCs w:val="24"/>
+        </w:rPr>
+        <w:t xml:space="preserve"> }</w:t>
+      </w:r>
+      <w:proofErr w:type="gramEnd"/>
+      <w:r>
+        <w:rPr>
+          <w:sz w:val="24"/>
+          <w:szCs w:val="24"/>
+        </w:rPr>
+        <w:t>}</w:t>
+      </w:r>
+    </w:p>
+    <w:p>
+      <w:pPr>
+        <w:rPr>
+          <w:sz w:val="24"/>
+          <w:szCs w:val="24"/>
+        </w:rPr>
+      </w:pPr>
+    </w:p>
+    <w:p>
+      <w:pPr>
+        <w:rPr>
+          <w:sz w:val="24"/>
+          <w:szCs w:val="24"/>
+        </w:rPr>
+      </w:pPr>
+    </w:p>
+    <w:p>
+      <w:pPr>
+        <w:rPr>
+          <w:sz w:val="24"/>
+          <w:szCs w:val="24"/>
+        </w:rPr>
+      </w:pPr>
+      <w:proofErr w:type="gramStart"/>
+      <w:r>
+        <w:rPr>
+          <w:sz w:val="24"/>
+          <w:szCs w:val="24"/>
+        </w:rPr>
+        <w:t>{{ debt_collector</w:t>
+      </w:r>
+      <w:r>
+        <w:rPr>
+          <w:sz w:val="24"/>
+          <w:szCs w:val="24"/>
+        </w:rPr>
+        <w:t>.name</w:t>
+      </w:r>
+      <w:proofErr w:type="gramEnd"/>
+      <w:r>
+        <w:rPr>
+          <w:sz w:val="24"/>
+          <w:szCs w:val="24"/>
+        </w:rPr>
         <w:t xml:space="preserve"> }}</w:t>
       </w:r>
     </w:p>
@@ -40,22 +363,7 @@
           <w:szCs w:val="24"/>
         </w:rPr>
       </w:pPr>
-    </w:p>
-    <w:p>
-      <w:pPr>
-        <w:rPr>
-          <w:sz w:val="24"/>
-          <w:szCs w:val="24"/>
-        </w:rPr>
-      </w:pPr>
-    </w:p>
-    <w:p>
-      <w:pPr>
-        <w:rPr>
-          <w:sz w:val="24"/>
-          <w:szCs w:val="24"/>
-        </w:rPr>
-      </w:pPr>
+      <w:proofErr w:type="gramStart"/>
       <w:r>
         <w:rPr>
           <w:sz w:val="24"/>
@@ -69,21 +377,38 @@
           <w:sz w:val="24"/>
           <w:szCs w:val="24"/>
         </w:rPr>
-        <w:t>user</w:t>
-      </w:r>
-      <w:r>
-        <w:rPr>
-          <w:sz w:val="24"/>
-          <w:szCs w:val="24"/>
-        </w:rPr>
-        <w:t>.name</w:t>
-      </w:r>
-      <w:r>
-        <w:rPr>
-          <w:sz w:val="24"/>
-          <w:szCs w:val="24"/>
-        </w:rPr>
-        <w:t>.full</w:t>
+        <w:t>debt</w:t>
+      </w:r>
+      <w:proofErr w:type="gramEnd"/>
+      <w:r>
+        <w:rPr>
+          <w:sz w:val="24"/>
+          <w:szCs w:val="24"/>
+        </w:rPr>
+        <w:t>_</w:t>
+      </w:r>
+      <w:proofErr w:type="gramStart"/>
+      <w:r>
+        <w:rPr>
+          <w:sz w:val="24"/>
+          <w:szCs w:val="24"/>
+        </w:rPr>
+        <w:t>collector</w:t>
+      </w:r>
+      <w:r>
+        <w:rPr>
+          <w:sz w:val="24"/>
+          <w:szCs w:val="24"/>
+        </w:rPr>
+        <w:t>.address</w:t>
+      </w:r>
+      <w:proofErr w:type="gramEnd"/>
+      <w:r>
+        <w:rPr>
+          <w:sz w:val="24"/>
+          <w:szCs w:val="24"/>
+        </w:rPr>
+        <w:t>.line_one</w:t>
       </w:r>
       <w:proofErr w:type="spellEnd"/>
       <w:r>
@@ -91,8 +416,221 @@
           <w:sz w:val="24"/>
           <w:szCs w:val="24"/>
         </w:rPr>
-        <w:t>(middle="full")</w:t>
-      </w:r>
+        <w:t>(bare=True</w:t>
+      </w:r>
+      <w:proofErr w:type="gramStart"/>
+      <w:r>
+        <w:rPr>
+          <w:sz w:val="24"/>
+          <w:szCs w:val="24"/>
+        </w:rPr>
+        <w:t>)</w:t>
+      </w:r>
+      <w:r>
+        <w:rPr>
+          <w:sz w:val="24"/>
+          <w:szCs w:val="24"/>
+        </w:rPr>
+        <w:t xml:space="preserve"> }</w:t>
+      </w:r>
+      <w:proofErr w:type="gramEnd"/>
+      <w:r>
+        <w:rPr>
+          <w:sz w:val="24"/>
+          <w:szCs w:val="24"/>
+        </w:rPr>
+        <w:t>}</w:t>
+      </w:r>
+    </w:p>
+    <w:p>
+      <w:pPr>
+        <w:rPr>
+          <w:sz w:val="24"/>
+          <w:szCs w:val="24"/>
+        </w:rPr>
+      </w:pPr>
+      <w:proofErr w:type="gramStart"/>
+      <w:r>
+        <w:rPr>
+          <w:sz w:val="24"/>
+          <w:szCs w:val="24"/>
+        </w:rPr>
+        <w:t xml:space="preserve">{{ </w:t>
+      </w:r>
+      <w:proofErr w:type="spellStart"/>
+      <w:r>
+        <w:rPr>
+          <w:sz w:val="24"/>
+          <w:szCs w:val="24"/>
+        </w:rPr>
+        <w:t>debt</w:t>
+      </w:r>
+      <w:proofErr w:type="gramEnd"/>
+      <w:r>
+        <w:rPr>
+          <w:sz w:val="24"/>
+          <w:szCs w:val="24"/>
+        </w:rPr>
+        <w:t>_</w:t>
+      </w:r>
+      <w:proofErr w:type="gramStart"/>
+      <w:r>
+        <w:rPr>
+          <w:sz w:val="24"/>
+          <w:szCs w:val="24"/>
+        </w:rPr>
+        <w:t>collector</w:t>
+      </w:r>
+      <w:r>
+        <w:rPr>
+          <w:sz w:val="24"/>
+          <w:szCs w:val="24"/>
+        </w:rPr>
+        <w:t>.address</w:t>
+      </w:r>
+      <w:proofErr w:type="gramEnd"/>
+      <w:r>
+        <w:rPr>
+          <w:sz w:val="24"/>
+          <w:szCs w:val="24"/>
+        </w:rPr>
+        <w:t>.line_</w:t>
+      </w:r>
+      <w:proofErr w:type="gramStart"/>
+      <w:r>
+        <w:rPr>
+          <w:sz w:val="24"/>
+          <w:szCs w:val="24"/>
+        </w:rPr>
+        <w:t>two</w:t>
+      </w:r>
+      <w:proofErr w:type="spellEnd"/>
+      <w:r>
+        <w:rPr>
+          <w:sz w:val="24"/>
+          <w:szCs w:val="24"/>
+        </w:rPr>
+        <w:t>()</w:t>
+      </w:r>
+      <w:r>
+        <w:rPr>
+          <w:sz w:val="24"/>
+          <w:szCs w:val="24"/>
+        </w:rPr>
+        <w:t xml:space="preserve"> }</w:t>
+      </w:r>
+      <w:proofErr w:type="gramEnd"/>
+      <w:r>
+        <w:rPr>
+          <w:sz w:val="24"/>
+          <w:szCs w:val="24"/>
+        </w:rPr>
+        <w:t>}</w:t>
+      </w:r>
+    </w:p>
+    <w:p>
+      <w:pPr>
+        <w:rPr>
+          <w:sz w:val="24"/>
+          <w:szCs w:val="24"/>
+        </w:rPr>
+      </w:pPr>
+    </w:p>
+    <w:p>
+      <w:pPr>
+        <w:rPr>
+          <w:sz w:val="24"/>
+          <w:szCs w:val="24"/>
+        </w:rPr>
+      </w:pPr>
+      <w:r>
+        <w:rPr>
+          <w:sz w:val="24"/>
+          <w:szCs w:val="24"/>
+        </w:rPr>
+        <w:tab/>
+        <w:t xml:space="preserve">RE: Account Number: </w:t>
+      </w:r>
+      <w:proofErr w:type="gramStart"/>
+      <w:r>
+        <w:rPr>
+          <w:sz w:val="24"/>
+          <w:szCs w:val="24"/>
+        </w:rPr>
+        <w:t xml:space="preserve">{{ </w:t>
+      </w:r>
+      <w:proofErr w:type="spellStart"/>
+      <w:r>
+        <w:rPr>
+          <w:sz w:val="24"/>
+          <w:szCs w:val="24"/>
+        </w:rPr>
+        <w:t>account</w:t>
+      </w:r>
+      <w:proofErr w:type="gramEnd"/>
+      <w:r>
+        <w:rPr>
+          <w:sz w:val="24"/>
+          <w:szCs w:val="24"/>
+        </w:rPr>
+        <w:t>_</w:t>
+      </w:r>
+      <w:proofErr w:type="gramStart"/>
+      <w:r>
+        <w:rPr>
+          <w:sz w:val="24"/>
+          <w:szCs w:val="24"/>
+        </w:rPr>
+        <w:t>number</w:t>
+      </w:r>
+      <w:proofErr w:type="spellEnd"/>
+      <w:r>
+        <w:rPr>
+          <w:sz w:val="24"/>
+          <w:szCs w:val="24"/>
+        </w:rPr>
+        <w:t xml:space="preserve"> }</w:t>
+      </w:r>
+      <w:proofErr w:type="gramEnd"/>
+      <w:r>
+        <w:rPr>
+          <w:sz w:val="24"/>
+          <w:szCs w:val="24"/>
+        </w:rPr>
+        <w:t>}</w:t>
+      </w:r>
+    </w:p>
+    <w:p>
+      <w:pPr>
+        <w:rPr>
+          <w:sz w:val="24"/>
+          <w:szCs w:val="24"/>
+        </w:rPr>
+      </w:pPr>
+    </w:p>
+    <w:p>
+      <w:pPr>
+        <w:rPr>
+          <w:sz w:val="24"/>
+          <w:szCs w:val="24"/>
+        </w:rPr>
+      </w:pPr>
+      <w:r>
+        <w:rPr>
+          <w:sz w:val="24"/>
+          <w:szCs w:val="24"/>
+        </w:rPr>
+        <w:t xml:space="preserve">Dear </w:t>
+      </w:r>
+      <w:proofErr w:type="gramStart"/>
+      <w:r>
+        <w:rPr>
+          <w:sz w:val="24"/>
+          <w:szCs w:val="24"/>
+        </w:rPr>
+        <w:t>{{ debt_collector.name</w:t>
+      </w:r>
+      <w:proofErr w:type="gramEnd"/>
       <w:r>
         <w:rPr>
           <w:sz w:val="24"/>
@@ -100,14 +638,137 @@
         </w:rPr>
         <w:t xml:space="preserve"> }}</w:t>
       </w:r>
-    </w:p>
-    <w:p>
-      <w:pPr>
-        <w:rPr>
-          <w:sz w:val="24"/>
-          <w:szCs w:val="24"/>
-        </w:rPr>
-      </w:pPr>
+      <w:r>
+        <w:rPr>
+          <w:sz w:val="24"/>
+          <w:szCs w:val="24"/>
+        </w:rPr>
+        <w:t>:</w:t>
+      </w:r>
+    </w:p>
+    <w:p>
+      <w:pPr>
+        <w:rPr>
+          <w:sz w:val="24"/>
+          <w:szCs w:val="24"/>
+        </w:rPr>
+      </w:pPr>
+    </w:p>
+    <w:p>
+      <w:pPr>
+        <w:rPr>
+          <w:sz w:val="24"/>
+          <w:szCs w:val="24"/>
+        </w:rPr>
+      </w:pPr>
+      <w:r>
+        <w:rPr>
+          <w:sz w:val="24"/>
+          <w:szCs w:val="24"/>
+        </w:rPr>
+        <w:t xml:space="preserve">I am responding to your contact about collecting </w:t>
+      </w:r>
+      <w:proofErr w:type="gramStart"/>
+      <w:r>
+        <w:rPr>
+          <w:sz w:val="24"/>
+          <w:szCs w:val="24"/>
+        </w:rPr>
+        <w:t>an alleged</w:t>
+      </w:r>
+      <w:proofErr w:type="gramEnd"/>
+      <w:r>
+        <w:rPr>
+          <w:sz w:val="24"/>
+          <w:szCs w:val="24"/>
+        </w:rPr>
+        <w:t xml:space="preserve"> debt.</w:t>
+      </w:r>
+    </w:p>
+    <w:p>
+      <w:pPr>
+        <w:rPr>
+          <w:sz w:val="24"/>
+          <w:szCs w:val="24"/>
+        </w:rPr>
+      </w:pPr>
+      <w:r>
+        <w:rPr>
+          <w:sz w:val="24"/>
+          <w:szCs w:val="24"/>
+        </w:rPr>
+        <w:t>{%</w:t>
+      </w:r>
+      <w:r>
+        <w:rPr>
+          <w:sz w:val="24"/>
+          <w:szCs w:val="24"/>
+        </w:rPr>
+        <w:t>p</w:t>
+      </w:r>
+      <w:r>
+        <w:rPr>
+          <w:sz w:val="24"/>
+          <w:szCs w:val="24"/>
+        </w:rPr>
+        <w:t xml:space="preserve"> if </w:t>
+      </w:r>
+      <w:proofErr w:type="spellStart"/>
+      <w:r>
+        <w:rPr>
+          <w:sz w:val="24"/>
+          <w:szCs w:val="24"/>
+        </w:rPr>
+        <w:t>dispu</w:t>
+      </w:r>
+      <w:r>
+        <w:rPr>
+          <w:sz w:val="24"/>
+          <w:szCs w:val="24"/>
+        </w:rPr>
+        <w:t>te_debt</w:t>
+      </w:r>
+      <w:proofErr w:type="spellEnd"/>
+      <w:r>
+        <w:rPr>
+          <w:sz w:val="24"/>
+          <w:szCs w:val="24"/>
+        </w:rPr>
+        <w:t xml:space="preserve"> == </w:t>
+      </w:r>
+      <w:proofErr w:type="gramStart"/>
+      <w:r>
+        <w:rPr>
+          <w:sz w:val="24"/>
+          <w:szCs w:val="24"/>
+        </w:rPr>
+        <w:t>true %}</w:t>
+      </w:r>
+      <w:proofErr w:type="gramEnd"/>
+    </w:p>
+    <w:p>
+      <w:pPr>
+        <w:rPr>
+          <w:sz w:val="24"/>
+          <w:szCs w:val="24"/>
+        </w:rPr>
+      </w:pPr>
+    </w:p>
+    <w:p>
+      <w:pPr>
+        <w:rPr>
+          <w:sz w:val="24"/>
+          <w:szCs w:val="24"/>
+        </w:rPr>
+      </w:pPr>
+      <w:r>
+        <w:rPr>
+          <w:sz w:val="24"/>
+          <w:szCs w:val="24"/>
+        </w:rPr>
+        <w:t xml:space="preserve">I dispute this debt. </w:t>
+      </w:r>
+      <w:proofErr w:type="gramStart"/>
       <w:r>
         <w:rPr>
           <w:sz w:val="24"/>
@@ -121,14 +782,23 @@
           <w:sz w:val="24"/>
           <w:szCs w:val="24"/>
         </w:rPr>
-        <w:t>user.address</w:t>
-      </w:r>
-      <w:r>
-        <w:rPr>
-          <w:sz w:val="24"/>
-          <w:szCs w:val="24"/>
-        </w:rPr>
-        <w:t>.line_one</w:t>
+        <w:t>reason</w:t>
+      </w:r>
+      <w:proofErr w:type="gramEnd"/>
+      <w:r>
+        <w:rPr>
+          <w:sz w:val="24"/>
+          <w:szCs w:val="24"/>
+        </w:rPr>
+        <w:t>_for_</w:t>
+      </w:r>
+      <w:proofErr w:type="gramStart"/>
+      <w:r>
+        <w:rPr>
+          <w:sz w:val="24"/>
+          <w:szCs w:val="24"/>
+        </w:rPr>
+        <w:t>dispute</w:t>
       </w:r>
       <w:proofErr w:type="spellEnd"/>
       <w:r>
@@ -136,29 +806,29 @@
           <w:sz w:val="24"/>
           <w:szCs w:val="24"/>
         </w:rPr>
-        <w:t>(bare=True)</w:t>
-      </w:r>
-      <w:r>
-        <w:rPr>
-          <w:sz w:val="24"/>
-          <w:szCs w:val="24"/>
-        </w:rPr>
-        <w:t xml:space="preserve"> }}</w:t>
-      </w:r>
-    </w:p>
-    <w:p>
-      <w:pPr>
-        <w:rPr>
-          <w:sz w:val="24"/>
-          <w:szCs w:val="24"/>
-        </w:rPr>
-      </w:pPr>
-      <w:r>
-        <w:rPr>
-          <w:sz w:val="24"/>
-          <w:szCs w:val="24"/>
-        </w:rPr>
-        <w:t xml:space="preserve">{{ </w:t>
+        <w:t>[</w:t>
+      </w:r>
+      <w:proofErr w:type="gramEnd"/>
+      <w:r>
+        <w:rPr>
+          <w:sz w:val="24"/>
+          <w:szCs w:val="24"/>
+        </w:rPr>
+        <w:t>:-1]</w:t>
+      </w:r>
+      <w:r>
+        <w:rPr>
+          <w:sz w:val="24"/>
+          <w:szCs w:val="24"/>
+        </w:rPr>
+        <w:t xml:space="preserve"> </w:t>
+      </w:r>
+      <w:r>
+        <w:rPr>
+          <w:sz w:val="24"/>
+          <w:szCs w:val="24"/>
+        </w:rPr>
+        <w:t xml:space="preserve">if </w:t>
       </w:r>
       <w:proofErr w:type="spellStart"/>
       <w:r>
@@ -166,82 +836,38 @@
           <w:sz w:val="24"/>
           <w:szCs w:val="24"/>
         </w:rPr>
-        <w:t>user.address.line_two</w:t>
+        <w:t>re</w:t>
+      </w:r>
+      <w:r>
+        <w:rPr>
+          <w:sz w:val="24"/>
+          <w:szCs w:val="24"/>
+        </w:rPr>
+        <w:t>a</w:t>
+      </w:r>
+      <w:r>
+        <w:rPr>
+          <w:sz w:val="24"/>
+          <w:szCs w:val="24"/>
+        </w:rPr>
+        <w:t>son_for_</w:t>
+      </w:r>
+      <w:proofErr w:type="gramStart"/>
+      <w:r>
+        <w:rPr>
+          <w:sz w:val="24"/>
+          <w:szCs w:val="24"/>
+        </w:rPr>
+        <w:t>dispute.endswith</w:t>
       </w:r>
       <w:proofErr w:type="spellEnd"/>
-      <w:r>
-        <w:rPr>
-          <w:sz w:val="24"/>
-          <w:szCs w:val="24"/>
-        </w:rPr>
-        <w:t>()</w:t>
-      </w:r>
-      <w:r>
-        <w:rPr>
-          <w:sz w:val="24"/>
-          <w:szCs w:val="24"/>
-        </w:rPr>
-        <w:t xml:space="preserve"> }}</w:t>
-      </w:r>
-    </w:p>
-    <w:p>
-      <w:pPr>
-        <w:rPr>
-          <w:sz w:val="24"/>
-          <w:szCs w:val="24"/>
-        </w:rPr>
-      </w:pPr>
-    </w:p>
-    <w:p>
-      <w:pPr>
-        <w:rPr>
-          <w:sz w:val="24"/>
-          <w:szCs w:val="24"/>
-        </w:rPr>
-      </w:pPr>
-    </w:p>
-    <w:p>
-      <w:pPr>
-        <w:rPr>
-          <w:sz w:val="24"/>
-          <w:szCs w:val="24"/>
-        </w:rPr>
-      </w:pPr>
-      <w:r>
-        <w:rPr>
-          <w:sz w:val="24"/>
-          <w:szCs w:val="24"/>
-        </w:rPr>
-        <w:t>{{ debt_collector</w:t>
-      </w:r>
-      <w:r>
-        <w:rPr>
-          <w:sz w:val="24"/>
-          <w:szCs w:val="24"/>
-        </w:rPr>
-        <w:t>.name</w:t>
-      </w:r>
-      <w:r>
-        <w:rPr>
-          <w:sz w:val="24"/>
-          <w:szCs w:val="24"/>
-        </w:rPr>
-        <w:t xml:space="preserve"> }}</w:t>
-      </w:r>
-    </w:p>
-    <w:p>
-      <w:pPr>
-        <w:rPr>
-          <w:sz w:val="24"/>
-          <w:szCs w:val="24"/>
-        </w:rPr>
-      </w:pPr>
-      <w:r>
-        <w:rPr>
-          <w:sz w:val="24"/>
-          <w:szCs w:val="24"/>
-        </w:rPr>
-        <w:t xml:space="preserve">{{ </w:t>
+      <w:proofErr w:type="gramEnd"/>
+      <w:r>
+        <w:rPr>
+          <w:sz w:val="24"/>
+          <w:szCs w:val="24"/>
+        </w:rPr>
+        <w:t xml:space="preserve">(“.”) else </w:t>
       </w:r>
       <w:proofErr w:type="spellStart"/>
       <w:r>
@@ -249,21 +875,15 @@
           <w:sz w:val="24"/>
           <w:szCs w:val="24"/>
         </w:rPr>
-        <w:t>debt_collector</w:t>
-      </w:r>
-      <w:r>
-        <w:rPr>
-          <w:sz w:val="24"/>
-          <w:szCs w:val="24"/>
-        </w:rPr>
-        <w:t>.address</w:t>
-      </w:r>
-      <w:r>
-        <w:rPr>
-          <w:sz w:val="24"/>
-          <w:szCs w:val="24"/>
-        </w:rPr>
-        <w:t>.line_one</w:t>
+        <w:t>reason_for_</w:t>
+      </w:r>
+      <w:proofErr w:type="gramStart"/>
+      <w:r>
+        <w:rPr>
+          <w:sz w:val="24"/>
+          <w:szCs w:val="24"/>
+        </w:rPr>
+        <w:t>dispute</w:t>
       </w:r>
       <w:proofErr w:type="spellEnd"/>
       <w:r>
@@ -271,29 +891,131 @@
           <w:sz w:val="24"/>
           <w:szCs w:val="24"/>
         </w:rPr>
-        <w:t>(bare=True)</w:t>
-      </w:r>
-      <w:r>
-        <w:rPr>
-          <w:sz w:val="24"/>
-          <w:szCs w:val="24"/>
-        </w:rPr>
-        <w:t xml:space="preserve"> }}</w:t>
-      </w:r>
-    </w:p>
-    <w:p>
-      <w:pPr>
-        <w:rPr>
-          <w:sz w:val="24"/>
-          <w:szCs w:val="24"/>
-        </w:rPr>
-      </w:pPr>
-      <w:r>
-        <w:rPr>
-          <w:sz w:val="24"/>
-          <w:szCs w:val="24"/>
-        </w:rPr>
-        <w:t xml:space="preserve">{{ </w:t>
+        <w:t xml:space="preserve"> </w:t>
+      </w:r>
+      <w:r>
+        <w:rPr>
+          <w:sz w:val="24"/>
+          <w:szCs w:val="24"/>
+        </w:rPr>
+        <w:t>}</w:t>
+      </w:r>
+      <w:proofErr w:type="gramEnd"/>
+      <w:r>
+        <w:rPr>
+          <w:sz w:val="24"/>
+          <w:szCs w:val="24"/>
+        </w:rPr>
+        <w:t>}. Please record this dispute. If you stop your</w:t>
+      </w:r>
+      <w:r>
+        <w:rPr>
+          <w:sz w:val="24"/>
+          <w:szCs w:val="24"/>
+        </w:rPr>
+        <w:t xml:space="preserve"> </w:t>
+      </w:r>
+      <w:r>
+        <w:rPr>
+          <w:sz w:val="24"/>
+          <w:szCs w:val="24"/>
+        </w:rPr>
+        <w:t>collection of this debt, and forward or return it to another company, please indicate to them</w:t>
+      </w:r>
+      <w:r>
+        <w:rPr>
+          <w:sz w:val="24"/>
+          <w:szCs w:val="24"/>
+        </w:rPr>
+        <w:t xml:space="preserve"> </w:t>
+      </w:r>
+      <w:r>
+        <w:rPr>
+          <w:sz w:val="24"/>
+          <w:szCs w:val="24"/>
+        </w:rPr>
+        <w:t>that it is disputed. If you report it to a credit bureau (or have already done so), also report</w:t>
+      </w:r>
+      <w:r>
+        <w:rPr>
+          <w:sz w:val="24"/>
+          <w:szCs w:val="24"/>
+        </w:rPr>
+        <w:t xml:space="preserve"> </w:t>
+      </w:r>
+      <w:r>
+        <w:rPr>
+          <w:sz w:val="24"/>
+          <w:szCs w:val="24"/>
+        </w:rPr>
+        <w:t>that the debt is disputed.</w:t>
+      </w:r>
+    </w:p>
+    <w:p>
+      <w:pPr>
+        <w:rPr>
+          <w:sz w:val="24"/>
+          <w:szCs w:val="24"/>
+        </w:rPr>
+      </w:pPr>
+      <w:r>
+        <w:rPr>
+          <w:sz w:val="24"/>
+          <w:szCs w:val="24"/>
+        </w:rPr>
+        <w:t>{%</w:t>
+      </w:r>
+      <w:r>
+        <w:rPr>
+          <w:sz w:val="24"/>
+          <w:szCs w:val="24"/>
+        </w:rPr>
+        <w:t>p</w:t>
+      </w:r>
+      <w:r>
+        <w:rPr>
+          <w:sz w:val="24"/>
+          <w:szCs w:val="24"/>
+        </w:rPr>
+        <w:t xml:space="preserve"> </w:t>
+      </w:r>
+      <w:proofErr w:type="gramStart"/>
+      <w:r>
+        <w:rPr>
+          <w:sz w:val="24"/>
+          <w:szCs w:val="24"/>
+        </w:rPr>
+        <w:t>endif %}</w:t>
+      </w:r>
+      <w:proofErr w:type="gramEnd"/>
+    </w:p>
+    <w:p>
+      <w:pPr>
+        <w:rPr>
+          <w:sz w:val="24"/>
+          <w:szCs w:val="24"/>
+        </w:rPr>
+      </w:pPr>
+      <w:r>
+        <w:rPr>
+          <w:sz w:val="24"/>
+          <w:szCs w:val="24"/>
+        </w:rPr>
+        <w:t>{%</w:t>
+      </w:r>
+      <w:r>
+        <w:rPr>
+          <w:sz w:val="24"/>
+          <w:szCs w:val="24"/>
+        </w:rPr>
+        <w:t>p</w:t>
+      </w:r>
+      <w:r>
+        <w:rPr>
+          <w:sz w:val="24"/>
+          <w:szCs w:val="24"/>
+        </w:rPr>
+        <w:t xml:space="preserve"> if </w:t>
       </w:r>
       <w:proofErr w:type="spellStart"/>
       <w:r>
@@ -301,14 +1023,7 @@
           <w:sz w:val="24"/>
           <w:szCs w:val="24"/>
         </w:rPr>
-        <w:t>debt_collector</w:t>
-      </w:r>
-      <w:r>
-        <w:rPr>
-          <w:sz w:val="24"/>
-          <w:szCs w:val="24"/>
-        </w:rPr>
-        <w:t>.address.line_two</w:t>
+        <w:t>validate_debt</w:t>
       </w:r>
       <w:proofErr w:type="spellEnd"/>
       <w:r>
@@ -316,389 +1031,9 @@
           <w:sz w:val="24"/>
           <w:szCs w:val="24"/>
         </w:rPr>
-        <w:t>()</w:t>
-      </w:r>
-      <w:r>
-        <w:rPr>
-          <w:sz w:val="24"/>
-          <w:szCs w:val="24"/>
-        </w:rPr>
-        <w:t xml:space="preserve"> }}</w:t>
-      </w:r>
-    </w:p>
-    <w:p>
-      <w:pPr>
-        <w:rPr>
-          <w:sz w:val="24"/>
-          <w:szCs w:val="24"/>
-        </w:rPr>
-      </w:pPr>
-    </w:p>
-    <w:p>
-      <w:pPr>
-        <w:rPr>
-          <w:sz w:val="24"/>
-          <w:szCs w:val="24"/>
-        </w:rPr>
-      </w:pPr>
-      <w:r>
-        <w:rPr>
-          <w:sz w:val="24"/>
-          <w:szCs w:val="24"/>
-        </w:rPr>
-        <w:tab/>
-        <w:t xml:space="preserve">RE: Account Number: {{ </w:t>
-      </w:r>
-      <w:proofErr w:type="spellStart"/>
-      <w:r>
-        <w:rPr>
-          <w:sz w:val="24"/>
-          <w:szCs w:val="24"/>
-        </w:rPr>
-        <w:t>account_number</w:t>
-      </w:r>
-      <w:proofErr w:type="spellEnd"/>
-      <w:r>
-        <w:rPr>
-          <w:sz w:val="24"/>
-          <w:szCs w:val="24"/>
-        </w:rPr>
-        <w:t xml:space="preserve"> }}</w:t>
-      </w:r>
-    </w:p>
-    <w:p>
-      <w:pPr>
-        <w:rPr>
-          <w:sz w:val="24"/>
-          <w:szCs w:val="24"/>
-        </w:rPr>
-      </w:pPr>
-    </w:p>
-    <w:p>
-      <w:pPr>
-        <w:rPr>
-          <w:sz w:val="24"/>
-          <w:szCs w:val="24"/>
-        </w:rPr>
-      </w:pPr>
-      <w:r>
-        <w:rPr>
-          <w:sz w:val="24"/>
-          <w:szCs w:val="24"/>
-        </w:rPr>
-        <w:t xml:space="preserve">Dear </w:t>
-      </w:r>
-      <w:r>
-        <w:rPr>
-          <w:sz w:val="24"/>
-          <w:szCs w:val="24"/>
-        </w:rPr>
-        <w:t>{{ debt_collector.name }}</w:t>
-      </w:r>
-      <w:r>
-        <w:rPr>
-          <w:sz w:val="24"/>
-          <w:szCs w:val="24"/>
-        </w:rPr>
-        <w:t>:</w:t>
-      </w:r>
-    </w:p>
-    <w:p>
-      <w:pPr>
-        <w:rPr>
-          <w:sz w:val="24"/>
-          <w:szCs w:val="24"/>
-        </w:rPr>
-      </w:pPr>
-    </w:p>
-    <w:p>
-      <w:pPr>
-        <w:rPr>
-          <w:sz w:val="24"/>
-          <w:szCs w:val="24"/>
-        </w:rPr>
-      </w:pPr>
-      <w:r>
-        <w:rPr>
-          <w:sz w:val="24"/>
-          <w:szCs w:val="24"/>
-        </w:rPr>
-        <w:t>I am responding to your contact about collecting an alleged debt.</w:t>
-      </w:r>
-    </w:p>
-    <w:p>
-      <w:pPr>
-        <w:rPr>
-          <w:sz w:val="24"/>
-          <w:szCs w:val="24"/>
-        </w:rPr>
-      </w:pPr>
-      <w:r>
-        <w:rPr>
-          <w:sz w:val="24"/>
-          <w:szCs w:val="24"/>
-        </w:rPr>
-        <w:t>{%</w:t>
-      </w:r>
-      <w:r>
-        <w:rPr>
-          <w:sz w:val="24"/>
-          <w:szCs w:val="24"/>
-        </w:rPr>
-        <w:t>p</w:t>
-      </w:r>
-      <w:r>
-        <w:rPr>
-          <w:sz w:val="24"/>
-          <w:szCs w:val="24"/>
-        </w:rPr>
-        <w:t xml:space="preserve"> if </w:t>
-      </w:r>
-      <w:proofErr w:type="spellStart"/>
-      <w:r>
-        <w:rPr>
-          <w:sz w:val="24"/>
-          <w:szCs w:val="24"/>
-        </w:rPr>
-        <w:t>dispu</w:t>
-      </w:r>
-      <w:r>
-        <w:rPr>
-          <w:sz w:val="24"/>
-          <w:szCs w:val="24"/>
-        </w:rPr>
-        <w:t>te_debt</w:t>
-      </w:r>
-      <w:proofErr w:type="spellEnd"/>
-      <w:r>
-        <w:rPr>
-          <w:sz w:val="24"/>
-          <w:szCs w:val="24"/>
-        </w:rPr>
-        <w:t xml:space="preserve"> == true %}</w:t>
-      </w:r>
-    </w:p>
-    <w:p>
-      <w:pPr>
-        <w:rPr>
-          <w:sz w:val="24"/>
-          <w:szCs w:val="24"/>
-        </w:rPr>
-      </w:pPr>
-    </w:p>
-    <w:p>
-      <w:pPr>
-        <w:rPr>
-          <w:sz w:val="24"/>
-          <w:szCs w:val="24"/>
-        </w:rPr>
-      </w:pPr>
-      <w:r>
-        <w:rPr>
-          <w:sz w:val="24"/>
-          <w:szCs w:val="24"/>
-        </w:rPr>
-        <w:t xml:space="preserve">I dispute this debt. {{ </w:t>
-      </w:r>
-      <w:proofErr w:type="spellStart"/>
-      <w:r>
-        <w:rPr>
-          <w:sz w:val="24"/>
-          <w:szCs w:val="24"/>
-        </w:rPr>
-        <w:t>reason_for_dispute</w:t>
-      </w:r>
-      <w:proofErr w:type="spellEnd"/>
-      <w:r>
-        <w:rPr>
-          <w:sz w:val="24"/>
-          <w:szCs w:val="24"/>
-        </w:rPr>
-        <w:t>[:-1]</w:t>
-      </w:r>
-      <w:r>
-        <w:rPr>
-          <w:sz w:val="24"/>
-          <w:szCs w:val="24"/>
-        </w:rPr>
-        <w:t xml:space="preserve"> </w:t>
-      </w:r>
-      <w:r>
-        <w:rPr>
-          <w:sz w:val="24"/>
-          <w:szCs w:val="24"/>
-        </w:rPr>
-        <w:t xml:space="preserve">if </w:t>
-      </w:r>
-      <w:proofErr w:type="spellStart"/>
-      <w:r>
-        <w:rPr>
-          <w:sz w:val="24"/>
-          <w:szCs w:val="24"/>
-        </w:rPr>
-        <w:t>re</w:t>
-      </w:r>
-      <w:r>
-        <w:rPr>
-          <w:sz w:val="24"/>
-          <w:szCs w:val="24"/>
-        </w:rPr>
-        <w:t>a</w:t>
-      </w:r>
-      <w:r>
-        <w:rPr>
-          <w:sz w:val="24"/>
-          <w:szCs w:val="24"/>
-        </w:rPr>
-        <w:t>son_for_dispute.endswith</w:t>
-      </w:r>
-      <w:proofErr w:type="spellEnd"/>
-      <w:r>
-        <w:rPr>
-          <w:sz w:val="24"/>
-          <w:szCs w:val="24"/>
-        </w:rPr>
-        <w:t xml:space="preserve">(“.”) else </w:t>
-      </w:r>
-      <w:proofErr w:type="spellStart"/>
-      <w:r>
-        <w:rPr>
-          <w:sz w:val="24"/>
-          <w:szCs w:val="24"/>
-        </w:rPr>
-        <w:t>reason_for_dispute</w:t>
-      </w:r>
-      <w:proofErr w:type="spellEnd"/>
-      <w:r>
-        <w:rPr>
-          <w:sz w:val="24"/>
-          <w:szCs w:val="24"/>
-        </w:rPr>
-        <w:t xml:space="preserve"> </w:t>
-      </w:r>
-      <w:r>
-        <w:rPr>
-          <w:sz w:val="24"/>
-          <w:szCs w:val="24"/>
-        </w:rPr>
-        <w:t>}}. Please record this dispute. If you stop your</w:t>
-      </w:r>
-      <w:r>
-        <w:rPr>
-          <w:sz w:val="24"/>
-          <w:szCs w:val="24"/>
-        </w:rPr>
-        <w:t xml:space="preserve"> </w:t>
-      </w:r>
-      <w:r>
-        <w:rPr>
-          <w:sz w:val="24"/>
-          <w:szCs w:val="24"/>
-        </w:rPr>
-        <w:t>collection of this debt, and forward or return it to another company, please indicate to them</w:t>
-      </w:r>
-      <w:r>
-        <w:rPr>
-          <w:sz w:val="24"/>
-          <w:szCs w:val="24"/>
-        </w:rPr>
-        <w:t xml:space="preserve"> </w:t>
-      </w:r>
-      <w:r>
-        <w:rPr>
-          <w:sz w:val="24"/>
-          <w:szCs w:val="24"/>
-        </w:rPr>
-        <w:t>that it is disputed. If you report it to a credit bureau (or have already done so), also report</w:t>
-      </w:r>
-      <w:r>
-        <w:rPr>
-          <w:sz w:val="24"/>
-          <w:szCs w:val="24"/>
-        </w:rPr>
-        <w:t xml:space="preserve"> </w:t>
-      </w:r>
-      <w:r>
-        <w:rPr>
-          <w:sz w:val="24"/>
-          <w:szCs w:val="24"/>
-        </w:rPr>
-        <w:t>that the debt is disputed.</w:t>
-      </w:r>
-    </w:p>
-    <w:p>
-      <w:pPr>
-        <w:rPr>
-          <w:sz w:val="24"/>
-          <w:szCs w:val="24"/>
-        </w:rPr>
-      </w:pPr>
-      <w:r>
-        <w:rPr>
-          <w:sz w:val="24"/>
-          <w:szCs w:val="24"/>
-        </w:rPr>
-        <w:t>{%</w:t>
-      </w:r>
-      <w:r>
-        <w:rPr>
-          <w:sz w:val="24"/>
-          <w:szCs w:val="24"/>
-        </w:rPr>
-        <w:t>p</w:t>
-      </w:r>
-      <w:r>
-        <w:rPr>
-          <w:sz w:val="24"/>
-          <w:szCs w:val="24"/>
-        </w:rPr>
-        <w:t xml:space="preserve"> endif %}</w:t>
-      </w:r>
-    </w:p>
-    <w:p>
-      <w:pPr>
-        <w:rPr>
-          <w:sz w:val="24"/>
-          <w:szCs w:val="24"/>
-        </w:rPr>
-      </w:pPr>
-      <w:r>
-        <w:rPr>
-          <w:sz w:val="24"/>
-          <w:szCs w:val="24"/>
-        </w:rPr>
-        <w:t>{%</w:t>
-      </w:r>
-      <w:r>
-        <w:rPr>
-          <w:sz w:val="24"/>
-          <w:szCs w:val="24"/>
-        </w:rPr>
-        <w:t>p</w:t>
-      </w:r>
-      <w:r>
-        <w:rPr>
-          <w:sz w:val="24"/>
-          <w:szCs w:val="24"/>
-        </w:rPr>
-        <w:t xml:space="preserve"> if </w:t>
-      </w:r>
-      <w:proofErr w:type="spellStart"/>
-      <w:r>
-        <w:rPr>
-          <w:sz w:val="24"/>
-          <w:szCs w:val="24"/>
-        </w:rPr>
-        <w:t>validate_debt</w:t>
-      </w:r>
-      <w:proofErr w:type="spellEnd"/>
-      <w:r>
-        <w:rPr>
-          <w:sz w:val="24"/>
-          <w:szCs w:val="24"/>
-        </w:rPr>
         <w:t xml:space="preserve"> == </w:t>
       </w:r>
+      <w:proofErr w:type="gramStart"/>
       <w:r>
         <w:rPr>
           <w:sz w:val="24"/>
@@ -713,6 +1048,7 @@
         </w:rPr>
         <w:t>e %}</w:t>
       </w:r>
+      <w:proofErr w:type="gramEnd"/>
     </w:p>
     <w:p>
       <w:pPr>
@@ -764,7 +1100,23 @@
           <w:sz w:val="24"/>
           <w:szCs w:val="24"/>
         </w:rPr>
-        <w:t>Why you think I owe the debt and to whom I owe it, including:</w:t>
+        <w:t xml:space="preserve">Why </w:t>
+      </w:r>
+      <w:proofErr w:type="gramStart"/>
+      <w:r>
+        <w:rPr>
+          <w:sz w:val="24"/>
+          <w:szCs w:val="24"/>
+        </w:rPr>
+        <w:t>you</w:t>
+      </w:r>
+      <w:proofErr w:type="gramEnd"/>
+      <w:r>
+        <w:rPr>
+          <w:sz w:val="24"/>
+          <w:szCs w:val="24"/>
+        </w:rPr>
+        <w:t xml:space="preserve"> think I owe the debt and to whom I owe it, including:</w:t>
       </w:r>
     </w:p>
     <w:p>
@@ -955,7 +1307,23 @@
           <w:szCs w:val="24"/>
         </w:rPr>
         <w:lastRenderedPageBreak/>
-        <w:t>Provide an itemized list of any alleged interest, fees, or charges since the last billing statement from the original creditor.</w:t>
+        <w:t xml:space="preserve">Provide an itemized list of any alleged interest, fees, or charges </w:t>
+      </w:r>
+      <w:proofErr w:type="gramStart"/>
+      <w:r>
+        <w:rPr>
+          <w:sz w:val="24"/>
+          <w:szCs w:val="24"/>
+        </w:rPr>
+        <w:t>since</w:t>
+      </w:r>
+      <w:proofErr w:type="gramEnd"/>
+      <w:r>
+        <w:rPr>
+          <w:sz w:val="24"/>
+          <w:szCs w:val="24"/>
+        </w:rPr>
+        <w:t xml:space="preserve"> the last billing statement from the original creditor.</w:t>
       </w:r>
     </w:p>
     <w:p>
@@ -1177,8 +1545,17 @@
           <w:sz w:val="24"/>
           <w:szCs w:val="24"/>
         </w:rPr>
-        <w:t xml:space="preserve"> endif %}</w:t>
-      </w:r>
+        <w:t xml:space="preserve"> </w:t>
+      </w:r>
+      <w:proofErr w:type="gramStart"/>
+      <w:r>
+        <w:rPr>
+          <w:sz w:val="24"/>
+          <w:szCs w:val="24"/>
+        </w:rPr>
+        <w:t>endif %}</w:t>
+      </w:r>
+      <w:proofErr w:type="gramEnd"/>
     </w:p>
     <w:p>
       <w:pPr>
@@ -1244,14 +1621,412 @@
           <w:sz w:val="24"/>
           <w:szCs w:val="24"/>
         </w:rPr>
+        <w:t xml:space="preserve"> </w:t>
+      </w:r>
+      <w:proofErr w:type="gramStart"/>
+      <w:r>
+        <w:rPr>
+          <w:sz w:val="24"/>
+          <w:szCs w:val="24"/>
+        </w:rPr>
+        <w:t>%}</w:t>
+      </w:r>
+      <w:r>
+        <w:rPr>
+          <w:sz w:val="24"/>
+          <w:szCs w:val="24"/>
+        </w:rPr>
+        <w:t>Please</w:t>
+      </w:r>
+      <w:proofErr w:type="gramEnd"/>
+      <w:r>
+        <w:rPr>
+          <w:sz w:val="24"/>
+          <w:szCs w:val="24"/>
+        </w:rPr>
+        <w:t xml:space="preserve"> stop contacting me regarding account number </w:t>
+      </w:r>
+      <w:proofErr w:type="gramStart"/>
+      <w:r>
+        <w:rPr>
+          <w:sz w:val="24"/>
+          <w:szCs w:val="24"/>
+        </w:rPr>
+        <w:t xml:space="preserve">{{ </w:t>
+      </w:r>
+      <w:proofErr w:type="spellStart"/>
+      <w:r>
+        <w:rPr>
+          <w:sz w:val="24"/>
+          <w:szCs w:val="24"/>
+        </w:rPr>
+        <w:t>account</w:t>
+      </w:r>
+      <w:proofErr w:type="gramEnd"/>
+      <w:r>
+        <w:rPr>
+          <w:sz w:val="24"/>
+          <w:szCs w:val="24"/>
+        </w:rPr>
+        <w:t>_</w:t>
+      </w:r>
+      <w:proofErr w:type="gramStart"/>
+      <w:r>
+        <w:rPr>
+          <w:sz w:val="24"/>
+          <w:szCs w:val="24"/>
+        </w:rPr>
+        <w:t>number</w:t>
+      </w:r>
+      <w:proofErr w:type="spellEnd"/>
+      <w:r>
+        <w:rPr>
+          <w:sz w:val="24"/>
+          <w:szCs w:val="24"/>
+        </w:rPr>
+        <w:t xml:space="preserve"> }</w:t>
+      </w:r>
+      <w:proofErr w:type="gramEnd"/>
+      <w:r>
+        <w:rPr>
+          <w:sz w:val="24"/>
+          <w:szCs w:val="24"/>
+        </w:rPr>
+        <w:t>} as required by</w:t>
+      </w:r>
+      <w:r>
+        <w:rPr>
+          <w:sz w:val="24"/>
+          <w:szCs w:val="24"/>
+        </w:rPr>
+        <w:t xml:space="preserve"> </w:t>
+      </w:r>
+      <w:r>
+        <w:rPr>
+          <w:sz w:val="24"/>
+          <w:szCs w:val="24"/>
+        </w:rPr>
+        <w:t>the Fair Debt Collection Practices Act, 15 USC sec. 1692c(c).</w:t>
+      </w:r>
+    </w:p>
+    <w:p>
+      <w:pPr>
+        <w:rPr>
+          <w:sz w:val="24"/>
+          <w:szCs w:val="24"/>
+        </w:rPr>
+      </w:pPr>
+      <w:r>
+        <w:rPr>
+          <w:sz w:val="24"/>
+          <w:szCs w:val="24"/>
+        </w:rPr>
+        <w:t xml:space="preserve">{% else </w:t>
+      </w:r>
+      <w:proofErr w:type="gramStart"/>
+      <w:r>
+        <w:rPr>
+          <w:sz w:val="24"/>
+          <w:szCs w:val="24"/>
+        </w:rPr>
+        <w:t>%}</w:t>
+      </w:r>
+      <w:r>
+        <w:rPr>
+          <w:sz w:val="24"/>
+          <w:szCs w:val="24"/>
+        </w:rPr>
+        <w:t>Please</w:t>
+      </w:r>
+      <w:proofErr w:type="gramEnd"/>
+      <w:r>
+        <w:rPr>
+          <w:sz w:val="24"/>
+          <w:szCs w:val="24"/>
+        </w:rPr>
+        <w:t xml:space="preserve"> only contact me in the following way(s): </w:t>
+      </w:r>
+      <w:proofErr w:type="gramStart"/>
+      <w:r>
+        <w:rPr>
+          <w:sz w:val="24"/>
+          <w:szCs w:val="24"/>
+        </w:rPr>
+        <w:t xml:space="preserve">{{ </w:t>
+      </w:r>
+      <w:proofErr w:type="spellStart"/>
+      <w:r>
+        <w:rPr>
+          <w:sz w:val="24"/>
+          <w:szCs w:val="24"/>
+        </w:rPr>
+        <w:t>acceptable</w:t>
+      </w:r>
+      <w:proofErr w:type="gramEnd"/>
+      <w:r>
+        <w:rPr>
+          <w:sz w:val="24"/>
+          <w:szCs w:val="24"/>
+        </w:rPr>
+        <w:t>_contact</w:t>
+      </w:r>
+      <w:proofErr w:type="spellEnd"/>
+      <w:r>
+        <w:rPr>
+          <w:sz w:val="24"/>
+          <w:szCs w:val="24"/>
+        </w:rPr>
+        <w:t xml:space="preserve"> </w:t>
+      </w:r>
+      <w:proofErr w:type="gramStart"/>
+      <w:r>
+        <w:rPr>
+          <w:sz w:val="24"/>
+          <w:szCs w:val="24"/>
+        </w:rPr>
+        <w:t>[:-</w:t>
+      </w:r>
+      <w:proofErr w:type="gramEnd"/>
+      <w:r>
+        <w:rPr>
+          <w:sz w:val="24"/>
+          <w:szCs w:val="24"/>
+        </w:rPr>
+        <w:t>1]</w:t>
+      </w:r>
+      <w:r>
+        <w:rPr>
+          <w:sz w:val="24"/>
+          <w:szCs w:val="24"/>
+        </w:rPr>
+        <w:t xml:space="preserve"> </w:t>
+      </w:r>
+      <w:r>
+        <w:rPr>
+          <w:sz w:val="24"/>
+          <w:szCs w:val="24"/>
+        </w:rPr>
+        <w:t xml:space="preserve">if </w:t>
+      </w:r>
+      <w:proofErr w:type="spellStart"/>
+      <w:r>
+        <w:rPr>
+          <w:sz w:val="24"/>
+          <w:szCs w:val="24"/>
+        </w:rPr>
+        <w:t>acceptable_</w:t>
+      </w:r>
+      <w:proofErr w:type="gramStart"/>
+      <w:r>
+        <w:rPr>
+          <w:sz w:val="24"/>
+          <w:szCs w:val="24"/>
+        </w:rPr>
+        <w:t>contact</w:t>
+      </w:r>
+      <w:r>
+        <w:rPr>
+          <w:sz w:val="24"/>
+          <w:szCs w:val="24"/>
+        </w:rPr>
+        <w:t>.endswith</w:t>
+      </w:r>
+      <w:proofErr w:type="spellEnd"/>
+      <w:proofErr w:type="gramEnd"/>
+      <w:r>
+        <w:rPr>
+          <w:sz w:val="24"/>
+          <w:szCs w:val="24"/>
+        </w:rPr>
+        <w:t>(“.”) else</w:t>
+      </w:r>
+      <w:r>
+        <w:rPr>
+          <w:sz w:val="24"/>
+          <w:szCs w:val="24"/>
+        </w:rPr>
+        <w:t xml:space="preserve"> </w:t>
+      </w:r>
+      <w:proofErr w:type="spellStart"/>
+      <w:r>
+        <w:rPr>
+          <w:sz w:val="24"/>
+          <w:szCs w:val="24"/>
+        </w:rPr>
+        <w:t>acceptable_</w:t>
+      </w:r>
+      <w:proofErr w:type="gramStart"/>
+      <w:r>
+        <w:rPr>
+          <w:sz w:val="24"/>
+          <w:szCs w:val="24"/>
+        </w:rPr>
+        <w:t>contact</w:t>
+      </w:r>
+      <w:proofErr w:type="spellEnd"/>
+      <w:r>
+        <w:rPr>
+          <w:sz w:val="24"/>
+          <w:szCs w:val="24"/>
+        </w:rPr>
+        <w:t xml:space="preserve"> </w:t>
+      </w:r>
+      <w:r>
+        <w:rPr>
+          <w:sz w:val="24"/>
+          <w:szCs w:val="24"/>
+        </w:rPr>
+        <w:t>}</w:t>
+      </w:r>
+      <w:proofErr w:type="gramEnd"/>
+      <w:r>
+        <w:rPr>
+          <w:sz w:val="24"/>
+          <w:szCs w:val="24"/>
+        </w:rPr>
+        <w:t>}</w:t>
+      </w:r>
+      <w:r>
+        <w:rPr>
+          <w:sz w:val="24"/>
+          <w:szCs w:val="24"/>
+        </w:rPr>
+        <w:t>.</w:t>
+      </w:r>
+    </w:p>
+    <w:p>
+      <w:pPr>
+        <w:rPr>
+          <w:sz w:val="24"/>
+          <w:szCs w:val="24"/>
+        </w:rPr>
+      </w:pPr>
+      <w:r>
+        <w:rPr>
+          <w:sz w:val="24"/>
+          <w:szCs w:val="24"/>
+        </w:rPr>
+        <w:t>{% endif %}</w:t>
+      </w:r>
+    </w:p>
+    <w:p>
+      <w:pPr>
+        <w:rPr>
+          <w:sz w:val="24"/>
+          <w:szCs w:val="24"/>
+        </w:rPr>
+      </w:pPr>
+      <w:r>
+        <w:rPr>
+          <w:sz w:val="24"/>
+          <w:szCs w:val="24"/>
+        </w:rPr>
+        <w:t>{%</w:t>
+      </w:r>
+      <w:r>
+        <w:rPr>
+          <w:sz w:val="24"/>
+          <w:szCs w:val="24"/>
+        </w:rPr>
+        <w:t>p</w:t>
+      </w:r>
+      <w:r>
+        <w:rPr>
+          <w:sz w:val="24"/>
+          <w:szCs w:val="24"/>
+        </w:rPr>
+        <w:t xml:space="preserve"> if </w:t>
+      </w:r>
+      <w:proofErr w:type="spellStart"/>
+      <w:r>
+        <w:rPr>
+          <w:sz w:val="24"/>
+          <w:szCs w:val="24"/>
+        </w:rPr>
+        <w:t>collection_proof_</w:t>
+      </w:r>
+      <w:proofErr w:type="gramStart"/>
+      <w:r>
+        <w:rPr>
+          <w:sz w:val="24"/>
+          <w:szCs w:val="24"/>
+        </w:rPr>
+        <w:t>check</w:t>
+      </w:r>
+      <w:proofErr w:type="spellEnd"/>
+      <w:r>
+        <w:rPr>
+          <w:sz w:val="24"/>
+          <w:szCs w:val="24"/>
+        </w:rPr>
+        <w:t xml:space="preserve"> </w:t>
+      </w:r>
+      <w:r>
+        <w:rPr>
+          <w:sz w:val="24"/>
+          <w:szCs w:val="24"/>
+        </w:rPr>
+        <w:t>!</w:t>
+      </w:r>
+      <w:proofErr w:type="gramEnd"/>
+      <w:r>
+        <w:rPr>
+          <w:sz w:val="24"/>
+          <w:szCs w:val="24"/>
+        </w:rPr>
+        <w:t>= "</w:t>
+      </w:r>
+      <w:r>
+        <w:rPr>
+          <w:sz w:val="24"/>
+          <w:szCs w:val="24"/>
+        </w:rPr>
+        <w:t>skip</w:t>
+      </w:r>
+      <w:proofErr w:type="gramStart"/>
+      <w:r>
+        <w:rPr>
+          <w:sz w:val="24"/>
+          <w:szCs w:val="24"/>
+        </w:rPr>
+        <w:t>"</w:t>
+      </w:r>
+      <w:r>
+        <w:rPr>
+          <w:sz w:val="24"/>
+          <w:szCs w:val="24"/>
+        </w:rPr>
         <w:t xml:space="preserve"> %}</w:t>
       </w:r>
-      <w:r>
-        <w:rPr>
-          <w:sz w:val="24"/>
-          <w:szCs w:val="24"/>
-        </w:rPr>
-        <w:t xml:space="preserve">Please stop contacting me regarding account number {{ </w:t>
+      <w:proofErr w:type="gramEnd"/>
+    </w:p>
+    <w:p>
+      <w:pPr>
+        <w:rPr>
+          <w:sz w:val="24"/>
+          <w:szCs w:val="24"/>
+        </w:rPr>
+      </w:pPr>
+      <w:r>
+        <w:rPr>
+          <w:sz w:val="24"/>
+          <w:szCs w:val="24"/>
+        </w:rPr>
+        <w:t>{%</w:t>
+      </w:r>
+      <w:r>
+        <w:rPr>
+          <w:sz w:val="24"/>
+          <w:szCs w:val="24"/>
+        </w:rPr>
+        <w:t>p</w:t>
+      </w:r>
+      <w:r>
+        <w:rPr>
+          <w:sz w:val="24"/>
+          <w:szCs w:val="24"/>
+        </w:rPr>
+        <w:t xml:space="preserve"> if </w:t>
       </w:r>
       <w:proofErr w:type="spellStart"/>
       <w:r>
@@ -1259,7 +2034,7 @@
           <w:sz w:val="24"/>
           <w:szCs w:val="24"/>
         </w:rPr>
-        <w:t>account_number</w:t>
+        <w:t>collection_proof_check</w:t>
       </w:r>
       <w:proofErr w:type="spellEnd"/>
       <w:r>
@@ -1267,7 +2042,150 @@
           <w:sz w:val="24"/>
           <w:szCs w:val="24"/>
         </w:rPr>
-        <w:t xml:space="preserve"> }} as required by</w:t>
+        <w:t xml:space="preserve"> == "already" or (</w:t>
+      </w:r>
+      <w:proofErr w:type="spellStart"/>
+      <w:r>
+        <w:rPr>
+          <w:sz w:val="24"/>
+          <w:szCs w:val="24"/>
+        </w:rPr>
+        <w:t>employment_income_exempt</w:t>
+      </w:r>
+      <w:proofErr w:type="spellEnd"/>
+      <w:r>
+        <w:rPr>
+          <w:sz w:val="24"/>
+          <w:szCs w:val="24"/>
+        </w:rPr>
+        <w:t xml:space="preserve"> and </w:t>
+      </w:r>
+      <w:proofErr w:type="spellStart"/>
+      <w:r>
+        <w:rPr>
+          <w:sz w:val="24"/>
+          <w:szCs w:val="24"/>
+        </w:rPr>
+        <w:t>home_equity_exempt</w:t>
+      </w:r>
+      <w:proofErr w:type="spellEnd"/>
+      <w:r>
+        <w:rPr>
+          <w:sz w:val="24"/>
+          <w:szCs w:val="24"/>
+        </w:rPr>
+        <w:t xml:space="preserve"> and </w:t>
+      </w:r>
+      <w:proofErr w:type="spellStart"/>
+      <w:r>
+        <w:rPr>
+          <w:sz w:val="24"/>
+          <w:szCs w:val="24"/>
+        </w:rPr>
+        <w:t>property_exempt</w:t>
+      </w:r>
+      <w:proofErr w:type="spellEnd"/>
+      <w:proofErr w:type="gramStart"/>
+      <w:r>
+        <w:rPr>
+          <w:sz w:val="24"/>
+          <w:szCs w:val="24"/>
+        </w:rPr>
+        <w:t>)</w:t>
+      </w:r>
+      <w:r>
+        <w:rPr>
+          <w:sz w:val="24"/>
+          <w:szCs w:val="24"/>
+        </w:rPr>
+        <w:t xml:space="preserve"> %}</w:t>
+      </w:r>
+      <w:proofErr w:type="gramEnd"/>
+    </w:p>
+    <w:p>
+      <w:pPr>
+        <w:rPr>
+          <w:sz w:val="24"/>
+          <w:szCs w:val="24"/>
+          <w:lang w:val="en-US"/>
+        </w:rPr>
+      </w:pPr>
+      <w:r>
+        <w:rPr>
+          <w:sz w:val="24"/>
+          <w:szCs w:val="24"/>
+        </w:rPr>
+        <w:t>I am unable to pay this debt</w:t>
+      </w:r>
+      <w:r>
+        <w:rPr>
+          <w:sz w:val="24"/>
+          <w:szCs w:val="24"/>
+        </w:rPr>
+        <w:t xml:space="preserve">. </w:t>
+      </w:r>
+      <w:r>
+        <w:rPr>
+          <w:sz w:val="24"/>
+          <w:szCs w:val="24"/>
+          <w:lang w:val="en-US"/>
+        </w:rPr>
+        <w:t xml:space="preserve">Since </w:t>
+      </w:r>
+      <w:r>
+        <w:rPr>
+          <w:sz w:val="24"/>
+          <w:szCs w:val="24"/>
+          <w:lang w:val="en-US"/>
+        </w:rPr>
+        <w:t xml:space="preserve">all my </w:t>
+      </w:r>
+      <w:r>
+        <w:rPr>
+          <w:sz w:val="24"/>
+          <w:szCs w:val="24"/>
+          <w:lang w:val="en-US"/>
+        </w:rPr>
+        <w:t xml:space="preserve">income and </w:t>
+      </w:r>
+      <w:r>
+        <w:rPr>
+          <w:sz w:val="24"/>
+          <w:szCs w:val="24"/>
+          <w:lang w:val="en-US"/>
+        </w:rPr>
+        <w:t>property are exempt under the laws of Illinois, any attempt to collect this debt will not be successful.</w:t>
+      </w:r>
+    </w:p>
+    <w:p>
+      <w:pPr>
+        <w:rPr>
+          <w:sz w:val="24"/>
+          <w:szCs w:val="24"/>
+          <w:lang w:val="en-US"/>
+        </w:rPr>
+      </w:pPr>
+    </w:p>
+    <w:p>
+      <w:pPr>
+        <w:rPr>
+          <w:sz w:val="24"/>
+          <w:szCs w:val="24"/>
+        </w:rPr>
+      </w:pPr>
+      <w:r>
+        <w:rPr>
+          <w:sz w:val="24"/>
+          <w:szCs w:val="24"/>
+        </w:rPr>
+        <w:t>{%</w:t>
+      </w:r>
+      <w:r>
+        <w:rPr>
+          <w:sz w:val="24"/>
+          <w:szCs w:val="24"/>
+        </w:rPr>
+        <w:t>p</w:t>
       </w:r>
       <w:r>
         <w:rPr>
@@ -1276,34 +2194,114 @@
         </w:rPr>
         <w:t xml:space="preserve"> </w:t>
       </w:r>
-      <w:r>
-        <w:rPr>
-          <w:sz w:val="24"/>
-          <w:szCs w:val="24"/>
-        </w:rPr>
-        <w:t>the Fair Debt Collection Practices Act, 15 USC sec. 1692c(c).</w:t>
-      </w:r>
-    </w:p>
-    <w:p>
-      <w:pPr>
-        <w:rPr>
-          <w:sz w:val="24"/>
-          <w:szCs w:val="24"/>
-        </w:rPr>
-      </w:pPr>
-      <w:r>
-        <w:rPr>
-          <w:sz w:val="24"/>
-          <w:szCs w:val="24"/>
-        </w:rPr>
-        <w:t>{% else %}</w:t>
-      </w:r>
-      <w:r>
-        <w:rPr>
-          <w:sz w:val="24"/>
-          <w:szCs w:val="24"/>
-        </w:rPr>
-        <w:t xml:space="preserve">Please only contact me in the following way(s): {{ </w:t>
+      <w:proofErr w:type="gramStart"/>
+      <w:r>
+        <w:rPr>
+          <w:sz w:val="24"/>
+          <w:szCs w:val="24"/>
+        </w:rPr>
+        <w:t>endif %}</w:t>
+      </w:r>
+      <w:proofErr w:type="gramEnd"/>
+    </w:p>
+    <w:p>
+      <w:pPr>
+        <w:rPr>
+          <w:sz w:val="24"/>
+          <w:szCs w:val="24"/>
+        </w:rPr>
+      </w:pPr>
+      <w:r>
+        <w:rPr>
+          <w:sz w:val="24"/>
+          <w:szCs w:val="24"/>
+        </w:rPr>
+        <w:t xml:space="preserve">{%p </w:t>
+      </w:r>
+      <w:proofErr w:type="gramStart"/>
+      <w:r>
+        <w:rPr>
+          <w:sz w:val="24"/>
+          <w:szCs w:val="24"/>
+        </w:rPr>
+        <w:t>endif %}</w:t>
+      </w:r>
+      <w:proofErr w:type="gramEnd"/>
+    </w:p>
+    <w:p>
+      <w:pPr>
+        <w:rPr>
+          <w:sz w:val="24"/>
+          <w:szCs w:val="24"/>
+        </w:rPr>
+      </w:pPr>
+      <w:r>
+        <w:rPr>
+          <w:sz w:val="24"/>
+          <w:szCs w:val="24"/>
+        </w:rPr>
+        <w:t>Sincerely,</w:t>
+      </w:r>
+    </w:p>
+    <w:p>
+      <w:pPr>
+        <w:rPr>
+          <w:sz w:val="24"/>
+          <w:szCs w:val="24"/>
+        </w:rPr>
+      </w:pPr>
+    </w:p>
+    <w:p>
+      <w:pPr>
+        <w:rPr>
+          <w:sz w:val="24"/>
+          <w:szCs w:val="24"/>
+        </w:rPr>
+      </w:pPr>
+    </w:p>
+    <w:p>
+      <w:pPr>
+        <w:rPr>
+          <w:sz w:val="24"/>
+          <w:szCs w:val="24"/>
+        </w:rPr>
+      </w:pPr>
+      <w:r>
+        <w:rPr>
+          <w:sz w:val="24"/>
+          <w:szCs w:val="24"/>
+        </w:rPr>
+        <w:t>__________________</w:t>
+      </w:r>
+      <w:r>
+        <w:rPr>
+          <w:sz w:val="24"/>
+          <w:szCs w:val="24"/>
+        </w:rPr>
+        <w:t>________</w:t>
+      </w:r>
+      <w:r>
+        <w:rPr>
+          <w:sz w:val="24"/>
+          <w:szCs w:val="24"/>
+        </w:rPr>
+        <w:t>___</w:t>
+      </w:r>
+    </w:p>
+    <w:p>
+      <w:pPr>
+        <w:rPr>
+          <w:sz w:val="24"/>
+          <w:szCs w:val="24"/>
+        </w:rPr>
+      </w:pPr>
+      <w:proofErr w:type="gramStart"/>
+      <w:r>
+        <w:rPr>
+          <w:sz w:val="24"/>
+          <w:szCs w:val="24"/>
+        </w:rPr>
+        <w:t xml:space="preserve">{{ </w:t>
       </w:r>
       <w:proofErr w:type="spellStart"/>
       <w:r>
@@ -1311,7 +2309,22 @@
           <w:sz w:val="24"/>
           <w:szCs w:val="24"/>
         </w:rPr>
-        <w:t>acceptable_contact</w:t>
+        <w:t>user</w:t>
+      </w:r>
+      <w:r>
+        <w:rPr>
+          <w:sz w:val="24"/>
+          <w:szCs w:val="24"/>
+        </w:rPr>
+        <w:t>.name</w:t>
+      </w:r>
+      <w:proofErr w:type="gramEnd"/>
+      <w:r>
+        <w:rPr>
+          <w:sz w:val="24"/>
+          <w:szCs w:val="24"/>
+        </w:rPr>
+        <w:t>.full</w:t>
       </w:r>
       <w:proofErr w:type="spellEnd"/>
       <w:r>
@@ -1319,190 +2332,9 @@
           <w:sz w:val="24"/>
           <w:szCs w:val="24"/>
         </w:rPr>
-        <w:t xml:space="preserve"> </w:t>
-      </w:r>
-      <w:r>
-        <w:rPr>
-          <w:sz w:val="24"/>
-          <w:szCs w:val="24"/>
-        </w:rPr>
-        <w:t>[:-1]</w:t>
-      </w:r>
-      <w:r>
-        <w:rPr>
-          <w:sz w:val="24"/>
-          <w:szCs w:val="24"/>
-        </w:rPr>
-        <w:t xml:space="preserve"> </w:t>
-      </w:r>
-      <w:r>
-        <w:rPr>
-          <w:sz w:val="24"/>
-          <w:szCs w:val="24"/>
-        </w:rPr>
-        <w:t xml:space="preserve">if </w:t>
-      </w:r>
-      <w:proofErr w:type="spellStart"/>
-      <w:r>
-        <w:rPr>
-          <w:sz w:val="24"/>
-          <w:szCs w:val="24"/>
-        </w:rPr>
-        <w:t>acceptable_contact</w:t>
-      </w:r>
-      <w:r>
-        <w:rPr>
-          <w:sz w:val="24"/>
-          <w:szCs w:val="24"/>
-        </w:rPr>
-        <w:t>.endswith</w:t>
-      </w:r>
-      <w:proofErr w:type="spellEnd"/>
-      <w:r>
-        <w:rPr>
-          <w:sz w:val="24"/>
-          <w:szCs w:val="24"/>
-        </w:rPr>
-        <w:t>(“.”) else</w:t>
-      </w:r>
-      <w:r>
-        <w:rPr>
-          <w:sz w:val="24"/>
-          <w:szCs w:val="24"/>
-        </w:rPr>
-        <w:t xml:space="preserve"> </w:t>
-      </w:r>
-      <w:proofErr w:type="spellStart"/>
-      <w:r>
-        <w:rPr>
-          <w:sz w:val="24"/>
-          <w:szCs w:val="24"/>
-        </w:rPr>
-        <w:t>acceptable_contact</w:t>
-      </w:r>
-      <w:proofErr w:type="spellEnd"/>
-      <w:r>
-        <w:rPr>
-          <w:sz w:val="24"/>
-          <w:szCs w:val="24"/>
-        </w:rPr>
-        <w:t xml:space="preserve"> </w:t>
-      </w:r>
-      <w:r>
-        <w:rPr>
-          <w:sz w:val="24"/>
-          <w:szCs w:val="24"/>
-        </w:rPr>
-        <w:t>}}</w:t>
-      </w:r>
-      <w:r>
-        <w:rPr>
-          <w:sz w:val="24"/>
-          <w:szCs w:val="24"/>
-        </w:rPr>
-        <w:t>.</w:t>
-      </w:r>
-    </w:p>
-    <w:p>
-      <w:pPr>
-        <w:rPr>
-          <w:sz w:val="24"/>
-          <w:szCs w:val="24"/>
-        </w:rPr>
-      </w:pPr>
-      <w:r>
-        <w:rPr>
-          <w:sz w:val="24"/>
-          <w:szCs w:val="24"/>
-        </w:rPr>
-        <w:t>{% endif %}</w:t>
-      </w:r>
-    </w:p>
-    <w:p>
-      <w:pPr>
-        <w:rPr>
-          <w:sz w:val="24"/>
-          <w:szCs w:val="24"/>
-        </w:rPr>
-      </w:pPr>
-      <w:r>
-        <w:rPr>
-          <w:sz w:val="24"/>
-          <w:szCs w:val="24"/>
-        </w:rPr>
-        <w:t>{%</w:t>
-      </w:r>
-      <w:r>
-        <w:rPr>
-          <w:sz w:val="24"/>
-          <w:szCs w:val="24"/>
-        </w:rPr>
-        <w:t>p</w:t>
-      </w:r>
-      <w:r>
-        <w:rPr>
-          <w:sz w:val="24"/>
-          <w:szCs w:val="24"/>
-        </w:rPr>
-        <w:t xml:space="preserve"> if </w:t>
-      </w:r>
-      <w:proofErr w:type="spellStart"/>
-      <w:r>
-        <w:rPr>
-          <w:sz w:val="24"/>
-          <w:szCs w:val="24"/>
-        </w:rPr>
-        <w:t>collection_proof_check</w:t>
-      </w:r>
-      <w:proofErr w:type="spellEnd"/>
-      <w:r>
-        <w:rPr>
-          <w:sz w:val="24"/>
-          <w:szCs w:val="24"/>
-        </w:rPr>
-        <w:t xml:space="preserve"> == "already" or (</w:t>
-      </w:r>
-      <w:proofErr w:type="spellStart"/>
-      <w:r>
-        <w:rPr>
-          <w:sz w:val="24"/>
-          <w:szCs w:val="24"/>
-        </w:rPr>
-        <w:t>employment_income_exempt</w:t>
-      </w:r>
-      <w:proofErr w:type="spellEnd"/>
-      <w:r>
-        <w:rPr>
-          <w:sz w:val="24"/>
-          <w:szCs w:val="24"/>
-        </w:rPr>
-        <w:t xml:space="preserve"> and </w:t>
-      </w:r>
-      <w:proofErr w:type="spellStart"/>
-      <w:r>
-        <w:rPr>
-          <w:sz w:val="24"/>
-          <w:szCs w:val="24"/>
-        </w:rPr>
-        <w:t>home_equity_exempt</w:t>
-      </w:r>
-      <w:proofErr w:type="spellEnd"/>
-      <w:r>
-        <w:rPr>
-          <w:sz w:val="24"/>
-          <w:szCs w:val="24"/>
-        </w:rPr>
-        <w:t xml:space="preserve"> and </w:t>
-      </w:r>
-      <w:proofErr w:type="spellStart"/>
-      <w:r>
-        <w:rPr>
-          <w:sz w:val="24"/>
-          <w:szCs w:val="24"/>
-        </w:rPr>
-        <w:t>property_exempt</w:t>
-      </w:r>
-      <w:proofErr w:type="spellEnd"/>
+        <w:t>(middle="full"</w:t>
+      </w:r>
+      <w:proofErr w:type="gramStart"/>
       <w:r>
         <w:rPr>
           <w:sz w:val="24"/>
@@ -1515,212 +2347,15 @@
           <w:sz w:val="24"/>
           <w:szCs w:val="24"/>
         </w:rPr>
-        <w:t xml:space="preserve"> %}</w:t>
-      </w:r>
-    </w:p>
-    <w:p>
-      <w:pPr>
-        <w:rPr>
-          <w:sz w:val="24"/>
-          <w:szCs w:val="24"/>
-          <w:lang w:val="en-US"/>
-        </w:rPr>
-      </w:pPr>
-      <w:r>
-        <w:rPr>
-          <w:sz w:val="24"/>
-          <w:szCs w:val="24"/>
-        </w:rPr>
-        <w:t>I am unable to pay this debt</w:t>
-      </w:r>
-      <w:r>
-        <w:rPr>
-          <w:sz w:val="24"/>
-          <w:szCs w:val="24"/>
-        </w:rPr>
-        <w:t xml:space="preserve">. </w:t>
-      </w:r>
-      <w:r>
-        <w:rPr>
-          <w:sz w:val="24"/>
-          <w:szCs w:val="24"/>
-          <w:lang w:val="en-US"/>
-        </w:rPr>
-        <w:t xml:space="preserve">Since </w:t>
-      </w:r>
-      <w:r>
-        <w:rPr>
-          <w:sz w:val="24"/>
-          <w:szCs w:val="24"/>
-          <w:lang w:val="en-US"/>
-        </w:rPr>
-        <w:t xml:space="preserve">all my </w:t>
-      </w:r>
-      <w:r>
-        <w:rPr>
-          <w:sz w:val="24"/>
-          <w:szCs w:val="24"/>
-          <w:lang w:val="en-US"/>
-        </w:rPr>
-        <w:t xml:space="preserve">income and </w:t>
-      </w:r>
-      <w:r>
-        <w:rPr>
-          <w:sz w:val="24"/>
-          <w:szCs w:val="24"/>
-          <w:lang w:val="en-US"/>
-        </w:rPr>
-        <w:t>property are exempt under the laws of Illinois, any attempt to collect this debt will not be successful.</w:t>
-      </w:r>
-    </w:p>
-    <w:p>
-      <w:pPr>
-        <w:rPr>
-          <w:sz w:val="24"/>
-          <w:szCs w:val="24"/>
-          <w:lang w:val="en-US"/>
-        </w:rPr>
-      </w:pPr>
-    </w:p>
-    <w:p>
-      <w:pPr>
-        <w:rPr>
-          <w:sz w:val="24"/>
-          <w:szCs w:val="24"/>
-        </w:rPr>
-      </w:pPr>
-      <w:r>
-        <w:rPr>
-          <w:sz w:val="24"/>
-          <w:szCs w:val="24"/>
-        </w:rPr>
-        <w:t>{%</w:t>
-      </w:r>
-      <w:r>
-        <w:rPr>
-          <w:sz w:val="24"/>
-          <w:szCs w:val="24"/>
-        </w:rPr>
-        <w:t>p</w:t>
-      </w:r>
-      <w:r>
-        <w:rPr>
-          <w:sz w:val="24"/>
-          <w:szCs w:val="24"/>
-        </w:rPr>
-        <w:t xml:space="preserve"> endif %}</w:t>
-      </w:r>
-    </w:p>
-    <w:p>
-      <w:pPr>
-        <w:rPr>
-          <w:sz w:val="24"/>
-          <w:szCs w:val="24"/>
-        </w:rPr>
-      </w:pPr>
-      <w:r>
-        <w:rPr>
-          <w:sz w:val="24"/>
-          <w:szCs w:val="24"/>
-        </w:rPr>
-        <w:t>Sincerely,</w:t>
-      </w:r>
-    </w:p>
-    <w:p>
-      <w:pPr>
-        <w:rPr>
-          <w:sz w:val="24"/>
-          <w:szCs w:val="24"/>
-        </w:rPr>
-      </w:pPr>
-    </w:p>
-    <w:p>
-      <w:pPr>
-        <w:rPr>
-          <w:sz w:val="24"/>
-          <w:szCs w:val="24"/>
-        </w:rPr>
-      </w:pPr>
-    </w:p>
-    <w:p>
-      <w:pPr>
-        <w:rPr>
-          <w:sz w:val="24"/>
-          <w:szCs w:val="24"/>
-        </w:rPr>
-      </w:pPr>
-      <w:r>
-        <w:rPr>
-          <w:sz w:val="24"/>
-          <w:szCs w:val="24"/>
-        </w:rPr>
-        <w:t>__________________</w:t>
-      </w:r>
-      <w:r>
-        <w:rPr>
-          <w:sz w:val="24"/>
-          <w:szCs w:val="24"/>
-        </w:rPr>
-        <w:t>________</w:t>
-      </w:r>
-      <w:r>
-        <w:rPr>
-          <w:sz w:val="24"/>
-          <w:szCs w:val="24"/>
-        </w:rPr>
-        <w:t>___</w:t>
-      </w:r>
-    </w:p>
-    <w:p>
-      <w:pPr>
-        <w:rPr>
-          <w:sz w:val="24"/>
-          <w:szCs w:val="24"/>
-        </w:rPr>
-      </w:pPr>
-      <w:r>
-        <w:rPr>
-          <w:sz w:val="24"/>
-          <w:szCs w:val="24"/>
-        </w:rPr>
-        <w:t xml:space="preserve">{{ </w:t>
-      </w:r>
-      <w:proofErr w:type="spellStart"/>
-      <w:r>
-        <w:rPr>
-          <w:sz w:val="24"/>
-          <w:szCs w:val="24"/>
-        </w:rPr>
-        <w:t>user</w:t>
-      </w:r>
-      <w:r>
-        <w:rPr>
-          <w:sz w:val="24"/>
-          <w:szCs w:val="24"/>
-        </w:rPr>
-        <w:t>.name</w:t>
-      </w:r>
-      <w:r>
-        <w:rPr>
-          <w:sz w:val="24"/>
-          <w:szCs w:val="24"/>
-        </w:rPr>
-        <w:t>.full</w:t>
-      </w:r>
-      <w:proofErr w:type="spellEnd"/>
-      <w:r>
-        <w:rPr>
-          <w:sz w:val="24"/>
-          <w:szCs w:val="24"/>
-        </w:rPr>
-        <w:t>(middle="full")</w:t>
-      </w:r>
-      <w:r>
-        <w:rPr>
-          <w:sz w:val="24"/>
-          <w:szCs w:val="24"/>
-        </w:rPr>
-        <w:t xml:space="preserve"> }}</w:t>
+        <w:t xml:space="preserve"> }</w:t>
+      </w:r>
+      <w:proofErr w:type="gramEnd"/>
+      <w:r>
+        <w:rPr>
+          <w:sz w:val="24"/>
+          <w:szCs w:val="24"/>
+        </w:rPr>
+        <w:t>}</w:t>
       </w:r>
     </w:p>
     <w:sectPr>

</xml_diff>

<commit_message>
adjustments after internal reviews updated logo
</commit_message>
<xml_diff>
--- a/docassemble/DebtCollectorLetter/data/templates/debt_collector_letter.docx
+++ b/docassemble/DebtCollectorLetter/data/templates/debt_collector_letter.docx
@@ -2359,11 +2359,12 @@
       </w:r>
     </w:p>
     <w:sectPr>
+      <w:footerReference w:type="default" r:id="rId7"/>
+      <w:footerReference w:type="first" r:id="rId8"/>
       <w:pgSz w:w="12240" w:h="15840"/>
       <w:pgMar w:top="1440" w:right="1152" w:bottom="1440" w:left="1440" w:header="720" w:footer="720" w:gutter="0"/>
       <w:pgNumType w:start="1"/>
       <w:cols w:space="720"/>
-      <w:titlePg/>
       <w:docGrid w:linePitch="299"/>
     </w:sectPr>
   </w:body>
@@ -2393,6 +2394,141 @@
     </w:p>
   </w:endnote>
 </w:endnotes>
+</file>
+
+<file path=word/footer1.xml><?xml version="1.0" encoding="utf-8"?>
+<w:ftr xmlns:wpc="http://schemas.microsoft.com/office/word/2010/wordprocessingCanvas" xmlns:cx="http://schemas.microsoft.com/office/drawing/2014/chartex" xmlns:cx1="http://schemas.microsoft.com/office/drawing/2015/9/8/chartex" xmlns:cx2="http://schemas.microsoft.com/office/drawing/2015/10/21/chartex" xmlns:cx3="http://schemas.microsoft.com/office/drawing/2016/5/9/chartex" xmlns:cx4="http://schemas.microsoft.com/office/drawing/2016/5/10/chartex" xmlns:cx5="http://schemas.microsoft.com/office/drawing/2016/5/11/chartex" xmlns:cx6="http://schemas.microsoft.com/office/drawing/2016/5/12/chartex" xmlns:cx7="http://schemas.microsoft.com/office/drawing/2016/5/13/chartex" xmlns:cx8="http://schemas.microsoft.com/office/drawing/2016/5/14/chartex" xmlns:mc="http://schemas.openxmlformats.org/markup-compatibility/2006" xmlns:aink="http://schemas.microsoft.com/office/drawing/2016/ink" xmlns:am3d="http://schemas.microsoft.com/office/drawing/2017/model3d" xmlns:o="urn:schemas-microsoft-com:office:office" xmlns:oel="http://schemas.microsoft.com/office/2019/extlst" xmlns:r="http://schemas.openxmlformats.org/officeDocument/2006/relationships" xmlns:m="http://schemas.openxmlformats.org/officeDocument/2006/math" xmlns:v="urn:schemas-microsoft-com:vml" xmlns:wp14="http://schemas.microsoft.com/office/word/2010/wordprocessingDrawing" xmlns:wp="http://schemas.openxmlformats.org/drawingml/2006/wordprocessingDrawing" xmlns:w10="urn:schemas-microsoft-com:office:word" xmlns:w="http://schemas.openxmlformats.org/wordprocessingml/2006/main" xmlns:w14="http://schemas.microsoft.com/office/word/2010/wordml" xmlns:w15="http://schemas.microsoft.com/office/word/2012/wordml" xmlns:w16cex="http://schemas.microsoft.com/office/word/2018/wordml/cex" xmlns:w16cid="http://schemas.microsoft.com/office/word/2016/wordml/cid" xmlns:w16="http://schemas.microsoft.com/office/word/2018/wordml" xmlns:w16du="http://schemas.microsoft.com/office/word/2023/wordml/word16du" xmlns:w16sdtdh="http://schemas.microsoft.com/office/word/2020/wordml/sdtdatahash" xmlns:w16sdtfl="http://schemas.microsoft.com/office/word/2024/wordml/sdtformatlock" xmlns:w16se="http://schemas.microsoft.com/office/word/2015/wordml/symex" xmlns:wpg="http://schemas.microsoft.com/office/word/2010/wordprocessingGroup" xmlns:wpi="http://schemas.microsoft.com/office/word/2010/wordprocessingInk" xmlns:wne="http://schemas.microsoft.com/office/word/2006/wordml" xmlns:wps="http://schemas.microsoft.com/office/word/2010/wordprocessingShape" mc:Ignorable="w14 w15 w16se w16cid w16 w16cex w16sdtdh w16sdtfl w16du wp14">
+  <w:sdt>
+    <w:sdtPr>
+      <w:id w:val="1491372795"/>
+      <w:docPartObj>
+        <w:docPartGallery w:val="Page Numbers (Bottom of Page)"/>
+        <w:docPartUnique/>
+      </w:docPartObj>
+    </w:sdtPr>
+    <w:sdtContent>
+      <w:sdt>
+        <w:sdtPr>
+          <w:id w:val="1728636285"/>
+          <w:docPartObj>
+            <w:docPartGallery w:val="Page Numbers (Top of Page)"/>
+            <w:docPartUnique/>
+          </w:docPartObj>
+        </w:sdtPr>
+        <w:sdtContent>
+          <w:p>
+            <w:pPr>
+              <w:pStyle w:val="Footer"/>
+              <w:jc w:val="center"/>
+            </w:pPr>
+            <w:r>
+              <w:t xml:space="preserve">Page </w:t>
+            </w:r>
+            <w:r>
+              <w:rPr>
+                <w:sz w:val="24"/>
+                <w:szCs w:val="24"/>
+              </w:rPr>
+              <w:fldChar w:fldCharType="begin"/>
+            </w:r>
+            <w:r>
+              <w:instrText xml:space="preserve"> PAGE </w:instrText>
+            </w:r>
+            <w:r>
+              <w:rPr>
+                <w:sz w:val="24"/>
+                <w:szCs w:val="24"/>
+              </w:rPr>
+              <w:fldChar w:fldCharType="separate"/>
+            </w:r>
+            <w:r>
+              <w:rPr>
+                <w:noProof/>
+              </w:rPr>
+              <w:t>2</w:t>
+            </w:r>
+            <w:r>
+              <w:rPr>
+                <w:sz w:val="24"/>
+                <w:szCs w:val="24"/>
+              </w:rPr>
+              <w:fldChar w:fldCharType="end"/>
+            </w:r>
+            <w:r>
+              <w:t xml:space="preserve"> of </w:t>
+            </w:r>
+            <w:fldSimple w:instr=" NUMPAGES  ">
+              <w:r>
+                <w:rPr>
+                  <w:noProof/>
+                </w:rPr>
+                <w:t>2</w:t>
+              </w:r>
+            </w:fldSimple>
+          </w:p>
+        </w:sdtContent>
+      </w:sdt>
+    </w:sdtContent>
+  </w:sdt>
+  <w:p>
+    <w:pPr>
+      <w:pStyle w:val="Footer"/>
+    </w:pPr>
+  </w:p>
+</w:ftr>
+</file>
+
+<file path=word/footer2.xml><?xml version="1.0" encoding="utf-8"?>
+<w:ftr xmlns:wpc="http://schemas.microsoft.com/office/word/2010/wordprocessingCanvas" xmlns:cx="http://schemas.microsoft.com/office/drawing/2014/chartex" xmlns:cx1="http://schemas.microsoft.com/office/drawing/2015/9/8/chartex" xmlns:cx2="http://schemas.microsoft.com/office/drawing/2015/10/21/chartex" xmlns:cx3="http://schemas.microsoft.com/office/drawing/2016/5/9/chartex" xmlns:cx4="http://schemas.microsoft.com/office/drawing/2016/5/10/chartex" xmlns:cx5="http://schemas.microsoft.com/office/drawing/2016/5/11/chartex" xmlns:cx6="http://schemas.microsoft.com/office/drawing/2016/5/12/chartex" xmlns:cx7="http://schemas.microsoft.com/office/drawing/2016/5/13/chartex" xmlns:cx8="http://schemas.microsoft.com/office/drawing/2016/5/14/chartex" xmlns:mc="http://schemas.openxmlformats.org/markup-compatibility/2006" xmlns:aink="http://schemas.microsoft.com/office/drawing/2016/ink" xmlns:am3d="http://schemas.microsoft.com/office/drawing/2017/model3d" xmlns:o="urn:schemas-microsoft-com:office:office" xmlns:oel="http://schemas.microsoft.com/office/2019/extlst" xmlns:r="http://schemas.openxmlformats.org/officeDocument/2006/relationships" xmlns:m="http://schemas.openxmlformats.org/officeDocument/2006/math" xmlns:v="urn:schemas-microsoft-com:vml" xmlns:wp14="http://schemas.microsoft.com/office/word/2010/wordprocessingDrawing" xmlns:wp="http://schemas.openxmlformats.org/drawingml/2006/wordprocessingDrawing" xmlns:w10="urn:schemas-microsoft-com:office:word" xmlns:w="http://schemas.openxmlformats.org/wordprocessingml/2006/main" xmlns:w14="http://schemas.microsoft.com/office/word/2010/wordml" xmlns:w15="http://schemas.microsoft.com/office/word/2012/wordml" xmlns:w16cex="http://schemas.microsoft.com/office/word/2018/wordml/cex" xmlns:w16cid="http://schemas.microsoft.com/office/word/2016/wordml/cid" xmlns:w16="http://schemas.microsoft.com/office/word/2018/wordml" xmlns:w16du="http://schemas.microsoft.com/office/word/2023/wordml/word16du" xmlns:w16sdtdh="http://schemas.microsoft.com/office/word/2020/wordml/sdtdatahash" xmlns:w16sdtfl="http://schemas.microsoft.com/office/word/2024/wordml/sdtformatlock" xmlns:w16se="http://schemas.microsoft.com/office/word/2015/wordml/symex" xmlns:wpg="http://schemas.microsoft.com/office/word/2010/wordprocessingGroup" xmlns:wpi="http://schemas.microsoft.com/office/word/2010/wordprocessingInk" xmlns:wne="http://schemas.microsoft.com/office/word/2006/wordml" xmlns:wps="http://schemas.microsoft.com/office/word/2010/wordprocessingShape" mc:Ignorable="w14 w15 w16se w16cid w16 w16cex w16sdtdh w16sdtfl w16du wp14">
+  <w:sdt>
+    <w:sdtPr>
+      <w:id w:val="-391961541"/>
+      <w:docPartObj>
+        <w:docPartGallery w:val="Page Numbers (Bottom of Page)"/>
+        <w:docPartUnique/>
+      </w:docPartObj>
+    </w:sdtPr>
+    <w:sdtEndPr>
+      <w:rPr>
+        <w:noProof/>
+      </w:rPr>
+    </w:sdtEndPr>
+    <w:sdtContent>
+      <w:p>
+        <w:pPr>
+          <w:pStyle w:val="Footer"/>
+          <w:jc w:val="center"/>
+        </w:pPr>
+        <w:r>
+          <w:fldChar w:fldCharType="begin"/>
+        </w:r>
+        <w:r>
+          <w:instrText xml:space="preserve"> PAGE   \* MERGEFORMAT </w:instrText>
+        </w:r>
+        <w:r>
+          <w:fldChar w:fldCharType="separate"/>
+        </w:r>
+        <w:r>
+          <w:rPr>
+            <w:noProof/>
+          </w:rPr>
+          <w:t>2</w:t>
+        </w:r>
+        <w:r>
+          <w:rPr>
+            <w:noProof/>
+          </w:rPr>
+          <w:fldChar w:fldCharType="end"/>
+        </w:r>
+      </w:p>
+    </w:sdtContent>
+  </w:sdt>
+  <w:p>
+    <w:pPr>
+      <w:pStyle w:val="Footer"/>
+    </w:pPr>
+  </w:p>
+</w:ftr>
 </file>
 
 <file path=word/footnotes.xml><?xml version="1.0" encoding="utf-8"?>

</xml_diff>

<commit_message>
incorporated first round of lcm feedback
</commit_message>
<xml_diff>
--- a/docassemble/DebtCollectorLetter/data/templates/debt_collector_letter.docx
+++ b/docassemble/DebtCollectorLetter/data/templates/debt_collector_letter.docx
@@ -9,7 +9,102 @@
           <w:szCs w:val="24"/>
         </w:rPr>
       </w:pPr>
-      <w:proofErr w:type="gramStart"/>
+      <w:r>
+        <w:rPr>
+          <w:sz w:val="24"/>
+          <w:szCs w:val="24"/>
+        </w:rPr>
+        <w:t>{{ letter_date }}</w:t>
+      </w:r>
+    </w:p>
+    <w:p>
+      <w:pPr>
+        <w:rPr>
+          <w:sz w:val="24"/>
+          <w:szCs w:val="24"/>
+        </w:rPr>
+      </w:pPr>
+    </w:p>
+    <w:p>
+      <w:pPr>
+        <w:rPr>
+          <w:sz w:val="24"/>
+          <w:szCs w:val="24"/>
+        </w:rPr>
+      </w:pPr>
+    </w:p>
+    <w:p>
+      <w:pPr>
+        <w:rPr>
+          <w:sz w:val="24"/>
+          <w:szCs w:val="24"/>
+        </w:rPr>
+      </w:pPr>
+      <w:r>
+        <w:rPr>
+          <w:sz w:val="24"/>
+          <w:szCs w:val="24"/>
+        </w:rPr>
+        <w:t>{{ user</w:t>
+      </w:r>
+      <w:r>
+        <w:rPr>
+          <w:sz w:val="24"/>
+          <w:szCs w:val="24"/>
+        </w:rPr>
+        <w:t>.name</w:t>
+      </w:r>
+      <w:r>
+        <w:rPr>
+          <w:sz w:val="24"/>
+          <w:szCs w:val="24"/>
+        </w:rPr>
+        <w:t>.full(middle="full")</w:t>
+      </w:r>
+      <w:r>
+        <w:rPr>
+          <w:sz w:val="24"/>
+          <w:szCs w:val="24"/>
+        </w:rPr>
+        <w:t xml:space="preserve"> }}</w:t>
+      </w:r>
+    </w:p>
+    <w:p>
+      <w:pPr>
+        <w:rPr>
+          <w:sz w:val="24"/>
+          <w:szCs w:val="24"/>
+        </w:rPr>
+      </w:pPr>
+      <w:r>
+        <w:rPr>
+          <w:sz w:val="24"/>
+          <w:szCs w:val="24"/>
+        </w:rPr>
+        <w:t>{{ user.address</w:t>
+      </w:r>
+      <w:r>
+        <w:rPr>
+          <w:sz w:val="24"/>
+          <w:szCs w:val="24"/>
+        </w:rPr>
+        <w:t>.line_one(bare=True)</w:t>
+      </w:r>
+      <w:r>
+        <w:rPr>
+          <w:sz w:val="24"/>
+          <w:szCs w:val="24"/>
+        </w:rPr>
+        <w:t xml:space="preserve"> }}</w:t>
+      </w:r>
+    </w:p>
+    <w:p>
+      <w:pPr>
+        <w:rPr>
+          <w:sz w:val="24"/>
+          <w:szCs w:val="24"/>
+        </w:rPr>
+      </w:pPr>
       <w:r>
         <w:rPr>
           <w:sz w:val="24"/>
@@ -17,71 +112,73 @@
         </w:rPr>
         <w:t xml:space="preserve">{{ </w:t>
       </w:r>
-      <w:proofErr w:type="spellStart"/>
-      <w:r>
-        <w:rPr>
-          <w:sz w:val="24"/>
-          <w:szCs w:val="24"/>
-        </w:rPr>
-        <w:t>letter</w:t>
-      </w:r>
-      <w:proofErr w:type="gramEnd"/>
-      <w:r>
-        <w:rPr>
-          <w:sz w:val="24"/>
-          <w:szCs w:val="24"/>
-        </w:rPr>
-        <w:t>_</w:t>
-      </w:r>
-      <w:proofErr w:type="gramStart"/>
-      <w:r>
-        <w:rPr>
-          <w:sz w:val="24"/>
-          <w:szCs w:val="24"/>
-        </w:rPr>
-        <w:t>date</w:t>
-      </w:r>
-      <w:proofErr w:type="spellEnd"/>
-      <w:r>
-        <w:rPr>
-          <w:sz w:val="24"/>
-          <w:szCs w:val="24"/>
-        </w:rPr>
-        <w:t xml:space="preserve"> }</w:t>
-      </w:r>
-      <w:proofErr w:type="gramEnd"/>
-      <w:r>
-        <w:rPr>
-          <w:sz w:val="24"/>
-          <w:szCs w:val="24"/>
-        </w:rPr>
-        <w:t>}</w:t>
-      </w:r>
-    </w:p>
-    <w:p>
-      <w:pPr>
-        <w:rPr>
-          <w:sz w:val="24"/>
-          <w:szCs w:val="24"/>
-        </w:rPr>
-      </w:pPr>
-    </w:p>
-    <w:p>
-      <w:pPr>
-        <w:rPr>
-          <w:sz w:val="24"/>
-          <w:szCs w:val="24"/>
-        </w:rPr>
-      </w:pPr>
-    </w:p>
-    <w:p>
-      <w:pPr>
-        <w:rPr>
-          <w:sz w:val="24"/>
-          <w:szCs w:val="24"/>
-        </w:rPr>
-      </w:pPr>
-      <w:proofErr w:type="gramStart"/>
+      <w:r>
+        <w:rPr>
+          <w:sz w:val="24"/>
+          <w:szCs w:val="24"/>
+        </w:rPr>
+        <w:t>user.address.line_two()</w:t>
+      </w:r>
+      <w:r>
+        <w:rPr>
+          <w:sz w:val="24"/>
+          <w:szCs w:val="24"/>
+        </w:rPr>
+        <w:t xml:space="preserve"> }}</w:t>
+      </w:r>
+    </w:p>
+    <w:p>
+      <w:pPr>
+        <w:rPr>
+          <w:sz w:val="24"/>
+          <w:szCs w:val="24"/>
+        </w:rPr>
+      </w:pPr>
+    </w:p>
+    <w:p>
+      <w:pPr>
+        <w:rPr>
+          <w:sz w:val="24"/>
+          <w:szCs w:val="24"/>
+        </w:rPr>
+      </w:pPr>
+    </w:p>
+    <w:p>
+      <w:pPr>
+        <w:rPr>
+          <w:sz w:val="24"/>
+          <w:szCs w:val="24"/>
+        </w:rPr>
+      </w:pPr>
+      <w:r>
+        <w:rPr>
+          <w:sz w:val="24"/>
+          <w:szCs w:val="24"/>
+        </w:rPr>
+        <w:t>{{ debt_collector</w:t>
+      </w:r>
+      <w:r>
+        <w:rPr>
+          <w:sz w:val="24"/>
+          <w:szCs w:val="24"/>
+        </w:rPr>
+        <w:t>.name</w:t>
+      </w:r>
+      <w:r>
+        <w:rPr>
+          <w:sz w:val="24"/>
+          <w:szCs w:val="24"/>
+        </w:rPr>
+        <w:t xml:space="preserve"> }}</w:t>
+      </w:r>
+    </w:p>
+    <w:p>
+      <w:pPr>
+        <w:rPr>
+          <w:sz w:val="24"/>
+          <w:szCs w:val="24"/>
+        </w:rPr>
+      </w:pPr>
       <w:r>
         <w:rPr>
           <w:sz w:val="24"/>
@@ -89,250 +186,42 @@
         </w:rPr>
         <w:t xml:space="preserve">{{ </w:t>
       </w:r>
-      <w:proofErr w:type="spellStart"/>
-      <w:r>
-        <w:rPr>
-          <w:sz w:val="24"/>
-          <w:szCs w:val="24"/>
-        </w:rPr>
-        <w:t>user</w:t>
-      </w:r>
-      <w:r>
-        <w:rPr>
-          <w:sz w:val="24"/>
-          <w:szCs w:val="24"/>
-        </w:rPr>
-        <w:t>.name</w:t>
-      </w:r>
-      <w:proofErr w:type="gramEnd"/>
-      <w:r>
-        <w:rPr>
-          <w:sz w:val="24"/>
-          <w:szCs w:val="24"/>
-        </w:rPr>
-        <w:t>.full</w:t>
-      </w:r>
-      <w:proofErr w:type="spellEnd"/>
-      <w:r>
-        <w:rPr>
-          <w:sz w:val="24"/>
-          <w:szCs w:val="24"/>
-        </w:rPr>
-        <w:t>(middle="full"</w:t>
-      </w:r>
-      <w:proofErr w:type="gramStart"/>
-      <w:r>
-        <w:rPr>
-          <w:sz w:val="24"/>
-          <w:szCs w:val="24"/>
-        </w:rPr>
-        <w:t>)</w:t>
-      </w:r>
-      <w:r>
-        <w:rPr>
-          <w:sz w:val="24"/>
-          <w:szCs w:val="24"/>
-        </w:rPr>
-        <w:t xml:space="preserve"> }</w:t>
-      </w:r>
-      <w:proofErr w:type="gramEnd"/>
-      <w:r>
-        <w:rPr>
-          <w:sz w:val="24"/>
-          <w:szCs w:val="24"/>
-        </w:rPr>
-        <w:t>}</w:t>
-      </w:r>
-    </w:p>
-    <w:p>
-      <w:pPr>
-        <w:rPr>
-          <w:sz w:val="24"/>
-          <w:szCs w:val="24"/>
-        </w:rPr>
-      </w:pPr>
-      <w:proofErr w:type="gramStart"/>
-      <w:r>
-        <w:rPr>
-          <w:sz w:val="24"/>
-          <w:szCs w:val="24"/>
-        </w:rPr>
-        <w:t xml:space="preserve">{{ </w:t>
-      </w:r>
-      <w:proofErr w:type="spellStart"/>
-      <w:r>
-        <w:rPr>
-          <w:sz w:val="24"/>
-          <w:szCs w:val="24"/>
-        </w:rPr>
-        <w:t>user</w:t>
-      </w:r>
-      <w:proofErr w:type="gramEnd"/>
-      <w:r>
-        <w:rPr>
-          <w:sz w:val="24"/>
-          <w:szCs w:val="24"/>
-        </w:rPr>
-        <w:t>.</w:t>
-      </w:r>
-      <w:proofErr w:type="gramStart"/>
-      <w:r>
-        <w:rPr>
-          <w:sz w:val="24"/>
-          <w:szCs w:val="24"/>
-        </w:rPr>
-        <w:t>address</w:t>
-      </w:r>
-      <w:r>
-        <w:rPr>
-          <w:sz w:val="24"/>
-          <w:szCs w:val="24"/>
-        </w:rPr>
-        <w:t>.line</w:t>
-      </w:r>
-      <w:proofErr w:type="gramEnd"/>
-      <w:r>
-        <w:rPr>
-          <w:sz w:val="24"/>
-          <w:szCs w:val="24"/>
-        </w:rPr>
-        <w:t>_one</w:t>
-      </w:r>
-      <w:proofErr w:type="spellEnd"/>
-      <w:r>
-        <w:rPr>
-          <w:sz w:val="24"/>
-          <w:szCs w:val="24"/>
-        </w:rPr>
-        <w:t>(bare=True</w:t>
-      </w:r>
-      <w:proofErr w:type="gramStart"/>
-      <w:r>
-        <w:rPr>
-          <w:sz w:val="24"/>
-          <w:szCs w:val="24"/>
-        </w:rPr>
-        <w:t>)</w:t>
-      </w:r>
-      <w:r>
-        <w:rPr>
-          <w:sz w:val="24"/>
-          <w:szCs w:val="24"/>
-        </w:rPr>
-        <w:t xml:space="preserve"> }</w:t>
-      </w:r>
-      <w:proofErr w:type="gramEnd"/>
-      <w:r>
-        <w:rPr>
-          <w:sz w:val="24"/>
-          <w:szCs w:val="24"/>
-        </w:rPr>
-        <w:t>}</w:t>
-      </w:r>
-    </w:p>
-    <w:p>
-      <w:pPr>
-        <w:rPr>
-          <w:sz w:val="24"/>
-          <w:szCs w:val="24"/>
-        </w:rPr>
-      </w:pPr>
-      <w:proofErr w:type="gramStart"/>
-      <w:r>
-        <w:rPr>
-          <w:sz w:val="24"/>
-          <w:szCs w:val="24"/>
-        </w:rPr>
-        <w:t xml:space="preserve">{{ </w:t>
-      </w:r>
-      <w:proofErr w:type="spellStart"/>
-      <w:r>
-        <w:rPr>
-          <w:sz w:val="24"/>
-          <w:szCs w:val="24"/>
-        </w:rPr>
-        <w:t>user</w:t>
-      </w:r>
-      <w:proofErr w:type="gramEnd"/>
-      <w:r>
-        <w:rPr>
-          <w:sz w:val="24"/>
-          <w:szCs w:val="24"/>
-        </w:rPr>
-        <w:t>.</w:t>
-      </w:r>
-      <w:proofErr w:type="gramStart"/>
-      <w:r>
-        <w:rPr>
-          <w:sz w:val="24"/>
-          <w:szCs w:val="24"/>
-        </w:rPr>
-        <w:t>address.line</w:t>
-      </w:r>
-      <w:proofErr w:type="gramEnd"/>
-      <w:r>
-        <w:rPr>
-          <w:sz w:val="24"/>
-          <w:szCs w:val="24"/>
-        </w:rPr>
-        <w:t>_</w:t>
-      </w:r>
-      <w:proofErr w:type="gramStart"/>
-      <w:r>
-        <w:rPr>
-          <w:sz w:val="24"/>
-          <w:szCs w:val="24"/>
-        </w:rPr>
-        <w:t>two</w:t>
-      </w:r>
-      <w:proofErr w:type="spellEnd"/>
-      <w:r>
-        <w:rPr>
-          <w:sz w:val="24"/>
-          <w:szCs w:val="24"/>
-        </w:rPr>
-        <w:t>()</w:t>
-      </w:r>
-      <w:r>
-        <w:rPr>
-          <w:sz w:val="24"/>
-          <w:szCs w:val="24"/>
-        </w:rPr>
-        <w:t xml:space="preserve"> }</w:t>
-      </w:r>
-      <w:proofErr w:type="gramEnd"/>
-      <w:r>
-        <w:rPr>
-          <w:sz w:val="24"/>
-          <w:szCs w:val="24"/>
-        </w:rPr>
-        <w:t>}</w:t>
-      </w:r>
-    </w:p>
-    <w:p>
-      <w:pPr>
-        <w:rPr>
-          <w:sz w:val="24"/>
-          <w:szCs w:val="24"/>
-        </w:rPr>
-      </w:pPr>
-    </w:p>
-    <w:p>
-      <w:pPr>
-        <w:rPr>
-          <w:sz w:val="24"/>
-          <w:szCs w:val="24"/>
-        </w:rPr>
-      </w:pPr>
-    </w:p>
-    <w:p>
-      <w:pPr>
-        <w:rPr>
-          <w:sz w:val="24"/>
-          <w:szCs w:val="24"/>
-        </w:rPr>
-      </w:pPr>
-      <w:proofErr w:type="gramStart"/>
+      <w:r>
+        <w:rPr>
+          <w:sz w:val="24"/>
+          <w:szCs w:val="24"/>
+        </w:rPr>
+        <w:t>debt_collector</w:t>
+      </w:r>
+      <w:r>
+        <w:rPr>
+          <w:sz w:val="24"/>
+          <w:szCs w:val="24"/>
+        </w:rPr>
+        <w:t>.address</w:t>
+      </w:r>
+      <w:r>
+        <w:rPr>
+          <w:sz w:val="24"/>
+          <w:szCs w:val="24"/>
+        </w:rPr>
+        <w:t>.line_one(bare=True)</w:t>
+      </w:r>
+      <w:r>
+        <w:rPr>
+          <w:sz w:val="24"/>
+          <w:szCs w:val="24"/>
+        </w:rPr>
+        <w:t xml:space="preserve"> }}</w:t>
+      </w:r>
+    </w:p>
+    <w:p>
+      <w:pPr>
+        <w:rPr>
+          <w:sz w:val="24"/>
+          <w:szCs w:val="24"/>
+        </w:rPr>
+      </w:pPr>
       <w:r>
         <w:rPr>
           <w:sz w:val="24"/>
@@ -345,9 +234,8 @@
           <w:sz w:val="24"/>
           <w:szCs w:val="24"/>
         </w:rPr>
-        <w:t>.name</w:t>
-      </w:r>
-      <w:proofErr w:type="gramEnd"/>
+        <w:t>.address.line_two()</w:t>
+      </w:r>
       <w:r>
         <w:rPr>
           <w:sz w:val="24"/>
@@ -363,178 +251,6 @@
           <w:szCs w:val="24"/>
         </w:rPr>
       </w:pPr>
-      <w:proofErr w:type="gramStart"/>
-      <w:r>
-        <w:rPr>
-          <w:sz w:val="24"/>
-          <w:szCs w:val="24"/>
-        </w:rPr>
-        <w:t xml:space="preserve">{{ </w:t>
-      </w:r>
-      <w:proofErr w:type="spellStart"/>
-      <w:r>
-        <w:rPr>
-          <w:sz w:val="24"/>
-          <w:szCs w:val="24"/>
-        </w:rPr>
-        <w:t>debt</w:t>
-      </w:r>
-      <w:proofErr w:type="gramEnd"/>
-      <w:r>
-        <w:rPr>
-          <w:sz w:val="24"/>
-          <w:szCs w:val="24"/>
-        </w:rPr>
-        <w:t>_</w:t>
-      </w:r>
-      <w:proofErr w:type="gramStart"/>
-      <w:r>
-        <w:rPr>
-          <w:sz w:val="24"/>
-          <w:szCs w:val="24"/>
-        </w:rPr>
-        <w:t>collector</w:t>
-      </w:r>
-      <w:r>
-        <w:rPr>
-          <w:sz w:val="24"/>
-          <w:szCs w:val="24"/>
-        </w:rPr>
-        <w:t>.address</w:t>
-      </w:r>
-      <w:proofErr w:type="gramEnd"/>
-      <w:r>
-        <w:rPr>
-          <w:sz w:val="24"/>
-          <w:szCs w:val="24"/>
-        </w:rPr>
-        <w:t>.line_one</w:t>
-      </w:r>
-      <w:proofErr w:type="spellEnd"/>
-      <w:r>
-        <w:rPr>
-          <w:sz w:val="24"/>
-          <w:szCs w:val="24"/>
-        </w:rPr>
-        <w:t>(bare=True</w:t>
-      </w:r>
-      <w:proofErr w:type="gramStart"/>
-      <w:r>
-        <w:rPr>
-          <w:sz w:val="24"/>
-          <w:szCs w:val="24"/>
-        </w:rPr>
-        <w:t>)</w:t>
-      </w:r>
-      <w:r>
-        <w:rPr>
-          <w:sz w:val="24"/>
-          <w:szCs w:val="24"/>
-        </w:rPr>
-        <w:t xml:space="preserve"> }</w:t>
-      </w:r>
-      <w:proofErr w:type="gramEnd"/>
-      <w:r>
-        <w:rPr>
-          <w:sz w:val="24"/>
-          <w:szCs w:val="24"/>
-        </w:rPr>
-        <w:t>}</w:t>
-      </w:r>
-    </w:p>
-    <w:p>
-      <w:pPr>
-        <w:rPr>
-          <w:sz w:val="24"/>
-          <w:szCs w:val="24"/>
-        </w:rPr>
-      </w:pPr>
-      <w:proofErr w:type="gramStart"/>
-      <w:r>
-        <w:rPr>
-          <w:sz w:val="24"/>
-          <w:szCs w:val="24"/>
-        </w:rPr>
-        <w:t xml:space="preserve">{{ </w:t>
-      </w:r>
-      <w:proofErr w:type="spellStart"/>
-      <w:r>
-        <w:rPr>
-          <w:sz w:val="24"/>
-          <w:szCs w:val="24"/>
-        </w:rPr>
-        <w:t>debt</w:t>
-      </w:r>
-      <w:proofErr w:type="gramEnd"/>
-      <w:r>
-        <w:rPr>
-          <w:sz w:val="24"/>
-          <w:szCs w:val="24"/>
-        </w:rPr>
-        <w:t>_</w:t>
-      </w:r>
-      <w:proofErr w:type="gramStart"/>
-      <w:r>
-        <w:rPr>
-          <w:sz w:val="24"/>
-          <w:szCs w:val="24"/>
-        </w:rPr>
-        <w:t>collector</w:t>
-      </w:r>
-      <w:r>
-        <w:rPr>
-          <w:sz w:val="24"/>
-          <w:szCs w:val="24"/>
-        </w:rPr>
-        <w:t>.address</w:t>
-      </w:r>
-      <w:proofErr w:type="gramEnd"/>
-      <w:r>
-        <w:rPr>
-          <w:sz w:val="24"/>
-          <w:szCs w:val="24"/>
-        </w:rPr>
-        <w:t>.line_</w:t>
-      </w:r>
-      <w:proofErr w:type="gramStart"/>
-      <w:r>
-        <w:rPr>
-          <w:sz w:val="24"/>
-          <w:szCs w:val="24"/>
-        </w:rPr>
-        <w:t>two</w:t>
-      </w:r>
-      <w:proofErr w:type="spellEnd"/>
-      <w:r>
-        <w:rPr>
-          <w:sz w:val="24"/>
-          <w:szCs w:val="24"/>
-        </w:rPr>
-        <w:t>()</w:t>
-      </w:r>
-      <w:r>
-        <w:rPr>
-          <w:sz w:val="24"/>
-          <w:szCs w:val="24"/>
-        </w:rPr>
-        <w:t xml:space="preserve"> }</w:t>
-      </w:r>
-      <w:proofErr w:type="gramEnd"/>
-      <w:r>
-        <w:rPr>
-          <w:sz w:val="24"/>
-          <w:szCs w:val="24"/>
-        </w:rPr>
-        <w:t>}</w:t>
-      </w:r>
-    </w:p>
-    <w:p>
-      <w:pPr>
-        <w:rPr>
-          <w:sz w:val="24"/>
-          <w:szCs w:val="24"/>
-        </w:rPr>
-      </w:pPr>
     </w:p>
     <w:p>
       <w:pPr>
@@ -549,55 +265,7 @@
           <w:szCs w:val="24"/>
         </w:rPr>
         <w:tab/>
-        <w:t xml:space="preserve">RE: Account Number: </w:t>
-      </w:r>
-      <w:proofErr w:type="gramStart"/>
-      <w:r>
-        <w:rPr>
-          <w:sz w:val="24"/>
-          <w:szCs w:val="24"/>
-        </w:rPr>
-        <w:t xml:space="preserve">{{ </w:t>
-      </w:r>
-      <w:proofErr w:type="spellStart"/>
-      <w:r>
-        <w:rPr>
-          <w:sz w:val="24"/>
-          <w:szCs w:val="24"/>
-        </w:rPr>
-        <w:t>account</w:t>
-      </w:r>
-      <w:proofErr w:type="gramEnd"/>
-      <w:r>
-        <w:rPr>
-          <w:sz w:val="24"/>
-          <w:szCs w:val="24"/>
-        </w:rPr>
-        <w:t>_</w:t>
-      </w:r>
-      <w:proofErr w:type="gramStart"/>
-      <w:r>
-        <w:rPr>
-          <w:sz w:val="24"/>
-          <w:szCs w:val="24"/>
-        </w:rPr>
-        <w:t>number</w:t>
-      </w:r>
-      <w:proofErr w:type="spellEnd"/>
-      <w:r>
-        <w:rPr>
-          <w:sz w:val="24"/>
-          <w:szCs w:val="24"/>
-        </w:rPr>
-        <w:t xml:space="preserve"> }</w:t>
-      </w:r>
-      <w:proofErr w:type="gramEnd"/>
-      <w:r>
-        <w:rPr>
-          <w:sz w:val="24"/>
-          <w:szCs w:val="24"/>
-        </w:rPr>
-        <w:t>}</w:t>
+        <w:t>RE: Account Number: {{ account_number }}</w:t>
       </w:r>
     </w:p>
     <w:p>
@@ -622,21 +290,12 @@
         </w:rPr>
         <w:t xml:space="preserve">Dear </w:t>
       </w:r>
-      <w:proofErr w:type="gramStart"/>
-      <w:r>
-        <w:rPr>
-          <w:sz w:val="24"/>
-          <w:szCs w:val="24"/>
-        </w:rPr>
-        <w:t>{{ debt_collector.name</w:t>
-      </w:r>
-      <w:proofErr w:type="gramEnd"/>
-      <w:r>
-        <w:rPr>
-          <w:sz w:val="24"/>
-          <w:szCs w:val="24"/>
-        </w:rPr>
-        <w:t xml:space="preserve"> }}</w:t>
+      <w:r>
+        <w:rPr>
+          <w:sz w:val="24"/>
+          <w:szCs w:val="24"/>
+        </w:rPr>
+        <w:t>{{ debt_collector.name }}</w:t>
       </w:r>
       <w:r>
         <w:rPr>
@@ -666,23 +325,7 @@
           <w:sz w:val="24"/>
           <w:szCs w:val="24"/>
         </w:rPr>
-        <w:t xml:space="preserve">I am responding to your contact about collecting </w:t>
-      </w:r>
-      <w:proofErr w:type="gramStart"/>
-      <w:r>
-        <w:rPr>
-          <w:sz w:val="24"/>
-          <w:szCs w:val="24"/>
-        </w:rPr>
-        <w:t>an alleged</w:t>
-      </w:r>
-      <w:proofErr w:type="gramEnd"/>
-      <w:r>
-        <w:rPr>
-          <w:sz w:val="24"/>
-          <w:szCs w:val="24"/>
-        </w:rPr>
-        <w:t xml:space="preserve"> debt.</w:t>
+        <w:t>I am responding to your contact about collecting an alleged debt.</w:t>
       </w:r>
     </w:p>
     <w:p>
@@ -713,7 +356,6 @@
         </w:rPr>
         <w:t xml:space="preserve"> if </w:t>
       </w:r>
-      <w:proofErr w:type="spellStart"/>
       <w:r>
         <w:rPr>
           <w:sz w:val="24"/>
@@ -726,9 +368,180 @@
           <w:sz w:val="24"/>
           <w:szCs w:val="24"/>
         </w:rPr>
-        <w:t>te_debt</w:t>
-      </w:r>
-      <w:proofErr w:type="spellEnd"/>
+        <w:t>te_debt == true %}</w:t>
+      </w:r>
+    </w:p>
+    <w:p>
+      <w:pPr>
+        <w:rPr>
+          <w:sz w:val="24"/>
+          <w:szCs w:val="24"/>
+        </w:rPr>
+      </w:pPr>
+    </w:p>
+    <w:p>
+      <w:pPr>
+        <w:rPr>
+          <w:sz w:val="24"/>
+          <w:szCs w:val="24"/>
+        </w:rPr>
+      </w:pPr>
+      <w:r>
+        <w:rPr>
+          <w:sz w:val="24"/>
+          <w:szCs w:val="24"/>
+        </w:rPr>
+        <w:t>I dispute this debt. {{ reason_for_dispute</w:t>
+      </w:r>
+      <w:r>
+        <w:rPr>
+          <w:sz w:val="24"/>
+          <w:szCs w:val="24"/>
+        </w:rPr>
+        <w:t>[:-1]</w:t>
+      </w:r>
+      <w:r>
+        <w:rPr>
+          <w:sz w:val="24"/>
+          <w:szCs w:val="24"/>
+        </w:rPr>
+        <w:t xml:space="preserve"> </w:t>
+      </w:r>
+      <w:r>
+        <w:rPr>
+          <w:sz w:val="24"/>
+          <w:szCs w:val="24"/>
+        </w:rPr>
+        <w:t>if re</w:t>
+      </w:r>
+      <w:r>
+        <w:rPr>
+          <w:sz w:val="24"/>
+          <w:szCs w:val="24"/>
+        </w:rPr>
+        <w:t>a</w:t>
+      </w:r>
+      <w:r>
+        <w:rPr>
+          <w:sz w:val="24"/>
+          <w:szCs w:val="24"/>
+        </w:rPr>
+        <w:t xml:space="preserve">son_for_dispute.endswith(“.”) else reason_for_dispute </w:t>
+      </w:r>
+      <w:r>
+        <w:rPr>
+          <w:sz w:val="24"/>
+          <w:szCs w:val="24"/>
+        </w:rPr>
+        <w:t>}}. Please record this dispute. If you stop your</w:t>
+      </w:r>
+      <w:r>
+        <w:rPr>
+          <w:sz w:val="24"/>
+          <w:szCs w:val="24"/>
+        </w:rPr>
+        <w:t xml:space="preserve"> </w:t>
+      </w:r>
+      <w:r>
+        <w:rPr>
+          <w:sz w:val="24"/>
+          <w:szCs w:val="24"/>
+        </w:rPr>
+        <w:t>collection of this debt, and forward or return it to another company, please indicate to them</w:t>
+      </w:r>
+      <w:r>
+        <w:rPr>
+          <w:sz w:val="24"/>
+          <w:szCs w:val="24"/>
+        </w:rPr>
+        <w:t xml:space="preserve"> </w:t>
+      </w:r>
+      <w:r>
+        <w:rPr>
+          <w:sz w:val="24"/>
+          <w:szCs w:val="24"/>
+        </w:rPr>
+        <w:t>that it is disputed. If you report it to a credit bureau (or have already done so), also report</w:t>
+      </w:r>
+      <w:r>
+        <w:rPr>
+          <w:sz w:val="24"/>
+          <w:szCs w:val="24"/>
+        </w:rPr>
+        <w:t xml:space="preserve"> </w:t>
+      </w:r>
+      <w:r>
+        <w:rPr>
+          <w:sz w:val="24"/>
+          <w:szCs w:val="24"/>
+        </w:rPr>
+        <w:t>that the debt is disputed.</w:t>
+      </w:r>
+    </w:p>
+    <w:p>
+      <w:pPr>
+        <w:rPr>
+          <w:sz w:val="24"/>
+          <w:szCs w:val="24"/>
+        </w:rPr>
+      </w:pPr>
+      <w:r>
+        <w:rPr>
+          <w:sz w:val="24"/>
+          <w:szCs w:val="24"/>
+        </w:rPr>
+        <w:t>{%</w:t>
+      </w:r>
+      <w:r>
+        <w:rPr>
+          <w:sz w:val="24"/>
+          <w:szCs w:val="24"/>
+        </w:rPr>
+        <w:t>p</w:t>
+      </w:r>
+      <w:r>
+        <w:rPr>
+          <w:sz w:val="24"/>
+          <w:szCs w:val="24"/>
+        </w:rPr>
+        <w:t xml:space="preserve"> endif %}</w:t>
+      </w:r>
+    </w:p>
+    <w:p>
+      <w:pPr>
+        <w:rPr>
+          <w:sz w:val="24"/>
+          <w:szCs w:val="24"/>
+        </w:rPr>
+      </w:pPr>
+      <w:r>
+        <w:rPr>
+          <w:sz w:val="24"/>
+          <w:szCs w:val="24"/>
+        </w:rPr>
+        <w:t>{%</w:t>
+      </w:r>
+      <w:r>
+        <w:rPr>
+          <w:sz w:val="24"/>
+          <w:szCs w:val="24"/>
+        </w:rPr>
+        <w:t>p</w:t>
+      </w:r>
+      <w:r>
+        <w:rPr>
+          <w:sz w:val="24"/>
+          <w:szCs w:val="24"/>
+        </w:rPr>
+        <w:t xml:space="preserve"> if </w:t>
+      </w:r>
+      <w:r>
+        <w:rPr>
+          <w:sz w:val="24"/>
+          <w:szCs w:val="24"/>
+        </w:rPr>
+        <w:t>validate_debt</w:t>
+      </w:r>
       <w:r>
         <w:rPr>
           <w:sz w:val="24"/>
@@ -736,304 +549,6 @@
         </w:rPr>
         <w:t xml:space="preserve"> == </w:t>
       </w:r>
-      <w:proofErr w:type="gramStart"/>
-      <w:r>
-        <w:rPr>
-          <w:sz w:val="24"/>
-          <w:szCs w:val="24"/>
-        </w:rPr>
-        <w:t>true %}</w:t>
-      </w:r>
-      <w:proofErr w:type="gramEnd"/>
-    </w:p>
-    <w:p>
-      <w:pPr>
-        <w:rPr>
-          <w:sz w:val="24"/>
-          <w:szCs w:val="24"/>
-        </w:rPr>
-      </w:pPr>
-    </w:p>
-    <w:p>
-      <w:pPr>
-        <w:rPr>
-          <w:sz w:val="24"/>
-          <w:szCs w:val="24"/>
-        </w:rPr>
-      </w:pPr>
-      <w:r>
-        <w:rPr>
-          <w:sz w:val="24"/>
-          <w:szCs w:val="24"/>
-        </w:rPr>
-        <w:t xml:space="preserve">I dispute this debt. </w:t>
-      </w:r>
-      <w:proofErr w:type="gramStart"/>
-      <w:r>
-        <w:rPr>
-          <w:sz w:val="24"/>
-          <w:szCs w:val="24"/>
-        </w:rPr>
-        <w:t xml:space="preserve">{{ </w:t>
-      </w:r>
-      <w:proofErr w:type="spellStart"/>
-      <w:r>
-        <w:rPr>
-          <w:sz w:val="24"/>
-          <w:szCs w:val="24"/>
-        </w:rPr>
-        <w:t>reason</w:t>
-      </w:r>
-      <w:proofErr w:type="gramEnd"/>
-      <w:r>
-        <w:rPr>
-          <w:sz w:val="24"/>
-          <w:szCs w:val="24"/>
-        </w:rPr>
-        <w:t>_for_</w:t>
-      </w:r>
-      <w:proofErr w:type="gramStart"/>
-      <w:r>
-        <w:rPr>
-          <w:sz w:val="24"/>
-          <w:szCs w:val="24"/>
-        </w:rPr>
-        <w:t>dispute</w:t>
-      </w:r>
-      <w:proofErr w:type="spellEnd"/>
-      <w:r>
-        <w:rPr>
-          <w:sz w:val="24"/>
-          <w:szCs w:val="24"/>
-        </w:rPr>
-        <w:t>[</w:t>
-      </w:r>
-      <w:proofErr w:type="gramEnd"/>
-      <w:r>
-        <w:rPr>
-          <w:sz w:val="24"/>
-          <w:szCs w:val="24"/>
-        </w:rPr>
-        <w:t>:-1]</w:t>
-      </w:r>
-      <w:r>
-        <w:rPr>
-          <w:sz w:val="24"/>
-          <w:szCs w:val="24"/>
-        </w:rPr>
-        <w:t xml:space="preserve"> </w:t>
-      </w:r>
-      <w:r>
-        <w:rPr>
-          <w:sz w:val="24"/>
-          <w:szCs w:val="24"/>
-        </w:rPr>
-        <w:t xml:space="preserve">if </w:t>
-      </w:r>
-      <w:proofErr w:type="spellStart"/>
-      <w:r>
-        <w:rPr>
-          <w:sz w:val="24"/>
-          <w:szCs w:val="24"/>
-        </w:rPr>
-        <w:t>re</w:t>
-      </w:r>
-      <w:r>
-        <w:rPr>
-          <w:sz w:val="24"/>
-          <w:szCs w:val="24"/>
-        </w:rPr>
-        <w:t>a</w:t>
-      </w:r>
-      <w:r>
-        <w:rPr>
-          <w:sz w:val="24"/>
-          <w:szCs w:val="24"/>
-        </w:rPr>
-        <w:t>son_for_</w:t>
-      </w:r>
-      <w:proofErr w:type="gramStart"/>
-      <w:r>
-        <w:rPr>
-          <w:sz w:val="24"/>
-          <w:szCs w:val="24"/>
-        </w:rPr>
-        <w:t>dispute.endswith</w:t>
-      </w:r>
-      <w:proofErr w:type="spellEnd"/>
-      <w:proofErr w:type="gramEnd"/>
-      <w:r>
-        <w:rPr>
-          <w:sz w:val="24"/>
-          <w:szCs w:val="24"/>
-        </w:rPr>
-        <w:t xml:space="preserve">(“.”) else </w:t>
-      </w:r>
-      <w:proofErr w:type="spellStart"/>
-      <w:r>
-        <w:rPr>
-          <w:sz w:val="24"/>
-          <w:szCs w:val="24"/>
-        </w:rPr>
-        <w:t>reason_for_</w:t>
-      </w:r>
-      <w:proofErr w:type="gramStart"/>
-      <w:r>
-        <w:rPr>
-          <w:sz w:val="24"/>
-          <w:szCs w:val="24"/>
-        </w:rPr>
-        <w:t>dispute</w:t>
-      </w:r>
-      <w:proofErr w:type="spellEnd"/>
-      <w:r>
-        <w:rPr>
-          <w:sz w:val="24"/>
-          <w:szCs w:val="24"/>
-        </w:rPr>
-        <w:t xml:space="preserve"> </w:t>
-      </w:r>
-      <w:r>
-        <w:rPr>
-          <w:sz w:val="24"/>
-          <w:szCs w:val="24"/>
-        </w:rPr>
-        <w:t>}</w:t>
-      </w:r>
-      <w:proofErr w:type="gramEnd"/>
-      <w:r>
-        <w:rPr>
-          <w:sz w:val="24"/>
-          <w:szCs w:val="24"/>
-        </w:rPr>
-        <w:t>}. Please record this dispute. If you stop your</w:t>
-      </w:r>
-      <w:r>
-        <w:rPr>
-          <w:sz w:val="24"/>
-          <w:szCs w:val="24"/>
-        </w:rPr>
-        <w:t xml:space="preserve"> </w:t>
-      </w:r>
-      <w:r>
-        <w:rPr>
-          <w:sz w:val="24"/>
-          <w:szCs w:val="24"/>
-        </w:rPr>
-        <w:t>collection of this debt, and forward or return it to another company, please indicate to them</w:t>
-      </w:r>
-      <w:r>
-        <w:rPr>
-          <w:sz w:val="24"/>
-          <w:szCs w:val="24"/>
-        </w:rPr>
-        <w:t xml:space="preserve"> </w:t>
-      </w:r>
-      <w:r>
-        <w:rPr>
-          <w:sz w:val="24"/>
-          <w:szCs w:val="24"/>
-        </w:rPr>
-        <w:t>that it is disputed. If you report it to a credit bureau (or have already done so), also report</w:t>
-      </w:r>
-      <w:r>
-        <w:rPr>
-          <w:sz w:val="24"/>
-          <w:szCs w:val="24"/>
-        </w:rPr>
-        <w:t xml:space="preserve"> </w:t>
-      </w:r>
-      <w:r>
-        <w:rPr>
-          <w:sz w:val="24"/>
-          <w:szCs w:val="24"/>
-        </w:rPr>
-        <w:t>that the debt is disputed.</w:t>
-      </w:r>
-    </w:p>
-    <w:p>
-      <w:pPr>
-        <w:rPr>
-          <w:sz w:val="24"/>
-          <w:szCs w:val="24"/>
-        </w:rPr>
-      </w:pPr>
-      <w:r>
-        <w:rPr>
-          <w:sz w:val="24"/>
-          <w:szCs w:val="24"/>
-        </w:rPr>
-        <w:t>{%</w:t>
-      </w:r>
-      <w:r>
-        <w:rPr>
-          <w:sz w:val="24"/>
-          <w:szCs w:val="24"/>
-        </w:rPr>
-        <w:t>p</w:t>
-      </w:r>
-      <w:r>
-        <w:rPr>
-          <w:sz w:val="24"/>
-          <w:szCs w:val="24"/>
-        </w:rPr>
-        <w:t xml:space="preserve"> </w:t>
-      </w:r>
-      <w:proofErr w:type="gramStart"/>
-      <w:r>
-        <w:rPr>
-          <w:sz w:val="24"/>
-          <w:szCs w:val="24"/>
-        </w:rPr>
-        <w:t>endif %}</w:t>
-      </w:r>
-      <w:proofErr w:type="gramEnd"/>
-    </w:p>
-    <w:p>
-      <w:pPr>
-        <w:rPr>
-          <w:sz w:val="24"/>
-          <w:szCs w:val="24"/>
-        </w:rPr>
-      </w:pPr>
-      <w:r>
-        <w:rPr>
-          <w:sz w:val="24"/>
-          <w:szCs w:val="24"/>
-        </w:rPr>
-        <w:t>{%</w:t>
-      </w:r>
-      <w:r>
-        <w:rPr>
-          <w:sz w:val="24"/>
-          <w:szCs w:val="24"/>
-        </w:rPr>
-        <w:t>p</w:t>
-      </w:r>
-      <w:r>
-        <w:rPr>
-          <w:sz w:val="24"/>
-          <w:szCs w:val="24"/>
-        </w:rPr>
-        <w:t xml:space="preserve"> if </w:t>
-      </w:r>
-      <w:proofErr w:type="spellStart"/>
-      <w:r>
-        <w:rPr>
-          <w:sz w:val="24"/>
-          <w:szCs w:val="24"/>
-        </w:rPr>
-        <w:t>validate_debt</w:t>
-      </w:r>
-      <w:proofErr w:type="spellEnd"/>
-      <w:r>
-        <w:rPr>
-          <w:sz w:val="24"/>
-          <w:szCs w:val="24"/>
-        </w:rPr>
-        <w:t xml:space="preserve"> == </w:t>
-      </w:r>
-      <w:proofErr w:type="gramStart"/>
       <w:r>
         <w:rPr>
           <w:sz w:val="24"/>
@@ -1048,7 +563,6 @@
         </w:rPr>
         <w:t>e %}</w:t>
       </w:r>
-      <w:proofErr w:type="gramEnd"/>
     </w:p>
     <w:p>
       <w:pPr>
@@ -1100,23 +614,7 @@
           <w:sz w:val="24"/>
           <w:szCs w:val="24"/>
         </w:rPr>
-        <w:t xml:space="preserve">Why </w:t>
-      </w:r>
-      <w:proofErr w:type="gramStart"/>
-      <w:r>
-        <w:rPr>
-          <w:sz w:val="24"/>
-          <w:szCs w:val="24"/>
-        </w:rPr>
-        <w:t>you</w:t>
-      </w:r>
-      <w:proofErr w:type="gramEnd"/>
-      <w:r>
-        <w:rPr>
-          <w:sz w:val="24"/>
-          <w:szCs w:val="24"/>
-        </w:rPr>
-        <w:t xml:space="preserve"> think I owe the debt and to whom I owe it, including:</w:t>
+        <w:t>Why you think I owe the debt and to whom I owe it, including:</w:t>
       </w:r>
     </w:p>
     <w:p>
@@ -1307,23 +805,7 @@
           <w:szCs w:val="24"/>
         </w:rPr>
         <w:lastRenderedPageBreak/>
-        <w:t xml:space="preserve">Provide an itemized list of any alleged interest, fees, or charges </w:t>
-      </w:r>
-      <w:proofErr w:type="gramStart"/>
-      <w:r>
-        <w:rPr>
-          <w:sz w:val="24"/>
-          <w:szCs w:val="24"/>
-        </w:rPr>
-        <w:t>since</w:t>
-      </w:r>
-      <w:proofErr w:type="gramEnd"/>
-      <w:r>
-        <w:rPr>
-          <w:sz w:val="24"/>
-          <w:szCs w:val="24"/>
-        </w:rPr>
-        <w:t xml:space="preserve"> the last billing statement from the original creditor.</w:t>
+        <w:t>Provide an itemized list of any alleged interest, fees, or charges since the last billing statement from the original creditor.</w:t>
       </w:r>
     </w:p>
     <w:p>
@@ -1545,56 +1027,80 @@
           <w:sz w:val="24"/>
           <w:szCs w:val="24"/>
         </w:rPr>
+        <w:t xml:space="preserve"> endif %}</w:t>
+      </w:r>
+    </w:p>
+    <w:p>
+      <w:pPr>
+        <w:rPr>
+          <w:sz w:val="24"/>
+          <w:szCs w:val="24"/>
+        </w:rPr>
+      </w:pPr>
+    </w:p>
+    <w:p>
+      <w:pPr>
+        <w:rPr>
+          <w:sz w:val="24"/>
+          <w:szCs w:val="24"/>
+        </w:rPr>
+      </w:pPr>
+      <w:r>
+        <w:rPr>
+          <w:sz w:val="24"/>
+          <w:szCs w:val="24"/>
+        </w:rPr>
+        <w:t xml:space="preserve">{% if </w:t>
+      </w:r>
+      <w:r>
+        <w:rPr>
+          <w:sz w:val="24"/>
+          <w:szCs w:val="24"/>
+        </w:rPr>
+        <w:t>contact</w:t>
+      </w:r>
+      <w:r>
+        <w:rPr>
+          <w:sz w:val="24"/>
+          <w:szCs w:val="24"/>
+        </w:rPr>
+        <w:t>_prefs</w:t>
+      </w:r>
+      <w:r>
+        <w:rPr>
+          <w:sz w:val="24"/>
+          <w:szCs w:val="24"/>
+        </w:rPr>
         <w:t xml:space="preserve"> </w:t>
       </w:r>
-      <w:proofErr w:type="gramStart"/>
-      <w:r>
-        <w:rPr>
-          <w:sz w:val="24"/>
-          <w:szCs w:val="24"/>
-        </w:rPr>
-        <w:t>endif %}</w:t>
-      </w:r>
-      <w:proofErr w:type="gramEnd"/>
-    </w:p>
-    <w:p>
-      <w:pPr>
-        <w:rPr>
-          <w:sz w:val="24"/>
-          <w:szCs w:val="24"/>
-        </w:rPr>
-      </w:pPr>
-    </w:p>
-    <w:p>
-      <w:pPr>
-        <w:rPr>
-          <w:sz w:val="24"/>
-          <w:szCs w:val="24"/>
-        </w:rPr>
-      </w:pPr>
-      <w:r>
-        <w:rPr>
-          <w:sz w:val="24"/>
-          <w:szCs w:val="24"/>
-        </w:rPr>
-        <w:t xml:space="preserve">{% if </w:t>
-      </w:r>
-      <w:proofErr w:type="spellStart"/>
-      <w:r>
-        <w:rPr>
-          <w:sz w:val="24"/>
-          <w:szCs w:val="24"/>
-        </w:rPr>
-        <w:t>contact</w:t>
-      </w:r>
-      <w:r>
-        <w:rPr>
-          <w:sz w:val="24"/>
-          <w:szCs w:val="24"/>
-        </w:rPr>
-        <w:t>_prefs</w:t>
-      </w:r>
-      <w:proofErr w:type="spellEnd"/>
+      <w:r>
+        <w:rPr>
+          <w:sz w:val="24"/>
+          <w:szCs w:val="24"/>
+        </w:rPr>
+        <w:t xml:space="preserve">== </w:t>
+      </w:r>
+      <w:r>
+        <w:rPr>
+          <w:sz w:val="24"/>
+          <w:szCs w:val="24"/>
+        </w:rPr>
+        <w:t>‘stop’</w:t>
+      </w:r>
+      <w:r>
+        <w:rPr>
+          <w:sz w:val="24"/>
+          <w:szCs w:val="24"/>
+        </w:rPr>
+        <w:t xml:space="preserve"> %}</w:t>
+      </w:r>
+      <w:r>
+        <w:rPr>
+          <w:sz w:val="24"/>
+          <w:szCs w:val="24"/>
+        </w:rPr>
+        <w:t>Please stop contacting me regarding account number {{ account_number }} as required by</w:t>
+      </w:r>
       <w:r>
         <w:rPr>
           <w:sz w:val="24"/>
@@ -1607,14 +1113,36 @@
           <w:sz w:val="24"/>
           <w:szCs w:val="24"/>
         </w:rPr>
-        <w:t xml:space="preserve">== </w:t>
-      </w:r>
-      <w:r>
-        <w:rPr>
-          <w:sz w:val="24"/>
-          <w:szCs w:val="24"/>
-        </w:rPr>
-        <w:t>‘stop’</w:t>
+        <w:t>the Fair Debt Collection Practices Act, 15 USC sec. 1692c(c).</w:t>
+      </w:r>
+    </w:p>
+    <w:p>
+      <w:pPr>
+        <w:rPr>
+          <w:sz w:val="24"/>
+          <w:szCs w:val="24"/>
+        </w:rPr>
+      </w:pPr>
+      <w:r>
+        <w:rPr>
+          <w:sz w:val="24"/>
+          <w:szCs w:val="24"/>
+        </w:rPr>
+        <w:t>{% else %}</w:t>
+      </w:r>
+      <w:r>
+        <w:rPr>
+          <w:sz w:val="24"/>
+          <w:szCs w:val="24"/>
+        </w:rPr>
+        <w:t xml:space="preserve">Please only contact me in the following way(s): {{ acceptable_contact </w:t>
+      </w:r>
+      <w:r>
+        <w:rPr>
+          <w:sz w:val="24"/>
+          <w:szCs w:val="24"/>
+        </w:rPr>
+        <w:t>[:-1]</w:t>
       </w:r>
       <w:r>
         <w:rPr>
@@ -1623,184 +1151,6 @@
         </w:rPr>
         <w:t xml:space="preserve"> </w:t>
       </w:r>
-      <w:proofErr w:type="gramStart"/>
-      <w:r>
-        <w:rPr>
-          <w:sz w:val="24"/>
-          <w:szCs w:val="24"/>
-        </w:rPr>
-        <w:t>%}</w:t>
-      </w:r>
-      <w:r>
-        <w:rPr>
-          <w:sz w:val="24"/>
-          <w:szCs w:val="24"/>
-        </w:rPr>
-        <w:t>Please</w:t>
-      </w:r>
-      <w:proofErr w:type="gramEnd"/>
-      <w:r>
-        <w:rPr>
-          <w:sz w:val="24"/>
-          <w:szCs w:val="24"/>
-        </w:rPr>
-        <w:t xml:space="preserve"> stop contacting me regarding account number </w:t>
-      </w:r>
-      <w:proofErr w:type="gramStart"/>
-      <w:r>
-        <w:rPr>
-          <w:sz w:val="24"/>
-          <w:szCs w:val="24"/>
-        </w:rPr>
-        <w:t xml:space="preserve">{{ </w:t>
-      </w:r>
-      <w:proofErr w:type="spellStart"/>
-      <w:r>
-        <w:rPr>
-          <w:sz w:val="24"/>
-          <w:szCs w:val="24"/>
-        </w:rPr>
-        <w:t>account</w:t>
-      </w:r>
-      <w:proofErr w:type="gramEnd"/>
-      <w:r>
-        <w:rPr>
-          <w:sz w:val="24"/>
-          <w:szCs w:val="24"/>
-        </w:rPr>
-        <w:t>_</w:t>
-      </w:r>
-      <w:proofErr w:type="gramStart"/>
-      <w:r>
-        <w:rPr>
-          <w:sz w:val="24"/>
-          <w:szCs w:val="24"/>
-        </w:rPr>
-        <w:t>number</w:t>
-      </w:r>
-      <w:proofErr w:type="spellEnd"/>
-      <w:r>
-        <w:rPr>
-          <w:sz w:val="24"/>
-          <w:szCs w:val="24"/>
-        </w:rPr>
-        <w:t xml:space="preserve"> }</w:t>
-      </w:r>
-      <w:proofErr w:type="gramEnd"/>
-      <w:r>
-        <w:rPr>
-          <w:sz w:val="24"/>
-          <w:szCs w:val="24"/>
-        </w:rPr>
-        <w:t>} as required by</w:t>
-      </w:r>
-      <w:r>
-        <w:rPr>
-          <w:sz w:val="24"/>
-          <w:szCs w:val="24"/>
-        </w:rPr>
-        <w:t xml:space="preserve"> </w:t>
-      </w:r>
-      <w:r>
-        <w:rPr>
-          <w:sz w:val="24"/>
-          <w:szCs w:val="24"/>
-        </w:rPr>
-        <w:t>the Fair Debt Collection Practices Act, 15 USC sec. 1692c(c).</w:t>
-      </w:r>
-    </w:p>
-    <w:p>
-      <w:pPr>
-        <w:rPr>
-          <w:sz w:val="24"/>
-          <w:szCs w:val="24"/>
-        </w:rPr>
-      </w:pPr>
-      <w:r>
-        <w:rPr>
-          <w:sz w:val="24"/>
-          <w:szCs w:val="24"/>
-        </w:rPr>
-        <w:t xml:space="preserve">{% else </w:t>
-      </w:r>
-      <w:proofErr w:type="gramStart"/>
-      <w:r>
-        <w:rPr>
-          <w:sz w:val="24"/>
-          <w:szCs w:val="24"/>
-        </w:rPr>
-        <w:t>%}</w:t>
-      </w:r>
-      <w:r>
-        <w:rPr>
-          <w:sz w:val="24"/>
-          <w:szCs w:val="24"/>
-        </w:rPr>
-        <w:t>Please</w:t>
-      </w:r>
-      <w:proofErr w:type="gramEnd"/>
-      <w:r>
-        <w:rPr>
-          <w:sz w:val="24"/>
-          <w:szCs w:val="24"/>
-        </w:rPr>
-        <w:t xml:space="preserve"> only contact me in the following way(s): </w:t>
-      </w:r>
-      <w:proofErr w:type="gramStart"/>
-      <w:r>
-        <w:rPr>
-          <w:sz w:val="24"/>
-          <w:szCs w:val="24"/>
-        </w:rPr>
-        <w:t xml:space="preserve">{{ </w:t>
-      </w:r>
-      <w:proofErr w:type="spellStart"/>
-      <w:r>
-        <w:rPr>
-          <w:sz w:val="24"/>
-          <w:szCs w:val="24"/>
-        </w:rPr>
-        <w:t>acceptable</w:t>
-      </w:r>
-      <w:proofErr w:type="gramEnd"/>
-      <w:r>
-        <w:rPr>
-          <w:sz w:val="24"/>
-          <w:szCs w:val="24"/>
-        </w:rPr>
-        <w:t>_contact</w:t>
-      </w:r>
-      <w:proofErr w:type="spellEnd"/>
-      <w:r>
-        <w:rPr>
-          <w:sz w:val="24"/>
-          <w:szCs w:val="24"/>
-        </w:rPr>
-        <w:t xml:space="preserve"> </w:t>
-      </w:r>
-      <w:proofErr w:type="gramStart"/>
-      <w:r>
-        <w:rPr>
-          <w:sz w:val="24"/>
-          <w:szCs w:val="24"/>
-        </w:rPr>
-        <w:t>[:-</w:t>
-      </w:r>
-      <w:proofErr w:type="gramEnd"/>
-      <w:r>
-        <w:rPr>
-          <w:sz w:val="24"/>
-          <w:szCs w:val="24"/>
-        </w:rPr>
-        <w:t>1]</w:t>
-      </w:r>
-      <w:r>
-        <w:rPr>
-          <w:sz w:val="24"/>
-          <w:szCs w:val="24"/>
-        </w:rPr>
-        <w:t xml:space="preserve"> </w:t>
-      </w:r>
       <w:r>
         <w:rPr>
           <w:sz w:val="24"/>
@@ -1808,83 +1158,33 @@
         </w:rPr>
         <w:t xml:space="preserve">if </w:t>
       </w:r>
-      <w:proofErr w:type="spellStart"/>
-      <w:r>
-        <w:rPr>
-          <w:sz w:val="24"/>
-          <w:szCs w:val="24"/>
-        </w:rPr>
-        <w:t>acceptable_</w:t>
-      </w:r>
-      <w:proofErr w:type="gramStart"/>
-      <w:r>
-        <w:rPr>
-          <w:sz w:val="24"/>
-          <w:szCs w:val="24"/>
-        </w:rPr>
-        <w:t>contact</w:t>
-      </w:r>
-      <w:r>
-        <w:rPr>
-          <w:sz w:val="24"/>
-          <w:szCs w:val="24"/>
-        </w:rPr>
-        <w:t>.endswith</w:t>
-      </w:r>
-      <w:proofErr w:type="spellEnd"/>
-      <w:proofErr w:type="gramEnd"/>
-      <w:r>
-        <w:rPr>
-          <w:sz w:val="24"/>
-          <w:szCs w:val="24"/>
-        </w:rPr>
-        <w:t>(“.”) else</w:t>
-      </w:r>
-      <w:r>
-        <w:rPr>
-          <w:sz w:val="24"/>
-          <w:szCs w:val="24"/>
-        </w:rPr>
-        <w:t xml:space="preserve"> </w:t>
-      </w:r>
-      <w:proofErr w:type="spellStart"/>
-      <w:r>
-        <w:rPr>
-          <w:sz w:val="24"/>
-          <w:szCs w:val="24"/>
-        </w:rPr>
-        <w:t>acceptable_</w:t>
-      </w:r>
-      <w:proofErr w:type="gramStart"/>
-      <w:r>
-        <w:rPr>
-          <w:sz w:val="24"/>
-          <w:szCs w:val="24"/>
-        </w:rPr>
-        <w:t>contact</w:t>
-      </w:r>
-      <w:proofErr w:type="spellEnd"/>
-      <w:r>
-        <w:rPr>
-          <w:sz w:val="24"/>
-          <w:szCs w:val="24"/>
-        </w:rPr>
-        <w:t xml:space="preserve"> </w:t>
-      </w:r>
-      <w:r>
-        <w:rPr>
-          <w:sz w:val="24"/>
-          <w:szCs w:val="24"/>
-        </w:rPr>
-        <w:t>}</w:t>
-      </w:r>
-      <w:proofErr w:type="gramEnd"/>
-      <w:r>
-        <w:rPr>
-          <w:sz w:val="24"/>
-          <w:szCs w:val="24"/>
-        </w:rPr>
-        <w:t>}</w:t>
+      <w:r>
+        <w:rPr>
+          <w:sz w:val="24"/>
+          <w:szCs w:val="24"/>
+        </w:rPr>
+        <w:t>acceptable_contact</w:t>
+      </w:r>
+      <w:r>
+        <w:rPr>
+          <w:sz w:val="24"/>
+          <w:szCs w:val="24"/>
+        </w:rPr>
+        <w:t>.endswith(“.”) else</w:t>
+      </w:r>
+      <w:r>
+        <w:rPr>
+          <w:sz w:val="24"/>
+          <w:szCs w:val="24"/>
+        </w:rPr>
+        <w:t xml:space="preserve"> acceptable_contact </w:t>
+      </w:r>
+      <w:r>
+        <w:rPr>
+          <w:sz w:val="24"/>
+          <w:szCs w:val="24"/>
+        </w:rPr>
+        <w:t>}}</w:t>
       </w:r>
       <w:r>
         <w:rPr>
@@ -1937,29 +1237,12 @@
         </w:rPr>
         <w:t xml:space="preserve"> if </w:t>
       </w:r>
-      <w:proofErr w:type="spellStart"/>
-      <w:r>
-        <w:rPr>
-          <w:sz w:val="24"/>
-          <w:szCs w:val="24"/>
-        </w:rPr>
-        <w:t>collection_proof_</w:t>
-      </w:r>
-      <w:proofErr w:type="gramStart"/>
-      <w:r>
-        <w:rPr>
-          <w:sz w:val="24"/>
-          <w:szCs w:val="24"/>
-        </w:rPr>
-        <w:t>check</w:t>
-      </w:r>
-      <w:proofErr w:type="spellEnd"/>
-      <w:r>
-        <w:rPr>
-          <w:sz w:val="24"/>
-          <w:szCs w:val="24"/>
-        </w:rPr>
-        <w:t xml:space="preserve"> </w:t>
+      <w:r>
+        <w:rPr>
+          <w:sz w:val="24"/>
+          <w:szCs w:val="24"/>
+        </w:rPr>
+        <w:t xml:space="preserve">collection_proof_check </w:t>
       </w:r>
       <w:r>
         <w:rPr>
@@ -1968,7 +1251,6 @@
         </w:rPr>
         <w:t>!</w:t>
       </w:r>
-      <w:proofErr w:type="gramEnd"/>
       <w:r>
         <w:rPr>
           <w:sz w:val="24"/>
@@ -1983,7 +1265,6 @@
         </w:rPr>
         <w:t>skip</w:t>
       </w:r>
-      <w:proofErr w:type="gramStart"/>
       <w:r>
         <w:rPr>
           <w:sz w:val="24"/>
@@ -1998,7 +1279,6 @@
         </w:rPr>
         <w:t xml:space="preserve"> %}</w:t>
       </w:r>
-      <w:proofErr w:type="gramEnd"/>
     </w:p>
     <w:p>
       <w:pPr>
@@ -2028,23 +1308,13 @@
         </w:rPr>
         <w:t xml:space="preserve"> if </w:t>
       </w:r>
-      <w:proofErr w:type="spellStart"/>
-      <w:r>
-        <w:rPr>
-          <w:sz w:val="24"/>
-          <w:szCs w:val="24"/>
-        </w:rPr>
-        <w:t>collection_proof_check</w:t>
-      </w:r>
-      <w:proofErr w:type="spellEnd"/>
-      <w:r>
-        <w:rPr>
-          <w:sz w:val="24"/>
-          <w:szCs w:val="24"/>
-        </w:rPr>
-        <w:t xml:space="preserve"> == "already" or (</w:t>
-      </w:r>
-      <w:proofErr w:type="spellStart"/>
+      <w:r>
+        <w:rPr>
+          <w:sz w:val="24"/>
+          <w:szCs w:val="24"/>
+        </w:rPr>
+        <w:t>collection_proof_check == "already" or (</w:t>
+      </w:r>
       <w:r>
         <w:rPr>
           <w:sz w:val="24"/>
@@ -2052,46 +1322,12 @@
         </w:rPr>
         <w:t>employment_income_exempt</w:t>
       </w:r>
-      <w:proofErr w:type="spellEnd"/>
-      <w:r>
-        <w:rPr>
-          <w:sz w:val="24"/>
-          <w:szCs w:val="24"/>
-        </w:rPr>
-        <w:t xml:space="preserve"> and </w:t>
-      </w:r>
-      <w:proofErr w:type="spellStart"/>
-      <w:r>
-        <w:rPr>
-          <w:sz w:val="24"/>
-          <w:szCs w:val="24"/>
-        </w:rPr>
-        <w:t>home_equity_exempt</w:t>
-      </w:r>
-      <w:proofErr w:type="spellEnd"/>
-      <w:r>
-        <w:rPr>
-          <w:sz w:val="24"/>
-          <w:szCs w:val="24"/>
-        </w:rPr>
-        <w:t xml:space="preserve"> and </w:t>
-      </w:r>
-      <w:proofErr w:type="spellStart"/>
-      <w:r>
-        <w:rPr>
-          <w:sz w:val="24"/>
-          <w:szCs w:val="24"/>
-        </w:rPr>
-        <w:t>property_exempt</w:t>
-      </w:r>
-      <w:proofErr w:type="spellEnd"/>
-      <w:proofErr w:type="gramStart"/>
-      <w:r>
-        <w:rPr>
-          <w:sz w:val="24"/>
-          <w:szCs w:val="24"/>
-        </w:rPr>
-        <w:t>)</w:t>
+      <w:r>
+        <w:rPr>
+          <w:sz w:val="24"/>
+          <w:szCs w:val="24"/>
+        </w:rPr>
+        <w:t xml:space="preserve"> and home_equity_exempt and property_exempt)</w:t>
       </w:r>
       <w:r>
         <w:rPr>
@@ -2100,7 +1336,6 @@
         </w:rPr>
         <w:t xml:space="preserve"> %}</w:t>
       </w:r>
-      <w:proofErr w:type="gramEnd"/>
     </w:p>
     <w:p>
       <w:pPr>
@@ -2146,7 +1381,7 @@
           <w:szCs w:val="24"/>
           <w:lang w:val="en-US"/>
         </w:rPr>
-        <w:t xml:space="preserve">income and </w:t>
+        <w:t>income</w:t>
       </w:r>
       <w:r>
         <w:rPr>
@@ -2154,16 +1389,40 @@
           <w:szCs w:val="24"/>
           <w:lang w:val="en-US"/>
         </w:rPr>
-        <w:t>property are exempt under the laws of Illinois, any attempt to collect this debt will not be successful.</w:t>
-      </w:r>
-    </w:p>
-    <w:p>
-      <w:pPr>
+        <w:t xml:space="preserve">, </w:t>
+      </w:r>
+      <w:r>
         <w:rPr>
           <w:sz w:val="24"/>
           <w:szCs w:val="24"/>
           <w:lang w:val="en-US"/>
         </w:rPr>
+        <w:t>property</w:t>
+      </w:r>
+      <w:r>
+        <w:rPr>
+          <w:sz w:val="24"/>
+          <w:szCs w:val="24"/>
+          <w:lang w:val="en-US"/>
+        </w:rPr>
+        <w:t>, and benefits</w:t>
+      </w:r>
+      <w:r>
+        <w:rPr>
+          <w:sz w:val="24"/>
+          <w:szCs w:val="24"/>
+          <w:lang w:val="en-US"/>
+        </w:rPr>
+        <w:t xml:space="preserve"> are exempt under the laws of Illinois, any attempt to collect this debt will not be successful.</w:t>
+      </w:r>
+    </w:p>
+    <w:p>
+      <w:pPr>
+        <w:rPr>
+          <w:sz w:val="24"/>
+          <w:szCs w:val="24"/>
+          <w:lang w:val="en-US"/>
+        </w:rPr>
       </w:pPr>
     </w:p>
     <w:p>
@@ -2192,41 +1451,23 @@
           <w:sz w:val="24"/>
           <w:szCs w:val="24"/>
         </w:rPr>
-        <w:t xml:space="preserve"> </w:t>
-      </w:r>
-      <w:proofErr w:type="gramStart"/>
-      <w:r>
-        <w:rPr>
-          <w:sz w:val="24"/>
-          <w:szCs w:val="24"/>
-        </w:rPr>
-        <w:t>endif %}</w:t>
-      </w:r>
-      <w:proofErr w:type="gramEnd"/>
-    </w:p>
-    <w:p>
-      <w:pPr>
-        <w:rPr>
-          <w:sz w:val="24"/>
-          <w:szCs w:val="24"/>
-        </w:rPr>
-      </w:pPr>
-      <w:r>
-        <w:rPr>
-          <w:sz w:val="24"/>
-          <w:szCs w:val="24"/>
-        </w:rPr>
-        <w:t xml:space="preserve">{%p </w:t>
-      </w:r>
-      <w:proofErr w:type="gramStart"/>
-      <w:r>
-        <w:rPr>
-          <w:sz w:val="24"/>
-          <w:szCs w:val="24"/>
-        </w:rPr>
-        <w:t>endif %}</w:t>
-      </w:r>
-      <w:proofErr w:type="gramEnd"/>
+        <w:t xml:space="preserve"> endif %}</w:t>
+      </w:r>
+    </w:p>
+    <w:p>
+      <w:pPr>
+        <w:rPr>
+          <w:sz w:val="24"/>
+          <w:szCs w:val="24"/>
+        </w:rPr>
+      </w:pPr>
+      <w:r>
+        <w:rPr>
+          <w:sz w:val="24"/>
+          <w:szCs w:val="24"/>
+        </w:rPr>
+        <w:t>{%p endif %}</w:t>
+      </w:r>
     </w:p>
     <w:p>
       <w:pPr>
@@ -2295,21 +1536,12 @@
           <w:szCs w:val="24"/>
         </w:rPr>
       </w:pPr>
-      <w:proofErr w:type="gramStart"/>
-      <w:r>
-        <w:rPr>
-          <w:sz w:val="24"/>
-          <w:szCs w:val="24"/>
-        </w:rPr>
-        <w:t xml:space="preserve">{{ </w:t>
-      </w:r>
-      <w:proofErr w:type="spellStart"/>
-      <w:r>
-        <w:rPr>
-          <w:sz w:val="24"/>
-          <w:szCs w:val="24"/>
-        </w:rPr>
-        <w:t>user</w:t>
+      <w:r>
+        <w:rPr>
+          <w:sz w:val="24"/>
+          <w:szCs w:val="24"/>
+        </w:rPr>
+        <w:t>{{ user</w:t>
       </w:r>
       <w:r>
         <w:rPr>
@@ -2318,44 +1550,19 @@
         </w:rPr>
         <w:t>.name</w:t>
       </w:r>
-      <w:proofErr w:type="gramEnd"/>
-      <w:r>
-        <w:rPr>
-          <w:sz w:val="24"/>
-          <w:szCs w:val="24"/>
-        </w:rPr>
-        <w:t>.full</w:t>
-      </w:r>
-      <w:proofErr w:type="spellEnd"/>
-      <w:r>
-        <w:rPr>
-          <w:sz w:val="24"/>
-          <w:szCs w:val="24"/>
-        </w:rPr>
-        <w:t>(middle="full"</w:t>
-      </w:r>
-      <w:proofErr w:type="gramStart"/>
-      <w:r>
-        <w:rPr>
-          <w:sz w:val="24"/>
-          <w:szCs w:val="24"/>
-        </w:rPr>
-        <w:t>)</w:t>
-      </w:r>
-      <w:r>
-        <w:rPr>
-          <w:sz w:val="24"/>
-          <w:szCs w:val="24"/>
-        </w:rPr>
-        <w:t xml:space="preserve"> }</w:t>
-      </w:r>
-      <w:proofErr w:type="gramEnd"/>
-      <w:r>
-        <w:rPr>
-          <w:sz w:val="24"/>
-          <w:szCs w:val="24"/>
-        </w:rPr>
-        <w:t>}</w:t>
+      <w:r>
+        <w:rPr>
+          <w:sz w:val="24"/>
+          <w:szCs w:val="24"/>
+        </w:rPr>
+        <w:t>.full(middle="full")</w:t>
+      </w:r>
+      <w:r>
+        <w:rPr>
+          <w:sz w:val="24"/>
+          <w:szCs w:val="24"/>
+        </w:rPr>
+        <w:t xml:space="preserve"> }}</w:t>
       </w:r>
     </w:p>
     <w:sectPr>

</xml_diff>

<commit_message>
name_full updates to yml and template
</commit_message>
<xml_diff>
--- a/docassemble/DebtCollectorLetter/data/templates/debt_collector_letter.docx
+++ b/docassemble/DebtCollectorLetter/data/templates/debt_collector_letter.docx
@@ -9,43 +9,93 @@
           <w:szCs w:val="24"/>
         </w:rPr>
       </w:pPr>
-      <w:r>
-        <w:rPr>
-          <w:sz w:val="24"/>
-          <w:szCs w:val="24"/>
-        </w:rPr>
-        <w:t>{{ letter_date }}</w:t>
-      </w:r>
-    </w:p>
-    <w:p>
-      <w:pPr>
-        <w:rPr>
-          <w:sz w:val="24"/>
-          <w:szCs w:val="24"/>
-        </w:rPr>
-      </w:pPr>
-    </w:p>
-    <w:p>
-      <w:pPr>
-        <w:rPr>
-          <w:sz w:val="24"/>
-          <w:szCs w:val="24"/>
-        </w:rPr>
-      </w:pPr>
-    </w:p>
-    <w:p>
-      <w:pPr>
-        <w:rPr>
-          <w:sz w:val="24"/>
-          <w:szCs w:val="24"/>
-        </w:rPr>
-      </w:pPr>
-      <w:r>
-        <w:rPr>
-          <w:sz w:val="24"/>
-          <w:szCs w:val="24"/>
-        </w:rPr>
-        <w:t>{{ user</w:t>
+      <w:proofErr w:type="gramStart"/>
+      <w:r>
+        <w:rPr>
+          <w:sz w:val="24"/>
+          <w:szCs w:val="24"/>
+        </w:rPr>
+        <w:t xml:space="preserve">{{ </w:t>
+      </w:r>
+      <w:proofErr w:type="spellStart"/>
+      <w:r>
+        <w:rPr>
+          <w:sz w:val="24"/>
+          <w:szCs w:val="24"/>
+        </w:rPr>
+        <w:t>letter</w:t>
+      </w:r>
+      <w:proofErr w:type="gramEnd"/>
+      <w:r>
+        <w:rPr>
+          <w:sz w:val="24"/>
+          <w:szCs w:val="24"/>
+        </w:rPr>
+        <w:t>_</w:t>
+      </w:r>
+      <w:proofErr w:type="gramStart"/>
+      <w:r>
+        <w:rPr>
+          <w:sz w:val="24"/>
+          <w:szCs w:val="24"/>
+        </w:rPr>
+        <w:t>date</w:t>
+      </w:r>
+      <w:proofErr w:type="spellEnd"/>
+      <w:r>
+        <w:rPr>
+          <w:sz w:val="24"/>
+          <w:szCs w:val="24"/>
+        </w:rPr>
+        <w:t xml:space="preserve"> }</w:t>
+      </w:r>
+      <w:proofErr w:type="gramEnd"/>
+      <w:r>
+        <w:rPr>
+          <w:sz w:val="24"/>
+          <w:szCs w:val="24"/>
+        </w:rPr>
+        <w:t>}</w:t>
+      </w:r>
+    </w:p>
+    <w:p>
+      <w:pPr>
+        <w:rPr>
+          <w:sz w:val="24"/>
+          <w:szCs w:val="24"/>
+        </w:rPr>
+      </w:pPr>
+    </w:p>
+    <w:p>
+      <w:pPr>
+        <w:rPr>
+          <w:sz w:val="24"/>
+          <w:szCs w:val="24"/>
+        </w:rPr>
+      </w:pPr>
+    </w:p>
+    <w:p>
+      <w:pPr>
+        <w:rPr>
+          <w:sz w:val="24"/>
+          <w:szCs w:val="24"/>
+        </w:rPr>
+      </w:pPr>
+      <w:proofErr w:type="gramStart"/>
+      <w:r>
+        <w:rPr>
+          <w:sz w:val="24"/>
+          <w:szCs w:val="24"/>
+        </w:rPr>
+        <w:t xml:space="preserve">{{ </w:t>
+      </w:r>
+      <w:proofErr w:type="spellStart"/>
+      <w:r>
+        <w:rPr>
+          <w:sz w:val="24"/>
+          <w:szCs w:val="24"/>
+        </w:rPr>
+        <w:t>user</w:t>
       </w:r>
       <w:r>
         <w:rPr>
@@ -54,13 +104,250 @@
         </w:rPr>
         <w:t>.name</w:t>
       </w:r>
-      <w:r>
-        <w:rPr>
-          <w:sz w:val="24"/>
-          <w:szCs w:val="24"/>
-        </w:rPr>
-        <w:t>.full(middle="full")</w:t>
-      </w:r>
+      <w:proofErr w:type="gramEnd"/>
+      <w:r>
+        <w:rPr>
+          <w:sz w:val="24"/>
+          <w:szCs w:val="24"/>
+        </w:rPr>
+        <w:t>_</w:t>
+      </w:r>
+      <w:proofErr w:type="gramStart"/>
+      <w:r>
+        <w:rPr>
+          <w:sz w:val="24"/>
+          <w:szCs w:val="24"/>
+        </w:rPr>
+        <w:t>full</w:t>
+      </w:r>
+      <w:proofErr w:type="spellEnd"/>
+      <w:r>
+        <w:rPr>
+          <w:sz w:val="24"/>
+          <w:szCs w:val="24"/>
+        </w:rPr>
+        <w:t>()</w:t>
+      </w:r>
+      <w:r>
+        <w:rPr>
+          <w:sz w:val="24"/>
+          <w:szCs w:val="24"/>
+        </w:rPr>
+        <w:t xml:space="preserve"> }</w:t>
+      </w:r>
+      <w:proofErr w:type="gramEnd"/>
+      <w:r>
+        <w:rPr>
+          <w:sz w:val="24"/>
+          <w:szCs w:val="24"/>
+        </w:rPr>
+        <w:t>}</w:t>
+      </w:r>
+    </w:p>
+    <w:p>
+      <w:pPr>
+        <w:rPr>
+          <w:sz w:val="24"/>
+          <w:szCs w:val="24"/>
+        </w:rPr>
+      </w:pPr>
+      <w:proofErr w:type="gramStart"/>
+      <w:r>
+        <w:rPr>
+          <w:sz w:val="24"/>
+          <w:szCs w:val="24"/>
+        </w:rPr>
+        <w:t xml:space="preserve">{{ </w:t>
+      </w:r>
+      <w:proofErr w:type="spellStart"/>
+      <w:r>
+        <w:rPr>
+          <w:sz w:val="24"/>
+          <w:szCs w:val="24"/>
+        </w:rPr>
+        <w:t>user</w:t>
+      </w:r>
+      <w:proofErr w:type="gramEnd"/>
+      <w:r>
+        <w:rPr>
+          <w:sz w:val="24"/>
+          <w:szCs w:val="24"/>
+        </w:rPr>
+        <w:t>.</w:t>
+      </w:r>
+      <w:proofErr w:type="gramStart"/>
+      <w:r>
+        <w:rPr>
+          <w:sz w:val="24"/>
+          <w:szCs w:val="24"/>
+        </w:rPr>
+        <w:t>address</w:t>
+      </w:r>
+      <w:r>
+        <w:rPr>
+          <w:sz w:val="24"/>
+          <w:szCs w:val="24"/>
+        </w:rPr>
+        <w:t>.line</w:t>
+      </w:r>
+      <w:proofErr w:type="gramEnd"/>
+      <w:r>
+        <w:rPr>
+          <w:sz w:val="24"/>
+          <w:szCs w:val="24"/>
+        </w:rPr>
+        <w:t>_one</w:t>
+      </w:r>
+      <w:proofErr w:type="spellEnd"/>
+      <w:r>
+        <w:rPr>
+          <w:sz w:val="24"/>
+          <w:szCs w:val="24"/>
+        </w:rPr>
+        <w:t>(bare=True</w:t>
+      </w:r>
+      <w:proofErr w:type="gramStart"/>
+      <w:r>
+        <w:rPr>
+          <w:sz w:val="24"/>
+          <w:szCs w:val="24"/>
+        </w:rPr>
+        <w:t>)</w:t>
+      </w:r>
+      <w:r>
+        <w:rPr>
+          <w:sz w:val="24"/>
+          <w:szCs w:val="24"/>
+        </w:rPr>
+        <w:t xml:space="preserve"> }</w:t>
+      </w:r>
+      <w:proofErr w:type="gramEnd"/>
+      <w:r>
+        <w:rPr>
+          <w:sz w:val="24"/>
+          <w:szCs w:val="24"/>
+        </w:rPr>
+        <w:t>}</w:t>
+      </w:r>
+    </w:p>
+    <w:p>
+      <w:pPr>
+        <w:rPr>
+          <w:sz w:val="24"/>
+          <w:szCs w:val="24"/>
+        </w:rPr>
+      </w:pPr>
+      <w:proofErr w:type="gramStart"/>
+      <w:r>
+        <w:rPr>
+          <w:sz w:val="24"/>
+          <w:szCs w:val="24"/>
+        </w:rPr>
+        <w:t xml:space="preserve">{{ </w:t>
+      </w:r>
+      <w:proofErr w:type="spellStart"/>
+      <w:r>
+        <w:rPr>
+          <w:sz w:val="24"/>
+          <w:szCs w:val="24"/>
+        </w:rPr>
+        <w:t>user</w:t>
+      </w:r>
+      <w:proofErr w:type="gramEnd"/>
+      <w:r>
+        <w:rPr>
+          <w:sz w:val="24"/>
+          <w:szCs w:val="24"/>
+        </w:rPr>
+        <w:t>.</w:t>
+      </w:r>
+      <w:proofErr w:type="gramStart"/>
+      <w:r>
+        <w:rPr>
+          <w:sz w:val="24"/>
+          <w:szCs w:val="24"/>
+        </w:rPr>
+        <w:t>address.line</w:t>
+      </w:r>
+      <w:proofErr w:type="gramEnd"/>
+      <w:r>
+        <w:rPr>
+          <w:sz w:val="24"/>
+          <w:szCs w:val="24"/>
+        </w:rPr>
+        <w:t>_</w:t>
+      </w:r>
+      <w:proofErr w:type="gramStart"/>
+      <w:r>
+        <w:rPr>
+          <w:sz w:val="24"/>
+          <w:szCs w:val="24"/>
+        </w:rPr>
+        <w:t>two</w:t>
+      </w:r>
+      <w:proofErr w:type="spellEnd"/>
+      <w:r>
+        <w:rPr>
+          <w:sz w:val="24"/>
+          <w:szCs w:val="24"/>
+        </w:rPr>
+        <w:t>()</w:t>
+      </w:r>
+      <w:r>
+        <w:rPr>
+          <w:sz w:val="24"/>
+          <w:szCs w:val="24"/>
+        </w:rPr>
+        <w:t xml:space="preserve"> }</w:t>
+      </w:r>
+      <w:proofErr w:type="gramEnd"/>
+      <w:r>
+        <w:rPr>
+          <w:sz w:val="24"/>
+          <w:szCs w:val="24"/>
+        </w:rPr>
+        <w:t>}</w:t>
+      </w:r>
+    </w:p>
+    <w:p>
+      <w:pPr>
+        <w:rPr>
+          <w:sz w:val="24"/>
+          <w:szCs w:val="24"/>
+        </w:rPr>
+      </w:pPr>
+    </w:p>
+    <w:p>
+      <w:pPr>
+        <w:rPr>
+          <w:sz w:val="24"/>
+          <w:szCs w:val="24"/>
+        </w:rPr>
+      </w:pPr>
+    </w:p>
+    <w:p>
+      <w:pPr>
+        <w:rPr>
+          <w:sz w:val="24"/>
+          <w:szCs w:val="24"/>
+        </w:rPr>
+      </w:pPr>
+      <w:proofErr w:type="gramStart"/>
+      <w:r>
+        <w:rPr>
+          <w:sz w:val="24"/>
+          <w:szCs w:val="24"/>
+        </w:rPr>
+        <w:t>{{ debt_collector</w:t>
+      </w:r>
+      <w:r>
+        <w:rPr>
+          <w:sz w:val="24"/>
+          <w:szCs w:val="24"/>
+        </w:rPr>
+        <w:t>.name</w:t>
+      </w:r>
+      <w:proofErr w:type="gramEnd"/>
       <w:r>
         <w:rPr>
           <w:sz w:val="24"/>
@@ -76,20 +363,274 @@
           <w:szCs w:val="24"/>
         </w:rPr>
       </w:pPr>
-      <w:r>
-        <w:rPr>
-          <w:sz w:val="24"/>
-          <w:szCs w:val="24"/>
-        </w:rPr>
-        <w:t>{{ user.address</w:t>
-      </w:r>
-      <w:r>
-        <w:rPr>
-          <w:sz w:val="24"/>
-          <w:szCs w:val="24"/>
-        </w:rPr>
-        <w:t>.line_one(bare=True)</w:t>
-      </w:r>
+      <w:proofErr w:type="gramStart"/>
+      <w:r>
+        <w:rPr>
+          <w:sz w:val="24"/>
+          <w:szCs w:val="24"/>
+        </w:rPr>
+        <w:t xml:space="preserve">{{ </w:t>
+      </w:r>
+      <w:proofErr w:type="spellStart"/>
+      <w:r>
+        <w:rPr>
+          <w:sz w:val="24"/>
+          <w:szCs w:val="24"/>
+        </w:rPr>
+        <w:t>debt</w:t>
+      </w:r>
+      <w:proofErr w:type="gramEnd"/>
+      <w:r>
+        <w:rPr>
+          <w:sz w:val="24"/>
+          <w:szCs w:val="24"/>
+        </w:rPr>
+        <w:t>_</w:t>
+      </w:r>
+      <w:proofErr w:type="gramStart"/>
+      <w:r>
+        <w:rPr>
+          <w:sz w:val="24"/>
+          <w:szCs w:val="24"/>
+        </w:rPr>
+        <w:t>collector</w:t>
+      </w:r>
+      <w:r>
+        <w:rPr>
+          <w:sz w:val="24"/>
+          <w:szCs w:val="24"/>
+        </w:rPr>
+        <w:t>.address</w:t>
+      </w:r>
+      <w:proofErr w:type="gramEnd"/>
+      <w:r>
+        <w:rPr>
+          <w:sz w:val="24"/>
+          <w:szCs w:val="24"/>
+        </w:rPr>
+        <w:t>.line_one</w:t>
+      </w:r>
+      <w:proofErr w:type="spellEnd"/>
+      <w:r>
+        <w:rPr>
+          <w:sz w:val="24"/>
+          <w:szCs w:val="24"/>
+        </w:rPr>
+        <w:t>(bare=True</w:t>
+      </w:r>
+      <w:proofErr w:type="gramStart"/>
+      <w:r>
+        <w:rPr>
+          <w:sz w:val="24"/>
+          <w:szCs w:val="24"/>
+        </w:rPr>
+        <w:t>)</w:t>
+      </w:r>
+      <w:r>
+        <w:rPr>
+          <w:sz w:val="24"/>
+          <w:szCs w:val="24"/>
+        </w:rPr>
+        <w:t xml:space="preserve"> }</w:t>
+      </w:r>
+      <w:proofErr w:type="gramEnd"/>
+      <w:r>
+        <w:rPr>
+          <w:sz w:val="24"/>
+          <w:szCs w:val="24"/>
+        </w:rPr>
+        <w:t>}</w:t>
+      </w:r>
+    </w:p>
+    <w:p>
+      <w:pPr>
+        <w:rPr>
+          <w:sz w:val="24"/>
+          <w:szCs w:val="24"/>
+        </w:rPr>
+      </w:pPr>
+      <w:proofErr w:type="gramStart"/>
+      <w:r>
+        <w:rPr>
+          <w:sz w:val="24"/>
+          <w:szCs w:val="24"/>
+        </w:rPr>
+        <w:t xml:space="preserve">{{ </w:t>
+      </w:r>
+      <w:proofErr w:type="spellStart"/>
+      <w:r>
+        <w:rPr>
+          <w:sz w:val="24"/>
+          <w:szCs w:val="24"/>
+        </w:rPr>
+        <w:t>debt</w:t>
+      </w:r>
+      <w:proofErr w:type="gramEnd"/>
+      <w:r>
+        <w:rPr>
+          <w:sz w:val="24"/>
+          <w:szCs w:val="24"/>
+        </w:rPr>
+        <w:t>_</w:t>
+      </w:r>
+      <w:proofErr w:type="gramStart"/>
+      <w:r>
+        <w:rPr>
+          <w:sz w:val="24"/>
+          <w:szCs w:val="24"/>
+        </w:rPr>
+        <w:t>collector</w:t>
+      </w:r>
+      <w:r>
+        <w:rPr>
+          <w:sz w:val="24"/>
+          <w:szCs w:val="24"/>
+        </w:rPr>
+        <w:t>.address</w:t>
+      </w:r>
+      <w:proofErr w:type="gramEnd"/>
+      <w:r>
+        <w:rPr>
+          <w:sz w:val="24"/>
+          <w:szCs w:val="24"/>
+        </w:rPr>
+        <w:t>.line_</w:t>
+      </w:r>
+      <w:proofErr w:type="gramStart"/>
+      <w:r>
+        <w:rPr>
+          <w:sz w:val="24"/>
+          <w:szCs w:val="24"/>
+        </w:rPr>
+        <w:t>two</w:t>
+      </w:r>
+      <w:proofErr w:type="spellEnd"/>
+      <w:r>
+        <w:rPr>
+          <w:sz w:val="24"/>
+          <w:szCs w:val="24"/>
+        </w:rPr>
+        <w:t>()</w:t>
+      </w:r>
+      <w:r>
+        <w:rPr>
+          <w:sz w:val="24"/>
+          <w:szCs w:val="24"/>
+        </w:rPr>
+        <w:t xml:space="preserve"> }</w:t>
+      </w:r>
+      <w:proofErr w:type="gramEnd"/>
+      <w:r>
+        <w:rPr>
+          <w:sz w:val="24"/>
+          <w:szCs w:val="24"/>
+        </w:rPr>
+        <w:t>}</w:t>
+      </w:r>
+    </w:p>
+    <w:p>
+      <w:pPr>
+        <w:rPr>
+          <w:sz w:val="24"/>
+          <w:szCs w:val="24"/>
+        </w:rPr>
+      </w:pPr>
+    </w:p>
+    <w:p>
+      <w:pPr>
+        <w:rPr>
+          <w:sz w:val="24"/>
+          <w:szCs w:val="24"/>
+        </w:rPr>
+      </w:pPr>
+      <w:r>
+        <w:rPr>
+          <w:sz w:val="24"/>
+          <w:szCs w:val="24"/>
+        </w:rPr>
+        <w:tab/>
+        <w:t xml:space="preserve">RE: Account Number: </w:t>
+      </w:r>
+      <w:proofErr w:type="gramStart"/>
+      <w:r>
+        <w:rPr>
+          <w:sz w:val="24"/>
+          <w:szCs w:val="24"/>
+        </w:rPr>
+        <w:t xml:space="preserve">{{ </w:t>
+      </w:r>
+      <w:proofErr w:type="spellStart"/>
+      <w:r>
+        <w:rPr>
+          <w:sz w:val="24"/>
+          <w:szCs w:val="24"/>
+        </w:rPr>
+        <w:t>account</w:t>
+      </w:r>
+      <w:proofErr w:type="gramEnd"/>
+      <w:r>
+        <w:rPr>
+          <w:sz w:val="24"/>
+          <w:szCs w:val="24"/>
+        </w:rPr>
+        <w:t>_</w:t>
+      </w:r>
+      <w:proofErr w:type="gramStart"/>
+      <w:r>
+        <w:rPr>
+          <w:sz w:val="24"/>
+          <w:szCs w:val="24"/>
+        </w:rPr>
+        <w:t>number</w:t>
+      </w:r>
+      <w:proofErr w:type="spellEnd"/>
+      <w:r>
+        <w:rPr>
+          <w:sz w:val="24"/>
+          <w:szCs w:val="24"/>
+        </w:rPr>
+        <w:t xml:space="preserve"> }</w:t>
+      </w:r>
+      <w:proofErr w:type="gramEnd"/>
+      <w:r>
+        <w:rPr>
+          <w:sz w:val="24"/>
+          <w:szCs w:val="24"/>
+        </w:rPr>
+        <w:t>}</w:t>
+      </w:r>
+    </w:p>
+    <w:p>
+      <w:pPr>
+        <w:rPr>
+          <w:sz w:val="24"/>
+          <w:szCs w:val="24"/>
+        </w:rPr>
+      </w:pPr>
+    </w:p>
+    <w:p>
+      <w:pPr>
+        <w:rPr>
+          <w:sz w:val="24"/>
+          <w:szCs w:val="24"/>
+        </w:rPr>
+      </w:pPr>
+      <w:r>
+        <w:rPr>
+          <w:sz w:val="24"/>
+          <w:szCs w:val="24"/>
+        </w:rPr>
+        <w:t xml:space="preserve">Dear </w:t>
+      </w:r>
+      <w:proofErr w:type="gramStart"/>
+      <w:r>
+        <w:rPr>
+          <w:sz w:val="24"/>
+          <w:szCs w:val="24"/>
+        </w:rPr>
+        <w:t>{{ debt_collector.name</w:t>
+      </w:r>
+      <w:proofErr w:type="gramEnd"/>
       <w:r>
         <w:rPr>
           <w:sz w:val="24"/>
@@ -97,14 +638,137 @@
         </w:rPr>
         <w:t xml:space="preserve"> }}</w:t>
       </w:r>
-    </w:p>
-    <w:p>
-      <w:pPr>
-        <w:rPr>
-          <w:sz w:val="24"/>
-          <w:szCs w:val="24"/>
-        </w:rPr>
-      </w:pPr>
+      <w:r>
+        <w:rPr>
+          <w:sz w:val="24"/>
+          <w:szCs w:val="24"/>
+        </w:rPr>
+        <w:t>:</w:t>
+      </w:r>
+    </w:p>
+    <w:p>
+      <w:pPr>
+        <w:rPr>
+          <w:sz w:val="24"/>
+          <w:szCs w:val="24"/>
+        </w:rPr>
+      </w:pPr>
+    </w:p>
+    <w:p>
+      <w:pPr>
+        <w:rPr>
+          <w:sz w:val="24"/>
+          <w:szCs w:val="24"/>
+        </w:rPr>
+      </w:pPr>
+      <w:r>
+        <w:rPr>
+          <w:sz w:val="24"/>
+          <w:szCs w:val="24"/>
+        </w:rPr>
+        <w:t xml:space="preserve">I am responding to your contact about collecting </w:t>
+      </w:r>
+      <w:proofErr w:type="gramStart"/>
+      <w:r>
+        <w:rPr>
+          <w:sz w:val="24"/>
+          <w:szCs w:val="24"/>
+        </w:rPr>
+        <w:t>an alleged</w:t>
+      </w:r>
+      <w:proofErr w:type="gramEnd"/>
+      <w:r>
+        <w:rPr>
+          <w:sz w:val="24"/>
+          <w:szCs w:val="24"/>
+        </w:rPr>
+        <w:t xml:space="preserve"> debt.</w:t>
+      </w:r>
+    </w:p>
+    <w:p>
+      <w:pPr>
+        <w:rPr>
+          <w:sz w:val="24"/>
+          <w:szCs w:val="24"/>
+        </w:rPr>
+      </w:pPr>
+      <w:r>
+        <w:rPr>
+          <w:sz w:val="24"/>
+          <w:szCs w:val="24"/>
+        </w:rPr>
+        <w:t>{%</w:t>
+      </w:r>
+      <w:r>
+        <w:rPr>
+          <w:sz w:val="24"/>
+          <w:szCs w:val="24"/>
+        </w:rPr>
+        <w:t>p</w:t>
+      </w:r>
+      <w:r>
+        <w:rPr>
+          <w:sz w:val="24"/>
+          <w:szCs w:val="24"/>
+        </w:rPr>
+        <w:t xml:space="preserve"> if </w:t>
+      </w:r>
+      <w:proofErr w:type="spellStart"/>
+      <w:r>
+        <w:rPr>
+          <w:sz w:val="24"/>
+          <w:szCs w:val="24"/>
+        </w:rPr>
+        <w:t>dispu</w:t>
+      </w:r>
+      <w:r>
+        <w:rPr>
+          <w:sz w:val="24"/>
+          <w:szCs w:val="24"/>
+        </w:rPr>
+        <w:t>te_debt</w:t>
+      </w:r>
+      <w:proofErr w:type="spellEnd"/>
+      <w:r>
+        <w:rPr>
+          <w:sz w:val="24"/>
+          <w:szCs w:val="24"/>
+        </w:rPr>
+        <w:t xml:space="preserve"> == </w:t>
+      </w:r>
+      <w:proofErr w:type="gramStart"/>
+      <w:r>
+        <w:rPr>
+          <w:sz w:val="24"/>
+          <w:szCs w:val="24"/>
+        </w:rPr>
+        <w:t>true %}</w:t>
+      </w:r>
+      <w:proofErr w:type="gramEnd"/>
+    </w:p>
+    <w:p>
+      <w:pPr>
+        <w:rPr>
+          <w:sz w:val="24"/>
+          <w:szCs w:val="24"/>
+        </w:rPr>
+      </w:pPr>
+    </w:p>
+    <w:p>
+      <w:pPr>
+        <w:rPr>
+          <w:sz w:val="24"/>
+          <w:szCs w:val="24"/>
+        </w:rPr>
+      </w:pPr>
+      <w:r>
+        <w:rPr>
+          <w:sz w:val="24"/>
+          <w:szCs w:val="24"/>
+        </w:rPr>
+        <w:t xml:space="preserve">I dispute this debt. </w:t>
+      </w:r>
+      <w:proofErr w:type="gramStart"/>
       <w:r>
         <w:rPr>
           <w:sz w:val="24"/>
@@ -112,220 +776,179 @@
         </w:rPr>
         <w:t xml:space="preserve">{{ </w:t>
       </w:r>
-      <w:r>
-        <w:rPr>
-          <w:sz w:val="24"/>
-          <w:szCs w:val="24"/>
-        </w:rPr>
-        <w:t>user.address.line_two()</w:t>
-      </w:r>
-      <w:r>
-        <w:rPr>
-          <w:sz w:val="24"/>
-          <w:szCs w:val="24"/>
-        </w:rPr>
-        <w:t xml:space="preserve"> }}</w:t>
-      </w:r>
-    </w:p>
-    <w:p>
-      <w:pPr>
-        <w:rPr>
-          <w:sz w:val="24"/>
-          <w:szCs w:val="24"/>
-        </w:rPr>
-      </w:pPr>
-    </w:p>
-    <w:p>
-      <w:pPr>
-        <w:rPr>
-          <w:sz w:val="24"/>
-          <w:szCs w:val="24"/>
-        </w:rPr>
-      </w:pPr>
-    </w:p>
-    <w:p>
-      <w:pPr>
-        <w:rPr>
-          <w:sz w:val="24"/>
-          <w:szCs w:val="24"/>
-        </w:rPr>
-      </w:pPr>
-      <w:r>
-        <w:rPr>
-          <w:sz w:val="24"/>
-          <w:szCs w:val="24"/>
-        </w:rPr>
-        <w:t>{{ debt_collector</w:t>
-      </w:r>
-      <w:r>
-        <w:rPr>
-          <w:sz w:val="24"/>
-          <w:szCs w:val="24"/>
-        </w:rPr>
-        <w:t>.name</w:t>
-      </w:r>
-      <w:r>
-        <w:rPr>
-          <w:sz w:val="24"/>
-          <w:szCs w:val="24"/>
-        </w:rPr>
-        <w:t xml:space="preserve"> }}</w:t>
-      </w:r>
-    </w:p>
-    <w:p>
-      <w:pPr>
-        <w:rPr>
-          <w:sz w:val="24"/>
-          <w:szCs w:val="24"/>
-        </w:rPr>
-      </w:pPr>
-      <w:r>
-        <w:rPr>
-          <w:sz w:val="24"/>
-          <w:szCs w:val="24"/>
-        </w:rPr>
-        <w:t xml:space="preserve">{{ </w:t>
-      </w:r>
-      <w:r>
-        <w:rPr>
-          <w:sz w:val="24"/>
-          <w:szCs w:val="24"/>
-        </w:rPr>
-        <w:t>debt_collector</w:t>
-      </w:r>
-      <w:r>
-        <w:rPr>
-          <w:sz w:val="24"/>
-          <w:szCs w:val="24"/>
-        </w:rPr>
-        <w:t>.address</w:t>
-      </w:r>
-      <w:r>
-        <w:rPr>
-          <w:sz w:val="24"/>
-          <w:szCs w:val="24"/>
-        </w:rPr>
-        <w:t>.line_one(bare=True)</w:t>
-      </w:r>
-      <w:r>
-        <w:rPr>
-          <w:sz w:val="24"/>
-          <w:szCs w:val="24"/>
-        </w:rPr>
-        <w:t xml:space="preserve"> }}</w:t>
-      </w:r>
-    </w:p>
-    <w:p>
-      <w:pPr>
-        <w:rPr>
-          <w:sz w:val="24"/>
-          <w:szCs w:val="24"/>
-        </w:rPr>
-      </w:pPr>
-      <w:r>
-        <w:rPr>
-          <w:sz w:val="24"/>
-          <w:szCs w:val="24"/>
-        </w:rPr>
-        <w:t>{{ debt_collector</w:t>
-      </w:r>
-      <w:r>
-        <w:rPr>
-          <w:sz w:val="24"/>
-          <w:szCs w:val="24"/>
-        </w:rPr>
-        <w:t>.address.line_two()</w:t>
-      </w:r>
-      <w:r>
-        <w:rPr>
-          <w:sz w:val="24"/>
-          <w:szCs w:val="24"/>
-        </w:rPr>
-        <w:t xml:space="preserve"> }}</w:t>
-      </w:r>
-    </w:p>
-    <w:p>
-      <w:pPr>
-        <w:rPr>
-          <w:sz w:val="24"/>
-          <w:szCs w:val="24"/>
-        </w:rPr>
-      </w:pPr>
-    </w:p>
-    <w:p>
-      <w:pPr>
-        <w:rPr>
-          <w:sz w:val="24"/>
-          <w:szCs w:val="24"/>
-        </w:rPr>
-      </w:pPr>
-      <w:r>
-        <w:rPr>
-          <w:sz w:val="24"/>
-          <w:szCs w:val="24"/>
-        </w:rPr>
-        <w:tab/>
-        <w:t>RE: Account Number: {{ account_number }}</w:t>
-      </w:r>
-    </w:p>
-    <w:p>
-      <w:pPr>
-        <w:rPr>
-          <w:sz w:val="24"/>
-          <w:szCs w:val="24"/>
-        </w:rPr>
-      </w:pPr>
-    </w:p>
-    <w:p>
-      <w:pPr>
-        <w:rPr>
-          <w:sz w:val="24"/>
-          <w:szCs w:val="24"/>
-        </w:rPr>
-      </w:pPr>
-      <w:r>
-        <w:rPr>
-          <w:sz w:val="24"/>
-          <w:szCs w:val="24"/>
-        </w:rPr>
-        <w:t xml:space="preserve">Dear </w:t>
-      </w:r>
-      <w:r>
-        <w:rPr>
-          <w:sz w:val="24"/>
-          <w:szCs w:val="24"/>
-        </w:rPr>
-        <w:t>{{ debt_collector.name }}</w:t>
-      </w:r>
-      <w:r>
-        <w:rPr>
-          <w:sz w:val="24"/>
-          <w:szCs w:val="24"/>
-        </w:rPr>
-        <w:t>:</w:t>
-      </w:r>
-    </w:p>
-    <w:p>
-      <w:pPr>
-        <w:rPr>
-          <w:sz w:val="24"/>
-          <w:szCs w:val="24"/>
-        </w:rPr>
-      </w:pPr>
-    </w:p>
-    <w:p>
-      <w:pPr>
-        <w:rPr>
-          <w:sz w:val="24"/>
-          <w:szCs w:val="24"/>
-        </w:rPr>
-      </w:pPr>
-      <w:r>
-        <w:rPr>
-          <w:sz w:val="24"/>
-          <w:szCs w:val="24"/>
-        </w:rPr>
-        <w:t>I am responding to your contact about collecting an alleged debt.</w:t>
+      <w:proofErr w:type="spellStart"/>
+      <w:r>
+        <w:rPr>
+          <w:sz w:val="24"/>
+          <w:szCs w:val="24"/>
+        </w:rPr>
+        <w:t>reason</w:t>
+      </w:r>
+      <w:proofErr w:type="gramEnd"/>
+      <w:r>
+        <w:rPr>
+          <w:sz w:val="24"/>
+          <w:szCs w:val="24"/>
+        </w:rPr>
+        <w:t>_for_</w:t>
+      </w:r>
+      <w:proofErr w:type="gramStart"/>
+      <w:r>
+        <w:rPr>
+          <w:sz w:val="24"/>
+          <w:szCs w:val="24"/>
+        </w:rPr>
+        <w:t>dispute</w:t>
+      </w:r>
+      <w:proofErr w:type="spellEnd"/>
+      <w:r>
+        <w:rPr>
+          <w:sz w:val="24"/>
+          <w:szCs w:val="24"/>
+        </w:rPr>
+        <w:t>[</w:t>
+      </w:r>
+      <w:proofErr w:type="gramEnd"/>
+      <w:r>
+        <w:rPr>
+          <w:sz w:val="24"/>
+          <w:szCs w:val="24"/>
+        </w:rPr>
+        <w:t>:-1]</w:t>
+      </w:r>
+      <w:r>
+        <w:rPr>
+          <w:sz w:val="24"/>
+          <w:szCs w:val="24"/>
+        </w:rPr>
+        <w:t xml:space="preserve"> </w:t>
+      </w:r>
+      <w:r>
+        <w:rPr>
+          <w:sz w:val="24"/>
+          <w:szCs w:val="24"/>
+        </w:rPr>
+        <w:t xml:space="preserve">if </w:t>
+      </w:r>
+      <w:proofErr w:type="spellStart"/>
+      <w:r>
+        <w:rPr>
+          <w:sz w:val="24"/>
+          <w:szCs w:val="24"/>
+        </w:rPr>
+        <w:t>re</w:t>
+      </w:r>
+      <w:r>
+        <w:rPr>
+          <w:sz w:val="24"/>
+          <w:szCs w:val="24"/>
+        </w:rPr>
+        <w:t>a</w:t>
+      </w:r>
+      <w:r>
+        <w:rPr>
+          <w:sz w:val="24"/>
+          <w:szCs w:val="24"/>
+        </w:rPr>
+        <w:t>son_for_</w:t>
+      </w:r>
+      <w:proofErr w:type="gramStart"/>
+      <w:r>
+        <w:rPr>
+          <w:sz w:val="24"/>
+          <w:szCs w:val="24"/>
+        </w:rPr>
+        <w:t>dispute.endswith</w:t>
+      </w:r>
+      <w:proofErr w:type="spellEnd"/>
+      <w:proofErr w:type="gramEnd"/>
+      <w:r>
+        <w:rPr>
+          <w:sz w:val="24"/>
+          <w:szCs w:val="24"/>
+        </w:rPr>
+        <w:t xml:space="preserve">(“.”) else </w:t>
+      </w:r>
+      <w:proofErr w:type="spellStart"/>
+      <w:r>
+        <w:rPr>
+          <w:sz w:val="24"/>
+          <w:szCs w:val="24"/>
+        </w:rPr>
+        <w:t>reason_for_</w:t>
+      </w:r>
+      <w:proofErr w:type="gramStart"/>
+      <w:r>
+        <w:rPr>
+          <w:sz w:val="24"/>
+          <w:szCs w:val="24"/>
+        </w:rPr>
+        <w:t>dispute</w:t>
+      </w:r>
+      <w:proofErr w:type="spellEnd"/>
+      <w:r>
+        <w:rPr>
+          <w:sz w:val="24"/>
+          <w:szCs w:val="24"/>
+        </w:rPr>
+        <w:t xml:space="preserve"> </w:t>
+      </w:r>
+      <w:r>
+        <w:rPr>
+          <w:sz w:val="24"/>
+          <w:szCs w:val="24"/>
+        </w:rPr>
+        <w:t>}</w:t>
+      </w:r>
+      <w:proofErr w:type="gramEnd"/>
+      <w:r>
+        <w:rPr>
+          <w:sz w:val="24"/>
+          <w:szCs w:val="24"/>
+        </w:rPr>
+        <w:t>}. Please record this dispute. If you stop your</w:t>
+      </w:r>
+      <w:r>
+        <w:rPr>
+          <w:sz w:val="24"/>
+          <w:szCs w:val="24"/>
+        </w:rPr>
+        <w:t xml:space="preserve"> </w:t>
+      </w:r>
+      <w:r>
+        <w:rPr>
+          <w:sz w:val="24"/>
+          <w:szCs w:val="24"/>
+        </w:rPr>
+        <w:t>collection of this debt, and forward or return it to another company, please indicate to them</w:t>
+      </w:r>
+      <w:r>
+        <w:rPr>
+          <w:sz w:val="24"/>
+          <w:szCs w:val="24"/>
+        </w:rPr>
+        <w:t xml:space="preserve"> </w:t>
+      </w:r>
+      <w:r>
+        <w:rPr>
+          <w:sz w:val="24"/>
+          <w:szCs w:val="24"/>
+        </w:rPr>
+        <w:t>that it is disputed. If you report it to a credit bureau (or have already done so), also report</w:t>
+      </w:r>
+      <w:r>
+        <w:rPr>
+          <w:sz w:val="24"/>
+          <w:szCs w:val="24"/>
+        </w:rPr>
+        <w:t xml:space="preserve"> </w:t>
+      </w:r>
+      <w:r>
+        <w:rPr>
+          <w:sz w:val="24"/>
+          <w:szCs w:val="24"/>
+        </w:rPr>
+        <w:t>that the debt is disputed.</w:t>
       </w:r>
     </w:p>
     <w:p>
@@ -354,187 +977,47 @@
           <w:sz w:val="24"/>
           <w:szCs w:val="24"/>
         </w:rPr>
+        <w:t xml:space="preserve"> </w:t>
+      </w:r>
+      <w:proofErr w:type="gramStart"/>
+      <w:r>
+        <w:rPr>
+          <w:sz w:val="24"/>
+          <w:szCs w:val="24"/>
+        </w:rPr>
+        <w:t>endif %}</w:t>
+      </w:r>
+      <w:proofErr w:type="gramEnd"/>
+    </w:p>
+    <w:p>
+      <w:pPr>
+        <w:rPr>
+          <w:sz w:val="24"/>
+          <w:szCs w:val="24"/>
+        </w:rPr>
+      </w:pPr>
+      <w:r>
+        <w:rPr>
+          <w:sz w:val="24"/>
+          <w:szCs w:val="24"/>
+        </w:rPr>
+        <w:t>{%</w:t>
+      </w:r>
+      <w:r>
+        <w:rPr>
+          <w:sz w:val="24"/>
+          <w:szCs w:val="24"/>
+        </w:rPr>
+        <w:t>p</w:t>
+      </w:r>
+      <w:r>
+        <w:rPr>
+          <w:sz w:val="24"/>
+          <w:szCs w:val="24"/>
+        </w:rPr>
         <w:t xml:space="preserve"> if </w:t>
       </w:r>
-      <w:r>
-        <w:rPr>
-          <w:sz w:val="24"/>
-          <w:szCs w:val="24"/>
-        </w:rPr>
-        <w:t>dispu</w:t>
-      </w:r>
-      <w:r>
-        <w:rPr>
-          <w:sz w:val="24"/>
-          <w:szCs w:val="24"/>
-        </w:rPr>
-        <w:t>te_debt == true %}</w:t>
-      </w:r>
-    </w:p>
-    <w:p>
-      <w:pPr>
-        <w:rPr>
-          <w:sz w:val="24"/>
-          <w:szCs w:val="24"/>
-        </w:rPr>
-      </w:pPr>
-    </w:p>
-    <w:p>
-      <w:pPr>
-        <w:rPr>
-          <w:sz w:val="24"/>
-          <w:szCs w:val="24"/>
-        </w:rPr>
-      </w:pPr>
-      <w:r>
-        <w:rPr>
-          <w:sz w:val="24"/>
-          <w:szCs w:val="24"/>
-        </w:rPr>
-        <w:t>I dispute this debt. {{ reason_for_dispute</w:t>
-      </w:r>
-      <w:r>
-        <w:rPr>
-          <w:sz w:val="24"/>
-          <w:szCs w:val="24"/>
-        </w:rPr>
-        <w:t>[:-1]</w:t>
-      </w:r>
-      <w:r>
-        <w:rPr>
-          <w:sz w:val="24"/>
-          <w:szCs w:val="24"/>
-        </w:rPr>
-        <w:t xml:space="preserve"> </w:t>
-      </w:r>
-      <w:r>
-        <w:rPr>
-          <w:sz w:val="24"/>
-          <w:szCs w:val="24"/>
-        </w:rPr>
-        <w:t>if re</w:t>
-      </w:r>
-      <w:r>
-        <w:rPr>
-          <w:sz w:val="24"/>
-          <w:szCs w:val="24"/>
-        </w:rPr>
-        <w:t>a</w:t>
-      </w:r>
-      <w:r>
-        <w:rPr>
-          <w:sz w:val="24"/>
-          <w:szCs w:val="24"/>
-        </w:rPr>
-        <w:t xml:space="preserve">son_for_dispute.endswith(“.”) else reason_for_dispute </w:t>
-      </w:r>
-      <w:r>
-        <w:rPr>
-          <w:sz w:val="24"/>
-          <w:szCs w:val="24"/>
-        </w:rPr>
-        <w:t>}}. Please record this dispute. If you stop your</w:t>
-      </w:r>
-      <w:r>
-        <w:rPr>
-          <w:sz w:val="24"/>
-          <w:szCs w:val="24"/>
-        </w:rPr>
-        <w:t xml:space="preserve"> </w:t>
-      </w:r>
-      <w:r>
-        <w:rPr>
-          <w:sz w:val="24"/>
-          <w:szCs w:val="24"/>
-        </w:rPr>
-        <w:t>collection of this debt, and forward or return it to another company, please indicate to them</w:t>
-      </w:r>
-      <w:r>
-        <w:rPr>
-          <w:sz w:val="24"/>
-          <w:szCs w:val="24"/>
-        </w:rPr>
-        <w:t xml:space="preserve"> </w:t>
-      </w:r>
-      <w:r>
-        <w:rPr>
-          <w:sz w:val="24"/>
-          <w:szCs w:val="24"/>
-        </w:rPr>
-        <w:t>that it is disputed. If you report it to a credit bureau (or have already done so), also report</w:t>
-      </w:r>
-      <w:r>
-        <w:rPr>
-          <w:sz w:val="24"/>
-          <w:szCs w:val="24"/>
-        </w:rPr>
-        <w:t xml:space="preserve"> </w:t>
-      </w:r>
-      <w:r>
-        <w:rPr>
-          <w:sz w:val="24"/>
-          <w:szCs w:val="24"/>
-        </w:rPr>
-        <w:t>that the debt is disputed.</w:t>
-      </w:r>
-    </w:p>
-    <w:p>
-      <w:pPr>
-        <w:rPr>
-          <w:sz w:val="24"/>
-          <w:szCs w:val="24"/>
-        </w:rPr>
-      </w:pPr>
-      <w:r>
-        <w:rPr>
-          <w:sz w:val="24"/>
-          <w:szCs w:val="24"/>
-        </w:rPr>
-        <w:t>{%</w:t>
-      </w:r>
-      <w:r>
-        <w:rPr>
-          <w:sz w:val="24"/>
-          <w:szCs w:val="24"/>
-        </w:rPr>
-        <w:t>p</w:t>
-      </w:r>
-      <w:r>
-        <w:rPr>
-          <w:sz w:val="24"/>
-          <w:szCs w:val="24"/>
-        </w:rPr>
-        <w:t xml:space="preserve"> endif %}</w:t>
-      </w:r>
-    </w:p>
-    <w:p>
-      <w:pPr>
-        <w:rPr>
-          <w:sz w:val="24"/>
-          <w:szCs w:val="24"/>
-        </w:rPr>
-      </w:pPr>
-      <w:r>
-        <w:rPr>
-          <w:sz w:val="24"/>
-          <w:szCs w:val="24"/>
-        </w:rPr>
-        <w:t>{%</w:t>
-      </w:r>
-      <w:r>
-        <w:rPr>
-          <w:sz w:val="24"/>
-          <w:szCs w:val="24"/>
-        </w:rPr>
-        <w:t>p</w:t>
-      </w:r>
-      <w:r>
-        <w:rPr>
-          <w:sz w:val="24"/>
-          <w:szCs w:val="24"/>
-        </w:rPr>
-        <w:t xml:space="preserve"> if </w:t>
-      </w:r>
+      <w:proofErr w:type="spellStart"/>
       <w:r>
         <w:rPr>
           <w:sz w:val="24"/>
@@ -542,6 +1025,7 @@
         </w:rPr>
         <w:t>validate_debt</w:t>
       </w:r>
+      <w:proofErr w:type="spellEnd"/>
       <w:r>
         <w:rPr>
           <w:sz w:val="24"/>
@@ -549,6 +1033,7 @@
         </w:rPr>
         <w:t xml:space="preserve"> == </w:t>
       </w:r>
+      <w:proofErr w:type="gramStart"/>
       <w:r>
         <w:rPr>
           <w:sz w:val="24"/>
@@ -563,6 +1048,7 @@
         </w:rPr>
         <w:t>e %}</w:t>
       </w:r>
+      <w:proofErr w:type="gramEnd"/>
     </w:p>
     <w:p>
       <w:pPr>
@@ -614,7 +1100,23 @@
           <w:sz w:val="24"/>
           <w:szCs w:val="24"/>
         </w:rPr>
-        <w:t>Why you think I owe the debt and to whom I owe it, including:</w:t>
+        <w:t xml:space="preserve">Why </w:t>
+      </w:r>
+      <w:proofErr w:type="gramStart"/>
+      <w:r>
+        <w:rPr>
+          <w:sz w:val="24"/>
+          <w:szCs w:val="24"/>
+        </w:rPr>
+        <w:t>you</w:t>
+      </w:r>
+      <w:proofErr w:type="gramEnd"/>
+      <w:r>
+        <w:rPr>
+          <w:sz w:val="24"/>
+          <w:szCs w:val="24"/>
+        </w:rPr>
+        <w:t xml:space="preserve"> think I owe the debt and to whom I owe it, including:</w:t>
       </w:r>
     </w:p>
     <w:p>
@@ -805,7 +1307,23 @@
           <w:szCs w:val="24"/>
         </w:rPr>
         <w:lastRenderedPageBreak/>
-        <w:t>Provide an itemized list of any alleged interest, fees, or charges since the last billing statement from the original creditor.</w:t>
+        <w:t xml:space="preserve">Provide an itemized list of any alleged interest, fees, or charges </w:t>
+      </w:r>
+      <w:proofErr w:type="gramStart"/>
+      <w:r>
+        <w:rPr>
+          <w:sz w:val="24"/>
+          <w:szCs w:val="24"/>
+        </w:rPr>
+        <w:t>since</w:t>
+      </w:r>
+      <w:proofErr w:type="gramEnd"/>
+      <w:r>
+        <w:rPr>
+          <w:sz w:val="24"/>
+          <w:szCs w:val="24"/>
+        </w:rPr>
+        <w:t xml:space="preserve"> the last billing statement from the original creditor.</w:t>
       </w:r>
     </w:p>
     <w:p>
@@ -1027,8 +1545,17 @@
           <w:sz w:val="24"/>
           <w:szCs w:val="24"/>
         </w:rPr>
-        <w:t xml:space="preserve"> endif %}</w:t>
-      </w:r>
+        <w:t xml:space="preserve"> </w:t>
+      </w:r>
+      <w:proofErr w:type="gramStart"/>
+      <w:r>
+        <w:rPr>
+          <w:sz w:val="24"/>
+          <w:szCs w:val="24"/>
+        </w:rPr>
+        <w:t>endif %}</w:t>
+      </w:r>
+      <w:proofErr w:type="gramEnd"/>
     </w:p>
     <w:p>
       <w:pPr>
@@ -1052,6 +1579,7 @@
         </w:rPr>
         <w:t xml:space="preserve">{% if </w:t>
       </w:r>
+      <w:proofErr w:type="spellStart"/>
       <w:r>
         <w:rPr>
           <w:sz w:val="24"/>
@@ -1066,6 +1594,7 @@
         </w:rPr>
         <w:t>_prefs</w:t>
       </w:r>
+      <w:proofErr w:type="spellEnd"/>
       <w:r>
         <w:rPr>
           <w:sz w:val="24"/>
@@ -1092,14 +1621,595 @@
           <w:sz w:val="24"/>
           <w:szCs w:val="24"/>
         </w:rPr>
+        <w:t xml:space="preserve"> </w:t>
+      </w:r>
+      <w:proofErr w:type="gramStart"/>
+      <w:r>
+        <w:rPr>
+          <w:sz w:val="24"/>
+          <w:szCs w:val="24"/>
+        </w:rPr>
+        <w:t>%}</w:t>
+      </w:r>
+      <w:r>
+        <w:rPr>
+          <w:sz w:val="24"/>
+          <w:szCs w:val="24"/>
+        </w:rPr>
+        <w:t>Please</w:t>
+      </w:r>
+      <w:proofErr w:type="gramEnd"/>
+      <w:r>
+        <w:rPr>
+          <w:sz w:val="24"/>
+          <w:szCs w:val="24"/>
+        </w:rPr>
+        <w:t xml:space="preserve"> stop contacting me regarding account number </w:t>
+      </w:r>
+      <w:proofErr w:type="gramStart"/>
+      <w:r>
+        <w:rPr>
+          <w:sz w:val="24"/>
+          <w:szCs w:val="24"/>
+        </w:rPr>
+        <w:t xml:space="preserve">{{ </w:t>
+      </w:r>
+      <w:proofErr w:type="spellStart"/>
+      <w:r>
+        <w:rPr>
+          <w:sz w:val="24"/>
+          <w:szCs w:val="24"/>
+        </w:rPr>
+        <w:t>account</w:t>
+      </w:r>
+      <w:proofErr w:type="gramEnd"/>
+      <w:r>
+        <w:rPr>
+          <w:sz w:val="24"/>
+          <w:szCs w:val="24"/>
+        </w:rPr>
+        <w:t>_</w:t>
+      </w:r>
+      <w:proofErr w:type="gramStart"/>
+      <w:r>
+        <w:rPr>
+          <w:sz w:val="24"/>
+          <w:szCs w:val="24"/>
+        </w:rPr>
+        <w:t>number</w:t>
+      </w:r>
+      <w:proofErr w:type="spellEnd"/>
+      <w:r>
+        <w:rPr>
+          <w:sz w:val="24"/>
+          <w:szCs w:val="24"/>
+        </w:rPr>
+        <w:t xml:space="preserve"> }</w:t>
+      </w:r>
+      <w:proofErr w:type="gramEnd"/>
+      <w:r>
+        <w:rPr>
+          <w:sz w:val="24"/>
+          <w:szCs w:val="24"/>
+        </w:rPr>
+        <w:t>} as required by</w:t>
+      </w:r>
+      <w:r>
+        <w:rPr>
+          <w:sz w:val="24"/>
+          <w:szCs w:val="24"/>
+        </w:rPr>
+        <w:t xml:space="preserve"> </w:t>
+      </w:r>
+      <w:r>
+        <w:rPr>
+          <w:sz w:val="24"/>
+          <w:szCs w:val="24"/>
+        </w:rPr>
+        <w:t>the Fair Debt Collection Practices Act, 15 USC sec. 1692c(c).</w:t>
+      </w:r>
+    </w:p>
+    <w:p>
+      <w:pPr>
+        <w:rPr>
+          <w:sz w:val="24"/>
+          <w:szCs w:val="24"/>
+        </w:rPr>
+      </w:pPr>
+      <w:r>
+        <w:rPr>
+          <w:sz w:val="24"/>
+          <w:szCs w:val="24"/>
+        </w:rPr>
+        <w:t xml:space="preserve">{% else </w:t>
+      </w:r>
+      <w:proofErr w:type="gramStart"/>
+      <w:r>
+        <w:rPr>
+          <w:sz w:val="24"/>
+          <w:szCs w:val="24"/>
+        </w:rPr>
+        <w:t>%}</w:t>
+      </w:r>
+      <w:r>
+        <w:rPr>
+          <w:sz w:val="24"/>
+          <w:szCs w:val="24"/>
+        </w:rPr>
+        <w:t>Please</w:t>
+      </w:r>
+      <w:proofErr w:type="gramEnd"/>
+      <w:r>
+        <w:rPr>
+          <w:sz w:val="24"/>
+          <w:szCs w:val="24"/>
+        </w:rPr>
+        <w:t xml:space="preserve"> only contact me in the following way(s): </w:t>
+      </w:r>
+      <w:proofErr w:type="gramStart"/>
+      <w:r>
+        <w:rPr>
+          <w:sz w:val="24"/>
+          <w:szCs w:val="24"/>
+        </w:rPr>
+        <w:t xml:space="preserve">{{ </w:t>
+      </w:r>
+      <w:proofErr w:type="spellStart"/>
+      <w:r>
+        <w:rPr>
+          <w:sz w:val="24"/>
+          <w:szCs w:val="24"/>
+        </w:rPr>
+        <w:t>acceptable</w:t>
+      </w:r>
+      <w:proofErr w:type="gramEnd"/>
+      <w:r>
+        <w:rPr>
+          <w:sz w:val="24"/>
+          <w:szCs w:val="24"/>
+        </w:rPr>
+        <w:t>_contact</w:t>
+      </w:r>
+      <w:proofErr w:type="spellEnd"/>
+      <w:r>
+        <w:rPr>
+          <w:sz w:val="24"/>
+          <w:szCs w:val="24"/>
+        </w:rPr>
+        <w:t xml:space="preserve"> </w:t>
+      </w:r>
+      <w:proofErr w:type="gramStart"/>
+      <w:r>
+        <w:rPr>
+          <w:sz w:val="24"/>
+          <w:szCs w:val="24"/>
+        </w:rPr>
+        <w:t>[:-</w:t>
+      </w:r>
+      <w:proofErr w:type="gramEnd"/>
+      <w:r>
+        <w:rPr>
+          <w:sz w:val="24"/>
+          <w:szCs w:val="24"/>
+        </w:rPr>
+        <w:t>1]</w:t>
+      </w:r>
+      <w:r>
+        <w:rPr>
+          <w:sz w:val="24"/>
+          <w:szCs w:val="24"/>
+        </w:rPr>
+        <w:t xml:space="preserve"> </w:t>
+      </w:r>
+      <w:r>
+        <w:rPr>
+          <w:sz w:val="24"/>
+          <w:szCs w:val="24"/>
+        </w:rPr>
+        <w:t xml:space="preserve">if </w:t>
+      </w:r>
+      <w:proofErr w:type="spellStart"/>
+      <w:r>
+        <w:rPr>
+          <w:sz w:val="24"/>
+          <w:szCs w:val="24"/>
+        </w:rPr>
+        <w:t>acceptable_</w:t>
+      </w:r>
+      <w:proofErr w:type="gramStart"/>
+      <w:r>
+        <w:rPr>
+          <w:sz w:val="24"/>
+          <w:szCs w:val="24"/>
+        </w:rPr>
+        <w:t>contact</w:t>
+      </w:r>
+      <w:r>
+        <w:rPr>
+          <w:sz w:val="24"/>
+          <w:szCs w:val="24"/>
+        </w:rPr>
+        <w:t>.endswith</w:t>
+      </w:r>
+      <w:proofErr w:type="spellEnd"/>
+      <w:proofErr w:type="gramEnd"/>
+      <w:r>
+        <w:rPr>
+          <w:sz w:val="24"/>
+          <w:szCs w:val="24"/>
+        </w:rPr>
+        <w:t>(“.”) else</w:t>
+      </w:r>
+      <w:r>
+        <w:rPr>
+          <w:sz w:val="24"/>
+          <w:szCs w:val="24"/>
+        </w:rPr>
+        <w:t xml:space="preserve"> </w:t>
+      </w:r>
+      <w:proofErr w:type="spellStart"/>
+      <w:r>
+        <w:rPr>
+          <w:sz w:val="24"/>
+          <w:szCs w:val="24"/>
+        </w:rPr>
+        <w:t>acceptable_</w:t>
+      </w:r>
+      <w:proofErr w:type="gramStart"/>
+      <w:r>
+        <w:rPr>
+          <w:sz w:val="24"/>
+          <w:szCs w:val="24"/>
+        </w:rPr>
+        <w:t>contact</w:t>
+      </w:r>
+      <w:proofErr w:type="spellEnd"/>
+      <w:r>
+        <w:rPr>
+          <w:sz w:val="24"/>
+          <w:szCs w:val="24"/>
+        </w:rPr>
+        <w:t xml:space="preserve"> </w:t>
+      </w:r>
+      <w:r>
+        <w:rPr>
+          <w:sz w:val="24"/>
+          <w:szCs w:val="24"/>
+        </w:rPr>
+        <w:t>}</w:t>
+      </w:r>
+      <w:proofErr w:type="gramEnd"/>
+      <w:r>
+        <w:rPr>
+          <w:sz w:val="24"/>
+          <w:szCs w:val="24"/>
+        </w:rPr>
+        <w:t>}</w:t>
+      </w:r>
+      <w:r>
+        <w:rPr>
+          <w:sz w:val="24"/>
+          <w:szCs w:val="24"/>
+        </w:rPr>
+        <w:t>.</w:t>
+      </w:r>
+    </w:p>
+    <w:p>
+      <w:pPr>
+        <w:rPr>
+          <w:sz w:val="24"/>
+          <w:szCs w:val="24"/>
+        </w:rPr>
+      </w:pPr>
+      <w:r>
+        <w:rPr>
+          <w:sz w:val="24"/>
+          <w:szCs w:val="24"/>
+        </w:rPr>
+        <w:t>{% endif %}</w:t>
+      </w:r>
+    </w:p>
+    <w:p>
+      <w:pPr>
+        <w:rPr>
+          <w:sz w:val="24"/>
+          <w:szCs w:val="24"/>
+        </w:rPr>
+      </w:pPr>
+      <w:r>
+        <w:rPr>
+          <w:sz w:val="24"/>
+          <w:szCs w:val="24"/>
+        </w:rPr>
+        <w:t>{%</w:t>
+      </w:r>
+      <w:r>
+        <w:rPr>
+          <w:sz w:val="24"/>
+          <w:szCs w:val="24"/>
+        </w:rPr>
+        <w:t>p</w:t>
+      </w:r>
+      <w:r>
+        <w:rPr>
+          <w:sz w:val="24"/>
+          <w:szCs w:val="24"/>
+        </w:rPr>
+        <w:t xml:space="preserve"> if </w:t>
+      </w:r>
+      <w:proofErr w:type="spellStart"/>
+      <w:r>
+        <w:rPr>
+          <w:sz w:val="24"/>
+          <w:szCs w:val="24"/>
+        </w:rPr>
+        <w:t>collection_proof_</w:t>
+      </w:r>
+      <w:proofErr w:type="gramStart"/>
+      <w:r>
+        <w:rPr>
+          <w:sz w:val="24"/>
+          <w:szCs w:val="24"/>
+        </w:rPr>
+        <w:t>check</w:t>
+      </w:r>
+      <w:proofErr w:type="spellEnd"/>
+      <w:r>
+        <w:rPr>
+          <w:sz w:val="24"/>
+          <w:szCs w:val="24"/>
+        </w:rPr>
+        <w:t xml:space="preserve"> </w:t>
+      </w:r>
+      <w:r>
+        <w:rPr>
+          <w:sz w:val="24"/>
+          <w:szCs w:val="24"/>
+        </w:rPr>
+        <w:t>!</w:t>
+      </w:r>
+      <w:proofErr w:type="gramEnd"/>
+      <w:r>
+        <w:rPr>
+          <w:sz w:val="24"/>
+          <w:szCs w:val="24"/>
+        </w:rPr>
+        <w:t>= "</w:t>
+      </w:r>
+      <w:r>
+        <w:rPr>
+          <w:sz w:val="24"/>
+          <w:szCs w:val="24"/>
+        </w:rPr>
+        <w:t>skip</w:t>
+      </w:r>
+      <w:proofErr w:type="gramStart"/>
+      <w:r>
+        <w:rPr>
+          <w:sz w:val="24"/>
+          <w:szCs w:val="24"/>
+        </w:rPr>
+        <w:t>"</w:t>
+      </w:r>
+      <w:r>
+        <w:rPr>
+          <w:sz w:val="24"/>
+          <w:szCs w:val="24"/>
+        </w:rPr>
         <w:t xml:space="preserve"> %}</w:t>
       </w:r>
-      <w:r>
-        <w:rPr>
-          <w:sz w:val="24"/>
-          <w:szCs w:val="24"/>
-        </w:rPr>
-        <w:t>Please stop contacting me regarding account number {{ account_number }} as required by</w:t>
+      <w:proofErr w:type="gramEnd"/>
+    </w:p>
+    <w:p>
+      <w:pPr>
+        <w:rPr>
+          <w:sz w:val="24"/>
+          <w:szCs w:val="24"/>
+        </w:rPr>
+      </w:pPr>
+      <w:r>
+        <w:rPr>
+          <w:sz w:val="24"/>
+          <w:szCs w:val="24"/>
+        </w:rPr>
+        <w:t>{%</w:t>
+      </w:r>
+      <w:r>
+        <w:rPr>
+          <w:sz w:val="24"/>
+          <w:szCs w:val="24"/>
+        </w:rPr>
+        <w:t>p</w:t>
+      </w:r>
+      <w:r>
+        <w:rPr>
+          <w:sz w:val="24"/>
+          <w:szCs w:val="24"/>
+        </w:rPr>
+        <w:t xml:space="preserve"> if </w:t>
+      </w:r>
+      <w:proofErr w:type="spellStart"/>
+      <w:r>
+        <w:rPr>
+          <w:sz w:val="24"/>
+          <w:szCs w:val="24"/>
+        </w:rPr>
+        <w:t>collection_proof_check</w:t>
+      </w:r>
+      <w:proofErr w:type="spellEnd"/>
+      <w:r>
+        <w:rPr>
+          <w:sz w:val="24"/>
+          <w:szCs w:val="24"/>
+        </w:rPr>
+        <w:t xml:space="preserve"> == "already" or (</w:t>
+      </w:r>
+      <w:proofErr w:type="spellStart"/>
+      <w:r>
+        <w:rPr>
+          <w:sz w:val="24"/>
+          <w:szCs w:val="24"/>
+        </w:rPr>
+        <w:t>employment_income_exempt</w:t>
+      </w:r>
+      <w:proofErr w:type="spellEnd"/>
+      <w:r>
+        <w:rPr>
+          <w:sz w:val="24"/>
+          <w:szCs w:val="24"/>
+        </w:rPr>
+        <w:t xml:space="preserve"> and </w:t>
+      </w:r>
+      <w:proofErr w:type="spellStart"/>
+      <w:r>
+        <w:rPr>
+          <w:sz w:val="24"/>
+          <w:szCs w:val="24"/>
+        </w:rPr>
+        <w:t>home_equity_exempt</w:t>
+      </w:r>
+      <w:proofErr w:type="spellEnd"/>
+      <w:r>
+        <w:rPr>
+          <w:sz w:val="24"/>
+          <w:szCs w:val="24"/>
+        </w:rPr>
+        <w:t xml:space="preserve"> and </w:t>
+      </w:r>
+      <w:proofErr w:type="spellStart"/>
+      <w:r>
+        <w:rPr>
+          <w:sz w:val="24"/>
+          <w:szCs w:val="24"/>
+        </w:rPr>
+        <w:t>property_exempt</w:t>
+      </w:r>
+      <w:proofErr w:type="spellEnd"/>
+      <w:proofErr w:type="gramStart"/>
+      <w:r>
+        <w:rPr>
+          <w:sz w:val="24"/>
+          <w:szCs w:val="24"/>
+        </w:rPr>
+        <w:t>)</w:t>
+      </w:r>
+      <w:r>
+        <w:rPr>
+          <w:sz w:val="24"/>
+          <w:szCs w:val="24"/>
+        </w:rPr>
+        <w:t xml:space="preserve"> %}</w:t>
+      </w:r>
+      <w:proofErr w:type="gramEnd"/>
+    </w:p>
+    <w:p>
+      <w:pPr>
+        <w:rPr>
+          <w:sz w:val="24"/>
+          <w:szCs w:val="24"/>
+          <w:lang w:val="en-US"/>
+        </w:rPr>
+      </w:pPr>
+      <w:r>
+        <w:rPr>
+          <w:sz w:val="24"/>
+          <w:szCs w:val="24"/>
+        </w:rPr>
+        <w:t>I am unable to pay this debt</w:t>
+      </w:r>
+      <w:r>
+        <w:rPr>
+          <w:sz w:val="24"/>
+          <w:szCs w:val="24"/>
+        </w:rPr>
+        <w:t xml:space="preserve">. </w:t>
+      </w:r>
+      <w:r>
+        <w:rPr>
+          <w:sz w:val="24"/>
+          <w:szCs w:val="24"/>
+          <w:lang w:val="en-US"/>
+        </w:rPr>
+        <w:t xml:space="preserve">Since </w:t>
+      </w:r>
+      <w:r>
+        <w:rPr>
+          <w:sz w:val="24"/>
+          <w:szCs w:val="24"/>
+          <w:lang w:val="en-US"/>
+        </w:rPr>
+        <w:t xml:space="preserve">all my </w:t>
+      </w:r>
+      <w:r>
+        <w:rPr>
+          <w:sz w:val="24"/>
+          <w:szCs w:val="24"/>
+          <w:lang w:val="en-US"/>
+        </w:rPr>
+        <w:t>income</w:t>
+      </w:r>
+      <w:r>
+        <w:rPr>
+          <w:sz w:val="24"/>
+          <w:szCs w:val="24"/>
+          <w:lang w:val="en-US"/>
+        </w:rPr>
+        <w:t xml:space="preserve">, </w:t>
+      </w:r>
+      <w:r>
+        <w:rPr>
+          <w:sz w:val="24"/>
+          <w:szCs w:val="24"/>
+          <w:lang w:val="en-US"/>
+        </w:rPr>
+        <w:t>property</w:t>
+      </w:r>
+      <w:r>
+        <w:rPr>
+          <w:sz w:val="24"/>
+          <w:szCs w:val="24"/>
+          <w:lang w:val="en-US"/>
+        </w:rPr>
+        <w:t>, and benefits</w:t>
+      </w:r>
+      <w:r>
+        <w:rPr>
+          <w:sz w:val="24"/>
+          <w:szCs w:val="24"/>
+          <w:lang w:val="en-US"/>
+        </w:rPr>
+        <w:t xml:space="preserve"> are exempt under the laws of Illinois, any attempt to collect this debt will not be successful.</w:t>
+      </w:r>
+    </w:p>
+    <w:p>
+      <w:pPr>
+        <w:rPr>
+          <w:sz w:val="24"/>
+          <w:szCs w:val="24"/>
+          <w:lang w:val="en-US"/>
+        </w:rPr>
+      </w:pPr>
+    </w:p>
+    <w:p>
+      <w:pPr>
+        <w:rPr>
+          <w:sz w:val="24"/>
+          <w:szCs w:val="24"/>
+        </w:rPr>
+      </w:pPr>
+      <w:r>
+        <w:rPr>
+          <w:sz w:val="24"/>
+          <w:szCs w:val="24"/>
+        </w:rPr>
+        <w:t>{%</w:t>
+      </w:r>
+      <w:r>
+        <w:rPr>
+          <w:sz w:val="24"/>
+          <w:szCs w:val="24"/>
+        </w:rPr>
+        <w:t>p</w:t>
       </w:r>
       <w:r>
         <w:rPr>
@@ -1108,366 +2218,39 @@
         </w:rPr>
         <w:t xml:space="preserve"> </w:t>
       </w:r>
-      <w:r>
-        <w:rPr>
-          <w:sz w:val="24"/>
-          <w:szCs w:val="24"/>
-        </w:rPr>
-        <w:t>the Fair Debt Collection Practices Act, 15 USC sec. 1692c(c).</w:t>
-      </w:r>
-    </w:p>
-    <w:p>
-      <w:pPr>
-        <w:rPr>
-          <w:sz w:val="24"/>
-          <w:szCs w:val="24"/>
-        </w:rPr>
-      </w:pPr>
-      <w:r>
-        <w:rPr>
-          <w:sz w:val="24"/>
-          <w:szCs w:val="24"/>
-        </w:rPr>
-        <w:t>{% else %}</w:t>
-      </w:r>
-      <w:r>
-        <w:rPr>
-          <w:sz w:val="24"/>
-          <w:szCs w:val="24"/>
-        </w:rPr>
-        <w:t xml:space="preserve">Please only contact me in the following way(s): {{ acceptable_contact </w:t>
-      </w:r>
-      <w:r>
-        <w:rPr>
-          <w:sz w:val="24"/>
-          <w:szCs w:val="24"/>
-        </w:rPr>
-        <w:t>[:-1]</w:t>
-      </w:r>
-      <w:r>
-        <w:rPr>
-          <w:sz w:val="24"/>
-          <w:szCs w:val="24"/>
-        </w:rPr>
-        <w:t xml:space="preserve"> </w:t>
-      </w:r>
-      <w:r>
-        <w:rPr>
-          <w:sz w:val="24"/>
-          <w:szCs w:val="24"/>
-        </w:rPr>
-        <w:t xml:space="preserve">if </w:t>
-      </w:r>
-      <w:r>
-        <w:rPr>
-          <w:sz w:val="24"/>
-          <w:szCs w:val="24"/>
-        </w:rPr>
-        <w:t>acceptable_contact</w:t>
-      </w:r>
-      <w:r>
-        <w:rPr>
-          <w:sz w:val="24"/>
-          <w:szCs w:val="24"/>
-        </w:rPr>
-        <w:t>.endswith(“.”) else</w:t>
-      </w:r>
-      <w:r>
-        <w:rPr>
-          <w:sz w:val="24"/>
-          <w:szCs w:val="24"/>
-        </w:rPr>
-        <w:t xml:space="preserve"> acceptable_contact </w:t>
-      </w:r>
-      <w:r>
-        <w:rPr>
-          <w:sz w:val="24"/>
-          <w:szCs w:val="24"/>
-        </w:rPr>
-        <w:t>}}</w:t>
-      </w:r>
-      <w:r>
-        <w:rPr>
-          <w:sz w:val="24"/>
-          <w:szCs w:val="24"/>
-        </w:rPr>
-        <w:t>.</w:t>
-      </w:r>
-    </w:p>
-    <w:p>
-      <w:pPr>
-        <w:rPr>
-          <w:sz w:val="24"/>
-          <w:szCs w:val="24"/>
-        </w:rPr>
-      </w:pPr>
-      <w:r>
-        <w:rPr>
-          <w:sz w:val="24"/>
-          <w:szCs w:val="24"/>
-        </w:rPr>
-        <w:t>{% endif %}</w:t>
-      </w:r>
-    </w:p>
-    <w:p>
-      <w:pPr>
-        <w:rPr>
-          <w:sz w:val="24"/>
-          <w:szCs w:val="24"/>
-        </w:rPr>
-      </w:pPr>
-      <w:r>
-        <w:rPr>
-          <w:sz w:val="24"/>
-          <w:szCs w:val="24"/>
-        </w:rPr>
-        <w:t>{%</w:t>
-      </w:r>
-      <w:r>
-        <w:rPr>
-          <w:sz w:val="24"/>
-          <w:szCs w:val="24"/>
-        </w:rPr>
-        <w:t>p</w:t>
-      </w:r>
-      <w:r>
-        <w:rPr>
-          <w:sz w:val="24"/>
-          <w:szCs w:val="24"/>
-        </w:rPr>
-        <w:t xml:space="preserve"> if </w:t>
-      </w:r>
-      <w:r>
-        <w:rPr>
-          <w:sz w:val="24"/>
-          <w:szCs w:val="24"/>
-        </w:rPr>
-        <w:t xml:space="preserve">collection_proof_check </w:t>
-      </w:r>
-      <w:r>
-        <w:rPr>
-          <w:sz w:val="24"/>
-          <w:szCs w:val="24"/>
-        </w:rPr>
-        <w:t>!</w:t>
-      </w:r>
-      <w:r>
-        <w:rPr>
-          <w:sz w:val="24"/>
-          <w:szCs w:val="24"/>
-        </w:rPr>
-        <w:t>= "</w:t>
-      </w:r>
-      <w:r>
-        <w:rPr>
-          <w:sz w:val="24"/>
-          <w:szCs w:val="24"/>
-        </w:rPr>
-        <w:t>skip</w:t>
-      </w:r>
-      <w:r>
-        <w:rPr>
-          <w:sz w:val="24"/>
-          <w:szCs w:val="24"/>
-        </w:rPr>
-        <w:t>"</w:t>
-      </w:r>
-      <w:r>
-        <w:rPr>
-          <w:sz w:val="24"/>
-          <w:szCs w:val="24"/>
-        </w:rPr>
-        <w:t xml:space="preserve"> %}</w:t>
-      </w:r>
-    </w:p>
-    <w:p>
-      <w:pPr>
-        <w:rPr>
-          <w:sz w:val="24"/>
-          <w:szCs w:val="24"/>
-        </w:rPr>
-      </w:pPr>
-      <w:r>
-        <w:rPr>
-          <w:sz w:val="24"/>
-          <w:szCs w:val="24"/>
-        </w:rPr>
-        <w:t>{%</w:t>
-      </w:r>
-      <w:r>
-        <w:rPr>
-          <w:sz w:val="24"/>
-          <w:szCs w:val="24"/>
-        </w:rPr>
-        <w:t>p</w:t>
-      </w:r>
-      <w:r>
-        <w:rPr>
-          <w:sz w:val="24"/>
-          <w:szCs w:val="24"/>
-        </w:rPr>
-        <w:t xml:space="preserve"> if </w:t>
-      </w:r>
-      <w:r>
-        <w:rPr>
-          <w:sz w:val="24"/>
-          <w:szCs w:val="24"/>
-        </w:rPr>
-        <w:t>collection_proof_check == "already" or (</w:t>
-      </w:r>
-      <w:r>
-        <w:rPr>
-          <w:sz w:val="24"/>
-          <w:szCs w:val="24"/>
-        </w:rPr>
-        <w:t>employment_income_exempt</w:t>
-      </w:r>
-      <w:r>
-        <w:rPr>
-          <w:sz w:val="24"/>
-          <w:szCs w:val="24"/>
-        </w:rPr>
-        <w:t xml:space="preserve"> and home_equity_exempt and property_exempt)</w:t>
-      </w:r>
-      <w:r>
-        <w:rPr>
-          <w:sz w:val="24"/>
-          <w:szCs w:val="24"/>
-        </w:rPr>
-        <w:t xml:space="preserve"> %}</w:t>
-      </w:r>
-    </w:p>
-    <w:p>
-      <w:pPr>
-        <w:rPr>
-          <w:sz w:val="24"/>
-          <w:szCs w:val="24"/>
-          <w:lang w:val="en-US"/>
-        </w:rPr>
-      </w:pPr>
-      <w:r>
-        <w:rPr>
-          <w:sz w:val="24"/>
-          <w:szCs w:val="24"/>
-        </w:rPr>
-        <w:t>I am unable to pay this debt</w:t>
-      </w:r>
-      <w:r>
-        <w:rPr>
-          <w:sz w:val="24"/>
-          <w:szCs w:val="24"/>
-        </w:rPr>
-        <w:t xml:space="preserve">. </w:t>
-      </w:r>
-      <w:r>
-        <w:rPr>
-          <w:sz w:val="24"/>
-          <w:szCs w:val="24"/>
-          <w:lang w:val="en-US"/>
-        </w:rPr>
-        <w:t xml:space="preserve">Since </w:t>
-      </w:r>
-      <w:r>
-        <w:rPr>
-          <w:sz w:val="24"/>
-          <w:szCs w:val="24"/>
-          <w:lang w:val="en-US"/>
-        </w:rPr>
-        <w:t xml:space="preserve">all my </w:t>
-      </w:r>
-      <w:r>
-        <w:rPr>
-          <w:sz w:val="24"/>
-          <w:szCs w:val="24"/>
-          <w:lang w:val="en-US"/>
-        </w:rPr>
-        <w:t>income</w:t>
-      </w:r>
-      <w:r>
-        <w:rPr>
-          <w:sz w:val="24"/>
-          <w:szCs w:val="24"/>
-          <w:lang w:val="en-US"/>
-        </w:rPr>
-        <w:t xml:space="preserve">, </w:t>
-      </w:r>
-      <w:r>
-        <w:rPr>
-          <w:sz w:val="24"/>
-          <w:szCs w:val="24"/>
-          <w:lang w:val="en-US"/>
-        </w:rPr>
-        <w:t>property</w:t>
-      </w:r>
-      <w:r>
-        <w:rPr>
-          <w:sz w:val="24"/>
-          <w:szCs w:val="24"/>
-          <w:lang w:val="en-US"/>
-        </w:rPr>
-        <w:t>, and benefits</w:t>
-      </w:r>
-      <w:r>
-        <w:rPr>
-          <w:sz w:val="24"/>
-          <w:szCs w:val="24"/>
-          <w:lang w:val="en-US"/>
-        </w:rPr>
-        <w:t xml:space="preserve"> are exempt under the laws of Illinois, any attempt to collect this debt will not be successful.</w:t>
-      </w:r>
-    </w:p>
-    <w:p>
-      <w:pPr>
-        <w:rPr>
-          <w:sz w:val="24"/>
-          <w:szCs w:val="24"/>
-          <w:lang w:val="en-US"/>
-        </w:rPr>
-      </w:pPr>
-    </w:p>
-    <w:p>
-      <w:pPr>
-        <w:rPr>
-          <w:sz w:val="24"/>
-          <w:szCs w:val="24"/>
-        </w:rPr>
-      </w:pPr>
-      <w:r>
-        <w:rPr>
-          <w:sz w:val="24"/>
-          <w:szCs w:val="24"/>
-        </w:rPr>
-        <w:t>{%</w:t>
-      </w:r>
-      <w:r>
-        <w:rPr>
-          <w:sz w:val="24"/>
-          <w:szCs w:val="24"/>
-        </w:rPr>
-        <w:t>p</w:t>
-      </w:r>
-      <w:r>
-        <w:rPr>
-          <w:sz w:val="24"/>
-          <w:szCs w:val="24"/>
-        </w:rPr>
-        <w:t xml:space="preserve"> endif %}</w:t>
-      </w:r>
-    </w:p>
-    <w:p>
-      <w:pPr>
-        <w:rPr>
-          <w:sz w:val="24"/>
-          <w:szCs w:val="24"/>
-        </w:rPr>
-      </w:pPr>
-      <w:r>
-        <w:rPr>
-          <w:sz w:val="24"/>
-          <w:szCs w:val="24"/>
-        </w:rPr>
-        <w:t>{%p endif %}</w:t>
-      </w:r>
+      <w:proofErr w:type="gramStart"/>
+      <w:r>
+        <w:rPr>
+          <w:sz w:val="24"/>
+          <w:szCs w:val="24"/>
+        </w:rPr>
+        <w:t>endif %}</w:t>
+      </w:r>
+      <w:proofErr w:type="gramEnd"/>
+    </w:p>
+    <w:p>
+      <w:pPr>
+        <w:rPr>
+          <w:sz w:val="24"/>
+          <w:szCs w:val="24"/>
+        </w:rPr>
+      </w:pPr>
+      <w:r>
+        <w:rPr>
+          <w:sz w:val="24"/>
+          <w:szCs w:val="24"/>
+        </w:rPr>
+        <w:t xml:space="preserve">{%p </w:t>
+      </w:r>
+      <w:proofErr w:type="gramStart"/>
+      <w:r>
+        <w:rPr>
+          <w:sz w:val="24"/>
+          <w:szCs w:val="24"/>
+        </w:rPr>
+        <w:t>endif %}</w:t>
+      </w:r>
+      <w:proofErr w:type="gramEnd"/>
     </w:p>
     <w:p>
       <w:pPr>
@@ -1536,12 +2319,21 @@
           <w:szCs w:val="24"/>
         </w:rPr>
       </w:pPr>
-      <w:r>
-        <w:rPr>
-          <w:sz w:val="24"/>
-          <w:szCs w:val="24"/>
-        </w:rPr>
-        <w:t>{{ user</w:t>
+      <w:proofErr w:type="gramStart"/>
+      <w:r>
+        <w:rPr>
+          <w:sz w:val="24"/>
+          <w:szCs w:val="24"/>
+        </w:rPr>
+        <w:t xml:space="preserve">{{ </w:t>
+      </w:r>
+      <w:proofErr w:type="spellStart"/>
+      <w:r>
+        <w:rPr>
+          <w:sz w:val="24"/>
+          <w:szCs w:val="24"/>
+        </w:rPr>
+        <w:t>user</w:t>
       </w:r>
       <w:r>
         <w:rPr>
@@ -1550,19 +2342,51 @@
         </w:rPr>
         <w:t>.name</w:t>
       </w:r>
-      <w:r>
-        <w:rPr>
-          <w:sz w:val="24"/>
-          <w:szCs w:val="24"/>
-        </w:rPr>
-        <w:t>.full(middle="full")</w:t>
-      </w:r>
-      <w:r>
-        <w:rPr>
-          <w:sz w:val="24"/>
-          <w:szCs w:val="24"/>
-        </w:rPr>
-        <w:t xml:space="preserve"> }}</w:t>
+      <w:proofErr w:type="gramEnd"/>
+      <w:r>
+        <w:rPr>
+          <w:sz w:val="24"/>
+          <w:szCs w:val="24"/>
+        </w:rPr>
+        <w:t>_</w:t>
+      </w:r>
+      <w:proofErr w:type="gramStart"/>
+      <w:r>
+        <w:rPr>
+          <w:sz w:val="24"/>
+          <w:szCs w:val="24"/>
+        </w:rPr>
+        <w:t>f</w:t>
+      </w:r>
+      <w:r>
+        <w:rPr>
+          <w:sz w:val="24"/>
+          <w:szCs w:val="24"/>
+        </w:rPr>
+        <w:t>ull</w:t>
+      </w:r>
+      <w:proofErr w:type="spellEnd"/>
+      <w:r>
+        <w:rPr>
+          <w:sz w:val="24"/>
+          <w:szCs w:val="24"/>
+        </w:rPr>
+        <w:t>()</w:t>
+      </w:r>
+      <w:r>
+        <w:rPr>
+          <w:sz w:val="24"/>
+          <w:szCs w:val="24"/>
+        </w:rPr>
+        <w:t xml:space="preserve"> }</w:t>
+      </w:r>
+      <w:proofErr w:type="gramEnd"/>
+      <w:r>
+        <w:rPr>
+          <w:sz w:val="24"/>
+          <w:szCs w:val="24"/>
+        </w:rPr>
+        <w:t>}</w:t>
       </w:r>
     </w:p>
     <w:sectPr>

</xml_diff>